<commit_message>
2021/10/26 - Edit Main Architecture and Add Module Chart: about Switch Mode Judgement
</commit_message>
<xml_diff>
--- a/Cisco ME 3400E Series Configuration File Recovery Script.docx
+++ b/Cisco ME 3400E Series Configuration File Recovery Script.docx
@@ -71,13 +71,19 @@
         <w:rPr>
           <w:rFonts w:ascii="Consolas" w:eastAsia="微軟正黑體" w:hAnsi="Consolas" w:hint="eastAsia"/>
         </w:rPr>
-        <w:t>17</w:t>
-      </w:r>
-      <w:r>
-        <w:rPr>
-          <w:rFonts w:ascii="Consolas" w:eastAsia="微軟正黑體" w:hAnsi="Consolas" w:hint="eastAsia"/>
-        </w:rPr>
-        <w:t xml:space="preserve">  ver.01</w:t>
+        <w:t>26</w:t>
+      </w:r>
+      <w:r>
+        <w:rPr>
+          <w:rFonts w:ascii="Consolas" w:eastAsia="微軟正黑體" w:hAnsi="Consolas" w:hint="eastAsia"/>
+        </w:rPr>
+        <w:t xml:space="preserve">  ver.0</w:t>
+      </w:r>
+      <w:r>
+        <w:rPr>
+          <w:rFonts w:ascii="Consolas" w:eastAsia="微軟正黑體" w:hAnsi="Consolas" w:hint="eastAsia"/>
+        </w:rPr>
+        <w:t>2</w:t>
       </w:r>
     </w:p>
     <w:p>
@@ -1341,7 +1347,31 @@
         <w:rPr>
           <w:rFonts w:ascii="Consolas" w:eastAsia="微軟正黑體" w:hAnsi="Consolas" w:hint="eastAsia"/>
         </w:rPr>
-        <w:t>自動還原腳本將檢查下列三項資訊是否相符</w:t>
+        <w:t>還原腳本將</w:t>
+      </w:r>
+      <w:r>
+        <w:rPr>
+          <w:rFonts w:ascii="Consolas" w:eastAsia="微軟正黑體" w:hAnsi="Consolas" w:hint="eastAsia"/>
+        </w:rPr>
+        <w:t>自動判斷交換機</w:t>
+      </w:r>
+      <w:r>
+        <w:rPr>
+          <w:rFonts w:ascii="Consolas" w:eastAsia="微軟正黑體" w:hAnsi="Consolas" w:hint="eastAsia"/>
+        </w:rPr>
+        <w:t>當前</w:t>
+      </w:r>
+      <w:r>
+        <w:rPr>
+          <w:rFonts w:ascii="Consolas" w:eastAsia="微軟正黑體" w:hAnsi="Consolas" w:hint="eastAsia"/>
+        </w:rPr>
+        <w:t>執行權限層級並</w:t>
+      </w:r>
+      <w:r>
+        <w:rPr>
+          <w:rFonts w:ascii="Consolas" w:eastAsia="微軟正黑體" w:hAnsi="Consolas" w:hint="eastAsia"/>
+        </w:rPr>
+        <w:t>檢查下列三項資訊是否相符</w:t>
       </w:r>
     </w:p>
     <w:p>
@@ -1557,7 +1587,13 @@
         <w:rPr>
           <w:rFonts w:ascii="Consolas" w:eastAsia="微軟正黑體" w:hAnsi="Consolas" w:hint="eastAsia"/>
         </w:rPr>
-        <w:t>」提示訊息並自動結束執行</w:t>
+        <w:t>」提示訊息並</w:t>
+      </w:r>
+      <w:r>
+        <w:rPr>
+          <w:rFonts w:ascii="Consolas" w:eastAsia="微軟正黑體" w:hAnsi="Consolas" w:hint="eastAsia"/>
+        </w:rPr>
+        <w:t>結束執行</w:t>
       </w:r>
     </w:p>
     <w:p>
@@ -2424,7 +2460,13 @@
         <w:rPr>
           <w:rFonts w:ascii="Consolas" w:eastAsia="微軟正黑體" w:hAnsi="Consolas" w:hint="eastAsia"/>
         </w:rPr>
-        <w:t>清除完成後，會啟動</w:t>
+        <w:t>清除完成後，將</w:t>
+      </w:r>
+      <w:r>
+        <w:rPr>
+          <w:rFonts w:ascii="Consolas" w:eastAsia="微軟正黑體" w:hAnsi="Consolas" w:hint="eastAsia"/>
+        </w:rPr>
+        <w:t>啟動</w:t>
       </w:r>
       <w:r>
         <w:rPr>
@@ -2436,7 +2478,13 @@
         <w:rPr>
           <w:rFonts w:ascii="Consolas" w:eastAsia="微軟正黑體" w:hAnsi="Consolas" w:hint="eastAsia"/>
         </w:rPr>
-        <w:t>傳輸協定，將設定檔上傳至交換機</w:t>
+        <w:t>傳輸協定，上傳</w:t>
+      </w:r>
+      <w:r>
+        <w:rPr>
+          <w:rFonts w:ascii="Consolas" w:eastAsia="微軟正黑體" w:hAnsi="Consolas" w:hint="eastAsia"/>
+        </w:rPr>
+        <w:t>設定檔至交換機</w:t>
       </w:r>
     </w:p>
     <w:p>
@@ -2860,29 +2908,17 @@
           <w:rFonts w:ascii="Consolas" w:eastAsia="微軟正黑體" w:hAnsi="Consolas"/>
         </w:rPr>
         <w:pict>
-          <v:shape id="_x0000_i1025" type="#_x0000_t75" style="width:387pt;height:639.75pt">
-            <v:imagedata r:id="rId9" o:title="Cisco ME3400E Config Auto Recovery_FlowChart" croptop="6078f" cropbottom="18064f" cropleft="1881f" cropright="41183f"/>
+          <v:shape id="_x0000_i1031" type="#_x0000_t75" style="width:344.25pt;height:690.75pt">
+            <v:imagedata r:id="rId21" o:title="Cisco ME3400E Config Auto Recovery_FlowChart" croptop="991f" cropbottom="7382f" cropright="50774f"/>
           </v:shape>
         </w:pict>
       </w:r>
-    </w:p>
-    <w:p>
-      <w:pPr>
-        <w:widowControl/>
-        <w:jc w:val="center"/>
-        <w:rPr>
-          <w:rFonts w:ascii="Consolas" w:eastAsia="微軟正黑體" w:hAnsi="Consolas"/>
-        </w:rPr>
-      </w:pPr>
-    </w:p>
-    <w:p>
-      <w:pPr>
-        <w:widowControl/>
-        <w:jc w:val="center"/>
-        <w:rPr>
-          <w:rFonts w:ascii="Consolas" w:eastAsia="微軟正黑體" w:hAnsi="Consolas"/>
-        </w:rPr>
-      </w:pPr>
+      <w:r>
+        <w:rPr>
+          <w:rFonts w:ascii="Consolas" w:eastAsia="微軟正黑體" w:hAnsi="Consolas"/>
+        </w:rPr>
+        <w:br w:type="page"/>
+      </w:r>
     </w:p>
     <w:p>
       <w:pPr>
@@ -2909,6 +2945,12 @@
           <w:rFonts w:ascii="Consolas" w:eastAsia="微軟正黑體" w:hAnsi="Consolas" w:hint="eastAsia"/>
         </w:rPr>
         <w:t>模組流程圖</w:t>
+      </w:r>
+      <w:r>
+        <w:rPr>
+          <w:rFonts w:ascii="Consolas" w:eastAsia="微軟正黑體" w:hAnsi="Consolas" w:hint="eastAsia"/>
+        </w:rPr>
+        <w:t xml:space="preserve"> - 1</w:t>
       </w:r>
     </w:p>
     <w:p>
@@ -2932,13 +2974,7 @@
     </w:p>
     <w:p>
       <w:pPr>
-        <w:pStyle w:val="a3"/>
-        <w:widowControl/>
-        <w:numPr>
-          <w:ilvl w:val="0"/>
-          <w:numId w:val="1"/>
-        </w:numPr>
-        <w:ind w:leftChars="0"/>
+        <w:widowControl/>
         <w:rPr>
           <w:rFonts w:ascii="Consolas" w:eastAsia="微軟正黑體" w:hAnsi="Consolas"/>
         </w:rPr>
@@ -2949,6 +2985,66 @@
         </w:rPr>
         <w:br w:type="page"/>
       </w:r>
+    </w:p>
+    <w:p>
+      <w:pPr>
+        <w:widowControl/>
+        <w:rPr>
+          <w:rFonts w:ascii="Consolas" w:eastAsia="微軟正黑體" w:hAnsi="Consolas"/>
+        </w:rPr>
+      </w:pPr>
+      <w:r>
+        <w:rPr>
+          <w:rFonts w:ascii="Consolas" w:eastAsia="微軟正黑體" w:hAnsi="Consolas" w:hint="eastAsia"/>
+        </w:rPr>
+        <w:lastRenderedPageBreak/>
+        <w:tab/>
+      </w:r>
+      <w:r>
+        <w:rPr>
+          <w:rFonts w:ascii="Consolas" w:eastAsia="微軟正黑體" w:hAnsi="Consolas" w:hint="eastAsia"/>
+        </w:rPr>
+        <w:tab/>
+      </w:r>
+      <w:r>
+        <w:rPr>
+          <w:rFonts w:ascii="Consolas" w:eastAsia="微軟正黑體" w:hAnsi="Consolas" w:hint="eastAsia"/>
+        </w:rPr>
+        <w:t>模組流程圖</w:t>
+      </w:r>
+      <w:r>
+        <w:rPr>
+          <w:rFonts w:ascii="Consolas" w:eastAsia="微軟正黑體" w:hAnsi="Consolas" w:hint="eastAsia"/>
+        </w:rPr>
+        <w:t xml:space="preserve"> - 2</w:t>
+      </w:r>
+    </w:p>
+    <w:p>
+      <w:pPr>
+        <w:widowControl/>
+        <w:jc w:val="center"/>
+        <w:rPr>
+          <w:rFonts w:ascii="Consolas" w:eastAsia="微軟正黑體" w:hAnsi="Consolas"/>
+        </w:rPr>
+      </w:pPr>
+      <w:r>
+        <w:rPr>
+          <w:rFonts w:ascii="Consolas" w:eastAsia="微軟正黑體" w:hAnsi="Consolas"/>
+        </w:rPr>
+        <w:pict>
+          <v:shape id="_x0000_i1044" type="#_x0000_t75" style="width:337.5pt;height:700.5pt">
+            <v:imagedata r:id="rId21" o:title="Cisco ME3400E Config Auto Recovery_FlowChart" cropbottom="2216f" cropleft="49552f"/>
+          </v:shape>
+        </w:pict>
+      </w:r>
+      <w:r>
+        <w:rPr>
+          <w:rFonts w:ascii="Consolas" w:eastAsia="微軟正黑體" w:hAnsi="Consolas"/>
+        </w:rPr>
+        <w:br w:type="page"/>
+      </w:r>
+      <w:bookmarkStart w:id="0" w:name="_GoBack"/>
+      <w:bookmarkEnd w:id="0"/>
     </w:p>
     <w:p>
       <w:pPr>
@@ -10029,7 +10125,7 @@
                     <pic:cNvPicPr/>
                   </pic:nvPicPr>
                   <pic:blipFill rotWithShape="1">
-                    <a:blip r:embed="rId21">
+                    <a:blip r:embed="rId22">
                       <a:extLst>
                         <a:ext uri="{28A0092B-C50C-407E-A947-70E740481C1C}">
                           <a14:useLocalDpi xmlns:a14="http://schemas.microsoft.com/office/drawing/2010/main" val="0"/>
@@ -10743,7 +10839,7 @@
         </w:rPr>
         <w:pict>
           <v:shape id="_x0000_s1031" type="#_x0000_t75" style="position:absolute;left:0;text-align:left;margin-left:35.25pt;margin-top:3.75pt;width:388.55pt;height:69.8pt;z-index:251691520;mso-position-horizontal-relative:text;mso-position-vertical-relative:text;mso-width-relative:page;mso-height-relative:page">
-            <v:imagedata r:id="rId22" o:title="ctrlZ head" croptop="21400f" cropbottom="34774f" cropright="36229f"/>
+            <v:imagedata r:id="rId23" o:title="ctrlZ head" croptop="21400f" cropbottom="34774f" cropright="36229f"/>
           </v:shape>
         </w:pict>
       </w:r>
@@ -10855,7 +10951,7 @@
         </w:rPr>
         <w:pict>
           <v:shape id="_x0000_s1032" type="#_x0000_t75" style="position:absolute;left:0;text-align:left;margin-left:35.25pt;margin-top:9pt;width:388.55pt;height:94.75pt;z-index:251693568;mso-position-horizontal-relative:text;mso-position-vertical-relative:text;mso-width-relative:page;mso-height-relative:page">
-            <v:imagedata r:id="rId23" o:title="ctrlZ Tail" croptop="44805f" cropbottom="8025f" cropright="36226f"/>
+            <v:imagedata r:id="rId24" o:title="ctrlZ Tail" croptop="44805f" cropbottom="8025f" cropright="36226f"/>
           </v:shape>
         </w:pict>
       </w:r>
@@ -11178,91 +11274,79 @@
         <w:rPr>
           <w:rFonts w:ascii="Consolas" w:eastAsia="微軟正黑體" w:hAnsi="Consolas" w:hint="eastAsia"/>
         </w:rPr>
+        <w:t>在</w:t>
+      </w:r>
+      <w:r>
+        <w:rPr>
+          <w:rFonts w:ascii="Consolas" w:eastAsia="微軟正黑體" w:hAnsi="Consolas" w:hint="eastAsia"/>
+        </w:rPr>
+        <w:t>Startup Config</w:t>
+      </w:r>
+      <w:r>
+        <w:rPr>
+          <w:rFonts w:ascii="Consolas" w:eastAsia="微軟正黑體" w:hAnsi="Consolas" w:hint="eastAsia"/>
+        </w:rPr>
+        <w:t>內，填充控制碼前的最後一行指令為「</w:t>
+      </w:r>
+      <w:r>
+        <w:rPr>
+          <w:rFonts w:ascii="Consolas" w:eastAsia="微軟正黑體" w:hAnsi="Consolas" w:hint="eastAsia"/>
+        </w:rPr>
+        <w:t>end</w:t>
+      </w:r>
+      <w:r>
+        <w:rPr>
+          <w:rFonts w:ascii="Consolas" w:eastAsia="微軟正黑體" w:hAnsi="Consolas" w:hint="eastAsia"/>
+        </w:rPr>
+        <w:t>」。對於</w:t>
+      </w:r>
+      <w:r>
+        <w:rPr>
+          <w:rFonts w:ascii="Consolas" w:eastAsia="微軟正黑體" w:hAnsi="Consolas" w:hint="eastAsia"/>
+        </w:rPr>
         <w:t>Cisco IOS</w:t>
       </w:r>
       <w:r>
         <w:rPr>
           <w:rFonts w:ascii="Consolas" w:eastAsia="微軟正黑體" w:hAnsi="Consolas" w:hint="eastAsia"/>
         </w:rPr>
-        <w:t>為</w:t>
-      </w:r>
-      <w:r>
-        <w:rPr>
-          <w:rFonts w:ascii="Consolas" w:eastAsia="微軟正黑體" w:hAnsi="Consolas" w:hint="eastAsia"/>
-        </w:rPr>
-        <w:t>運作於</w:t>
-      </w:r>
-      <w:r>
-        <w:rPr>
-          <w:rFonts w:ascii="Consolas" w:eastAsia="微軟正黑體" w:hAnsi="Consolas" w:hint="eastAsia"/>
-        </w:rPr>
-        <w:t>IBM PowerPC</w:t>
-      </w:r>
-      <w:r>
-        <w:rPr>
-          <w:rFonts w:ascii="Consolas" w:eastAsia="微軟正黑體" w:hAnsi="Consolas" w:hint="eastAsia"/>
-        </w:rPr>
-        <w:t>處理器之</w:t>
-      </w:r>
-      <w:r>
-        <w:rPr>
-          <w:rFonts w:ascii="Consolas" w:eastAsia="微軟正黑體" w:hAnsi="Consolas" w:hint="eastAsia"/>
-        </w:rPr>
-        <w:t>Unix</w:t>
-      </w:r>
-      <w:r>
-        <w:rPr>
-          <w:rFonts w:ascii="Consolas" w:eastAsia="微軟正黑體" w:hAnsi="Consolas" w:hint="eastAsia"/>
-        </w:rPr>
-        <w:t>-like</w:t>
-      </w:r>
-      <w:r>
-        <w:rPr>
-          <w:rFonts w:ascii="Consolas" w:eastAsia="微軟正黑體" w:hAnsi="Consolas" w:hint="eastAsia"/>
-        </w:rPr>
-        <w:t>網路作業系統</w:t>
-      </w:r>
-      <w:r>
-        <w:rPr>
-          <w:rFonts w:ascii="Consolas" w:eastAsia="微軟正黑體" w:hAnsi="Consolas" w:hint="eastAsia"/>
-        </w:rPr>
-        <w:t>。在</w:t>
-      </w:r>
-      <w:r>
-        <w:rPr>
-          <w:rFonts w:ascii="Consolas" w:eastAsia="微軟正黑體" w:hAnsi="Consolas" w:hint="eastAsia"/>
-        </w:rPr>
-        <w:t>原生</w:t>
-      </w:r>
-      <w:r>
-        <w:rPr>
-          <w:rFonts w:ascii="Consolas" w:eastAsia="微軟正黑體" w:hAnsi="Consolas" w:hint="eastAsia"/>
-        </w:rPr>
-        <w:t>Unix</w:t>
-      </w:r>
-      <w:r>
-        <w:rPr>
-          <w:rFonts w:ascii="Consolas" w:eastAsia="微軟正黑體" w:hAnsi="Consolas" w:hint="eastAsia"/>
-        </w:rPr>
-        <w:t>作業系統中，</w:t>
-      </w:r>
-      <w:r>
-        <w:rPr>
-          <w:rFonts w:ascii="Consolas" w:eastAsia="微軟正黑體" w:hAnsi="Consolas" w:hint="eastAsia"/>
-        </w:rPr>
-        <w:t>Ctrl-Z</w:t>
-      </w:r>
-      <w:r>
-        <w:rPr>
-          <w:rFonts w:ascii="Consolas" w:eastAsia="微軟正黑體" w:hAnsi="Consolas" w:hint="eastAsia"/>
-        </w:rPr>
-        <w:t>被用於</w:t>
-      </w:r>
-      <w:r>
-        <w:rPr>
-          <w:rFonts w:ascii="Consolas" w:eastAsia="微軟正黑體" w:hAnsi="Consolas" w:hint="eastAsia"/>
-        </w:rPr>
-        <w:t>退出當前正在執行的互動式執行緒。</w:t>
+        <w:t>而言，該指令為退出設定層級模式</w:t>
+      </w:r>
+      <w:r>
+        <w:rPr>
+          <w:rFonts w:ascii="Consolas" w:eastAsia="微軟正黑體" w:hAnsi="Consolas" w:hint="eastAsia"/>
+        </w:rPr>
+        <w:t>(</w:t>
+      </w:r>
+      <w:r>
+        <w:rPr>
+          <w:rFonts w:ascii="Consolas" w:eastAsia="微軟正黑體" w:hAnsi="Consolas"/>
+        </w:rPr>
+        <w:t>C</w:t>
+      </w:r>
+      <w:r>
+        <w:rPr>
+          <w:rFonts w:ascii="Consolas" w:eastAsia="微軟正黑體" w:hAnsi="Consolas" w:hint="eastAsia"/>
+        </w:rPr>
+        <w:t>onfig</w:t>
+      </w:r>
+      <w:r>
+        <w:rPr>
+          <w:rFonts w:ascii="Consolas" w:eastAsia="微軟正黑體" w:hAnsi="Consolas"/>
+        </w:rPr>
+        <w:t xml:space="preserve"> Mode</w:t>
+      </w:r>
+      <w:r>
+        <w:rPr>
+          <w:rFonts w:ascii="Consolas" w:eastAsia="微軟正黑體" w:hAnsi="Consolas" w:hint="eastAsia"/>
+        </w:rPr>
+        <w:t>)</w:t>
+      </w:r>
+      <w:r>
+        <w:rPr>
+          <w:rFonts w:ascii="Consolas" w:eastAsia="微軟正黑體" w:hAnsi="Consolas" w:hint="eastAsia"/>
+        </w:rPr>
+        <w:t>。</w:t>
       </w:r>
     </w:p>
     <w:p>
@@ -11281,107 +11365,93 @@
       </w:pPr>
       <w:r>
         <w:rPr>
-          <w:rFonts w:ascii="Consolas" w:eastAsia="微軟正黑體" w:hAnsi="Consolas"/>
-        </w:rPr>
-        <w:t>在</w:t>
-      </w:r>
-      <w:r>
-        <w:rPr>
-          <w:rFonts w:ascii="Consolas" w:eastAsia="微軟正黑體" w:hAnsi="Consolas"/>
-        </w:rPr>
-        <w:t>同屬</w:t>
-      </w:r>
-      <w:bookmarkStart w:id="0" w:name="_GoBack"/>
-      <w:bookmarkEnd w:id="0"/>
-      <w:r>
-        <w:rPr>
-          <w:rFonts w:ascii="Consolas" w:eastAsia="微軟正黑體" w:hAnsi="Consolas"/>
-        </w:rPr>
-        <w:t>U</w:t>
-      </w:r>
-      <w:r>
-        <w:rPr>
-          <w:rFonts w:ascii="Consolas" w:eastAsia="微軟正黑體" w:hAnsi="Consolas" w:hint="eastAsia"/>
-        </w:rPr>
-        <w:t>nix-like</w:t>
-      </w:r>
-      <w:r>
-        <w:rPr>
-          <w:rFonts w:ascii="Consolas" w:eastAsia="微軟正黑體" w:hAnsi="Consolas" w:hint="eastAsia"/>
-        </w:rPr>
-        <w:t>的</w:t>
-      </w:r>
-      <w:r>
-        <w:rPr>
-          <w:rFonts w:ascii="Consolas" w:eastAsia="微軟正黑體" w:hAnsi="Consolas" w:hint="eastAsia"/>
-        </w:rPr>
-        <w:t>CP/M</w:t>
-      </w:r>
-      <w:r>
-        <w:rPr>
-          <w:rFonts w:ascii="Consolas" w:eastAsia="微軟正黑體" w:hAnsi="Consolas" w:hint="eastAsia"/>
-        </w:rPr>
-        <w:t>作業系統</w:t>
-      </w:r>
-      <w:r>
-        <w:rPr>
-          <w:rFonts w:ascii="Consolas" w:eastAsia="微軟正黑體" w:hAnsi="Consolas" w:hint="eastAsia"/>
-        </w:rPr>
-        <w:t>(1974-1983)</w:t>
-      </w:r>
-      <w:r>
-        <w:rPr>
-          <w:rFonts w:ascii="Consolas" w:eastAsia="微軟正黑體" w:hAnsi="Consolas" w:hint="eastAsia"/>
-        </w:rPr>
-        <w:t>內，</w:t>
-      </w:r>
-      <w:r>
-        <w:rPr>
-          <w:rFonts w:ascii="Consolas" w:eastAsia="微軟正黑體" w:hAnsi="Consolas" w:hint="eastAsia"/>
-        </w:rPr>
-        <w:t>^Z(0x1A)</w:t>
-      </w:r>
-      <w:r>
-        <w:rPr>
-          <w:rFonts w:ascii="Consolas" w:eastAsia="微軟正黑體" w:hAnsi="Consolas" w:hint="eastAsia"/>
-        </w:rPr>
-        <w:t>被視為檔案末端</w:t>
-      </w:r>
-      <w:r>
-        <w:rPr>
-          <w:rFonts w:ascii="Consolas" w:eastAsia="微軟正黑體" w:hAnsi="Consolas" w:hint="eastAsia"/>
-        </w:rPr>
-        <w:t>及填充剩餘檔案空間</w:t>
-      </w:r>
-      <w:r>
-        <w:rPr>
-          <w:rFonts w:ascii="Consolas" w:eastAsia="微軟正黑體" w:hAnsi="Consolas" w:hint="eastAsia"/>
-        </w:rPr>
-        <w:t>(</w:t>
-      </w:r>
-      <w:r>
-        <w:rPr>
-          <w:rFonts w:ascii="Consolas" w:eastAsia="微軟正黑體" w:hAnsi="Consolas" w:hint="eastAsia"/>
-        </w:rPr>
-        <w:t>與</w:t>
-      </w:r>
-      <w:r>
-        <w:rPr>
-          <w:rFonts w:ascii="Consolas" w:eastAsia="微軟正黑體" w:hAnsi="Consolas" w:hint="eastAsia"/>
-        </w:rPr>
-        <w:t>Xmodem</w:t>
-      </w:r>
-      <w:r>
-        <w:rPr>
-          <w:rFonts w:ascii="Consolas" w:eastAsia="微軟正黑體" w:hAnsi="Consolas" w:hint="eastAsia"/>
-        </w:rPr>
-        <w:t>原理相同</w:t>
-      </w:r>
-      <w:r>
-        <w:rPr>
-          <w:rFonts w:ascii="Consolas" w:eastAsia="微軟正黑體" w:hAnsi="Consolas" w:hint="eastAsia"/>
-        </w:rPr>
-        <w:t>)</w:t>
+          <w:rFonts w:ascii="Consolas" w:eastAsia="微軟正黑體" w:hAnsi="Consolas" w:hint="eastAsia"/>
+        </w:rPr>
+        <w:t>Cisco IOS</w:t>
+      </w:r>
+      <w:r>
+        <w:rPr>
+          <w:rFonts w:ascii="Consolas" w:eastAsia="微軟正黑體" w:hAnsi="Consolas" w:hint="eastAsia"/>
+        </w:rPr>
+        <w:t>為</w:t>
+      </w:r>
+      <w:r>
+        <w:rPr>
+          <w:rFonts w:ascii="Consolas" w:eastAsia="微軟正黑體" w:hAnsi="Consolas" w:hint="eastAsia"/>
+        </w:rPr>
+        <w:t>運作於</w:t>
+      </w:r>
+      <w:r>
+        <w:rPr>
+          <w:rFonts w:ascii="Consolas" w:eastAsia="微軟正黑體" w:hAnsi="Consolas" w:hint="eastAsia"/>
+        </w:rPr>
+        <w:t>IBM PowerPC</w:t>
+      </w:r>
+      <w:r>
+        <w:rPr>
+          <w:rFonts w:ascii="Consolas" w:eastAsia="微軟正黑體" w:hAnsi="Consolas" w:hint="eastAsia"/>
+        </w:rPr>
+        <w:t>處理器之</w:t>
+      </w:r>
+      <w:r>
+        <w:rPr>
+          <w:rFonts w:ascii="Consolas" w:eastAsia="微軟正黑體" w:hAnsi="Consolas" w:hint="eastAsia"/>
+        </w:rPr>
+        <w:t>Unix</w:t>
+      </w:r>
+      <w:r>
+        <w:rPr>
+          <w:rFonts w:ascii="Consolas" w:eastAsia="微軟正黑體" w:hAnsi="Consolas" w:hint="eastAsia"/>
+        </w:rPr>
+        <w:t>-like</w:t>
+      </w:r>
+      <w:r>
+        <w:rPr>
+          <w:rFonts w:ascii="Consolas" w:eastAsia="微軟正黑體" w:hAnsi="Consolas" w:hint="eastAsia"/>
+        </w:rPr>
+        <w:t>網路作業系統</w:t>
+      </w:r>
+      <w:r>
+        <w:rPr>
+          <w:rFonts w:ascii="Consolas" w:eastAsia="微軟正黑體" w:hAnsi="Consolas" w:hint="eastAsia"/>
+        </w:rPr>
+        <w:t>。在</w:t>
+      </w:r>
+      <w:r>
+        <w:rPr>
+          <w:rFonts w:ascii="Consolas" w:eastAsia="微軟正黑體" w:hAnsi="Consolas" w:hint="eastAsia"/>
+        </w:rPr>
+        <w:t>原生</w:t>
+      </w:r>
+      <w:r>
+        <w:rPr>
+          <w:rFonts w:ascii="Consolas" w:eastAsia="微軟正黑體" w:hAnsi="Consolas" w:hint="eastAsia"/>
+        </w:rPr>
+        <w:t>Unix</w:t>
+      </w:r>
+      <w:r>
+        <w:rPr>
+          <w:rFonts w:ascii="Consolas" w:eastAsia="微軟正黑體" w:hAnsi="Consolas" w:hint="eastAsia"/>
+        </w:rPr>
+        <w:t>作業系統中，</w:t>
+      </w:r>
+      <w:r>
+        <w:rPr>
+          <w:rFonts w:ascii="Consolas" w:eastAsia="微軟正黑體" w:hAnsi="Consolas" w:hint="eastAsia"/>
+        </w:rPr>
+        <w:t>Ctrl-Z</w:t>
+      </w:r>
+      <w:r>
+        <w:rPr>
+          <w:rFonts w:ascii="Consolas" w:eastAsia="微軟正黑體" w:hAnsi="Consolas" w:hint="eastAsia"/>
+        </w:rPr>
+        <w:t>被用於</w:t>
+      </w:r>
+      <w:r>
+        <w:rPr>
+          <w:rFonts w:ascii="Consolas" w:eastAsia="微軟正黑體" w:hAnsi="Consolas" w:hint="eastAsia"/>
+        </w:rPr>
+        <w:t>退出當前正在執行的互動式執行緒。</w:t>
       </w:r>
     </w:p>
     <w:p>
@@ -11402,31 +11472,7 @@
         <w:rPr>
           <w:rFonts w:ascii="Consolas" w:eastAsia="微軟正黑體" w:hAnsi="Consolas" w:hint="eastAsia"/>
         </w:rPr>
-        <w:t>在</w:t>
-      </w:r>
-      <w:r>
-        <w:rPr>
-          <w:rFonts w:ascii="Consolas" w:eastAsia="微軟正黑體" w:hAnsi="Consolas" w:hint="eastAsia"/>
-        </w:rPr>
-        <w:t>Startup Config</w:t>
-      </w:r>
-      <w:r>
-        <w:rPr>
-          <w:rFonts w:ascii="Consolas" w:eastAsia="微軟正黑體" w:hAnsi="Consolas" w:hint="eastAsia"/>
-        </w:rPr>
-        <w:t>內，填充控制碼前的最後一行指令為「</w:t>
-      </w:r>
-      <w:r>
-        <w:rPr>
-          <w:rFonts w:ascii="Consolas" w:eastAsia="微軟正黑體" w:hAnsi="Consolas" w:hint="eastAsia"/>
-        </w:rPr>
-        <w:t>end</w:t>
-      </w:r>
-      <w:r>
-        <w:rPr>
-          <w:rFonts w:ascii="Consolas" w:eastAsia="微軟正黑體" w:hAnsi="Consolas" w:hint="eastAsia"/>
-        </w:rPr>
-        <w:t>」。對於</w:t>
+        <w:t>對</w:t>
       </w:r>
       <w:r>
         <w:rPr>
@@ -11438,7 +11484,25 @@
         <w:rPr>
           <w:rFonts w:ascii="Consolas" w:eastAsia="微軟正黑體" w:hAnsi="Consolas" w:hint="eastAsia"/>
         </w:rPr>
-        <w:t>而言，該指令為退出特權執行模式</w:t>
+        <w:t>而言，</w:t>
+      </w:r>
+      <w:r>
+        <w:rPr>
+          <w:rFonts w:ascii="Consolas" w:eastAsia="微軟正黑體" w:hAnsi="Consolas" w:hint="eastAsia"/>
+        </w:rPr>
+        <w:t>Ctrl-Z</w:t>
+      </w:r>
+      <w:r>
+        <w:rPr>
+          <w:rFonts w:ascii="Consolas" w:eastAsia="微軟正黑體" w:hAnsi="Consolas" w:hint="eastAsia"/>
+        </w:rPr>
+        <w:t>亦為退出</w:t>
+      </w:r>
+      <w:r>
+        <w:rPr>
+          <w:rFonts w:ascii="Consolas" w:eastAsia="微軟正黑體" w:hAnsi="Consolas" w:hint="eastAsia"/>
+        </w:rPr>
+        <w:t>設定層級模式</w:t>
       </w:r>
       <w:r>
         <w:rPr>
@@ -11450,94 +11514,13 @@
         <w:rPr>
           <w:rFonts w:ascii="Consolas" w:eastAsia="微軟正黑體" w:hAnsi="Consolas"/>
         </w:rPr>
-        <w:t>Privilege</w:t>
-      </w:r>
-      <w:r>
-        <w:rPr>
-          <w:rFonts w:ascii="Consolas" w:eastAsia="微軟正黑體" w:hAnsi="Consolas" w:hint="eastAsia"/>
-        </w:rPr>
-        <w:t xml:space="preserve"> / Enable</w:t>
-      </w:r>
-      <w:r>
-        <w:rPr>
-          <w:rFonts w:ascii="Consolas" w:eastAsia="微軟正黑體" w:hAnsi="Consolas"/>
-        </w:rPr>
-        <w:t xml:space="preserve"> Mode</w:t>
-      </w:r>
-      <w:r>
-        <w:rPr>
-          <w:rFonts w:ascii="Consolas" w:eastAsia="微軟正黑體" w:hAnsi="Consolas" w:hint="eastAsia"/>
-        </w:rPr>
-        <w:t>)</w:t>
-      </w:r>
-      <w:r>
-        <w:rPr>
-          <w:rFonts w:ascii="Consolas" w:eastAsia="微軟正黑體" w:hAnsi="Consolas" w:hint="eastAsia"/>
-        </w:rPr>
-        <w:t>。</w:t>
-      </w:r>
-    </w:p>
-    <w:p>
-      <w:pPr>
-        <w:pStyle w:val="a3"/>
-        <w:widowControl/>
-        <w:numPr>
-          <w:ilvl w:val="0"/>
-          <w:numId w:val="11"/>
-        </w:numPr>
-        <w:spacing w:line="360" w:lineRule="exact"/>
-        <w:ind w:leftChars="0"/>
-        <w:rPr>
-          <w:rFonts w:ascii="Consolas" w:eastAsia="微軟正黑體" w:hAnsi="Consolas"/>
-        </w:rPr>
-      </w:pPr>
-      <w:r>
-        <w:rPr>
-          <w:rFonts w:ascii="Consolas" w:eastAsia="微軟正黑體" w:hAnsi="Consolas" w:hint="eastAsia"/>
-        </w:rPr>
-        <w:t>對</w:t>
-      </w:r>
-      <w:r>
-        <w:rPr>
-          <w:rFonts w:ascii="Consolas" w:eastAsia="微軟正黑體" w:hAnsi="Consolas" w:hint="eastAsia"/>
-        </w:rPr>
-        <w:t>Cisco IOS</w:t>
-      </w:r>
-      <w:r>
-        <w:rPr>
-          <w:rFonts w:ascii="Consolas" w:eastAsia="微軟正黑體" w:hAnsi="Consolas" w:hint="eastAsia"/>
-        </w:rPr>
-        <w:t>而言，</w:t>
-      </w:r>
-      <w:r>
-        <w:rPr>
-          <w:rFonts w:ascii="Consolas" w:eastAsia="微軟正黑體" w:hAnsi="Consolas" w:hint="eastAsia"/>
-        </w:rPr>
-        <w:t>Ctrl-Z</w:t>
-      </w:r>
-      <w:r>
-        <w:rPr>
-          <w:rFonts w:ascii="Consolas" w:eastAsia="微軟正黑體" w:hAnsi="Consolas" w:hint="eastAsia"/>
-        </w:rPr>
-        <w:t>亦為退出特權執行模式</w:t>
-      </w:r>
-      <w:r>
-        <w:rPr>
-          <w:rFonts w:ascii="Consolas" w:eastAsia="微軟正黑體" w:hAnsi="Consolas" w:hint="eastAsia"/>
-        </w:rPr>
-        <w:t>(</w:t>
-      </w:r>
-      <w:r>
-        <w:rPr>
-          <w:rFonts w:ascii="Consolas" w:eastAsia="微軟正黑體" w:hAnsi="Consolas"/>
-        </w:rPr>
-        <w:t>Privilege</w:t>
-      </w:r>
-      <w:r>
-        <w:rPr>
-          <w:rFonts w:ascii="Consolas" w:eastAsia="微軟正黑體" w:hAnsi="Consolas" w:hint="eastAsia"/>
-        </w:rPr>
-        <w:t xml:space="preserve"> / Enable</w:t>
+        <w:t>C</w:t>
+      </w:r>
+      <w:r>
+        <w:rPr>
+          <w:rFonts w:ascii="Consolas" w:eastAsia="微軟正黑體" w:hAnsi="Consolas" w:hint="eastAsia"/>
+        </w:rPr>
+        <w:t>onfig</w:t>
       </w:r>
       <w:r>
         <w:rPr>
@@ -11575,10 +11558,10 @@
         <mc:AlternateContent>
           <mc:Choice Requires="wps">
             <w:drawing>
-              <wp:anchor distT="0" distB="0" distL="114300" distR="114300" simplePos="0" relativeHeight="251703808" behindDoc="0" locked="0" layoutInCell="1" allowOverlap="1" wp14:anchorId="57D3F2FF" wp14:editId="791DFCF2">
+              <wp:anchor distT="0" distB="0" distL="114300" distR="114300" simplePos="0" relativeHeight="251703808" behindDoc="0" locked="0" layoutInCell="1" allowOverlap="1" wp14:anchorId="4A8A7A74" wp14:editId="3D8889DC">
                 <wp:simplePos x="0" y="0"/>
                 <wp:positionH relativeFrom="column">
-                  <wp:posOffset>1028700</wp:posOffset>
+                  <wp:posOffset>1181100</wp:posOffset>
                 </wp:positionH>
                 <wp:positionV relativeFrom="paragraph">
                   <wp:posOffset>47625</wp:posOffset>
@@ -11645,7 +11628,7 @@
           </mc:Choice>
           <mc:Fallback>
             <w:pict>
-              <v:rect id="矩形 24" o:spid="_x0000_s1026" style="position:absolute;margin-left:81pt;margin-top:3.75pt;width:111pt;height:12pt;z-index:251703808;visibility:visible;mso-wrap-style:square;mso-width-percent:0;mso-height-percent:0;mso-wrap-distance-left:9pt;mso-wrap-distance-top:0;mso-wrap-distance-right:9pt;mso-wrap-distance-bottom:0;mso-position-horizontal:absolute;mso-position-horizontal-relative:text;mso-position-vertical:absolute;mso-position-vertical-relative:text;mso-width-percent:0;mso-height-percent:0;mso-width-relative:margin;mso-height-relative:margin;v-text-anchor:middle" o:gfxdata="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" fillcolor="#c30" stroked="f" strokeweight="2pt">
+              <v:rect id="矩形 24" o:spid="_x0000_s1026" style="position:absolute;margin-left:93pt;margin-top:3.75pt;width:111pt;height:12pt;z-index:251703808;visibility:visible;mso-wrap-style:square;mso-width-percent:0;mso-height-percent:0;mso-wrap-distance-left:9pt;mso-wrap-distance-top:0;mso-wrap-distance-right:9pt;mso-wrap-distance-bottom:0;mso-position-horizontal:absolute;mso-position-horizontal-relative:text;mso-position-vertical:absolute;mso-position-vertical-relative:text;mso-width-percent:0;mso-height-percent:0;mso-width-relative:margin;mso-height-relative:margin;v-text-anchor:middle" o:gfxdata="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" fillcolor="#c30" stroked="f" strokeweight="2pt">
                 <v:fill opacity="39321f"/>
               </v:rect>
             </w:pict>
@@ -11660,10 +11643,10 @@
         <mc:AlternateContent>
           <mc:Choice Requires="wps">
             <w:drawing>
-              <wp:anchor distT="0" distB="0" distL="114300" distR="114300" simplePos="0" relativeHeight="251701760" behindDoc="0" locked="0" layoutInCell="1" allowOverlap="1" wp14:anchorId="27133E9E" wp14:editId="2855F7E2">
+              <wp:anchor distT="0" distB="0" distL="114300" distR="114300" simplePos="0" relativeHeight="251701760" behindDoc="0" locked="0" layoutInCell="1" allowOverlap="1" wp14:anchorId="14ECFD24" wp14:editId="62B811A9">
                 <wp:simplePos x="0" y="0"/>
                 <wp:positionH relativeFrom="column">
-                  <wp:posOffset>3743325</wp:posOffset>
+                  <wp:posOffset>3895725</wp:posOffset>
                 </wp:positionH>
                 <wp:positionV relativeFrom="paragraph">
                   <wp:posOffset>171450</wp:posOffset>
@@ -11730,7 +11713,7 @@
           </mc:Choice>
           <mc:Fallback>
             <w:pict>
-              <v:rect id="矩形 23" o:spid="_x0000_s1026" style="position:absolute;margin-left:294.75pt;margin-top:13.5pt;width:101.25pt;height:11.25pt;z-index:251701760;visibility:visible;mso-wrap-style:square;mso-width-percent:0;mso-height-percent:0;mso-wrap-distance-left:9pt;mso-wrap-distance-top:0;mso-wrap-distance-right:9pt;mso-wrap-distance-bottom:0;mso-position-horizontal:absolute;mso-position-horizontal-relative:text;mso-position-vertical:absolute;mso-position-vertical-relative:text;mso-width-percent:0;mso-height-percent:0;mso-width-relative:margin;mso-height-relative:margin;v-text-anchor:middle" o:gfxdata="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" fillcolor="#c30" stroked="f" strokeweight="2pt">
+              <v:rect id="矩形 23" o:spid="_x0000_s1026" style="position:absolute;margin-left:306.75pt;margin-top:13.5pt;width:101.25pt;height:11.25pt;z-index:251701760;visibility:visible;mso-wrap-style:square;mso-width-percent:0;mso-height-percent:0;mso-wrap-distance-left:9pt;mso-wrap-distance-top:0;mso-wrap-distance-right:9pt;mso-wrap-distance-bottom:0;mso-position-horizontal:absolute;mso-position-horizontal-relative:text;mso-position-vertical:absolute;mso-position-vertical-relative:text;mso-width-percent:0;mso-height-percent:0;mso-width-relative:margin;mso-height-relative:margin;v-text-anchor:middle" o:gfxdata="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" fillcolor="#c30" stroked="f" strokeweight="2pt">
                 <v:fill opacity="39321f"/>
               </v:rect>
             </w:pict>
@@ -11742,8 +11725,8 @@
           <w:noProof/>
         </w:rPr>
         <w:pict>
-          <v:shape id="_x0000_s1033" type="#_x0000_t75" style="position:absolute;left:0;text-align:left;margin-left:23.25pt;margin-top:4.5pt;width:380.75pt;height:52.5pt;z-index:251699712;mso-position-horizontal-relative:text;mso-position-vertical-relative:text;mso-width-relative:page;mso-height-relative:page">
-            <v:imagedata r:id="rId24" o:title="contrlZ to escape" croptop="51701f" cropbottom="7888f" cropright="41277f"/>
+          <v:shape id="_x0000_s1033" type="#_x0000_t75" style="position:absolute;left:0;text-align:left;margin-left:35.25pt;margin-top:4.5pt;width:380.75pt;height:52.5pt;z-index:251699712;mso-position-horizontal-relative:text;mso-position-vertical-relative:text;mso-width-relative:page;mso-height-relative:page">
+            <v:imagedata r:id="rId25" o:title="contrlZ to escape" croptop="51701f" cropbottom="7888f" cropright="41277f"/>
           </v:shape>
         </w:pict>
       </w:r>
@@ -11770,6 +11753,111 @@
     </w:p>
     <w:p>
       <w:pPr>
+        <w:pStyle w:val="a3"/>
+        <w:widowControl/>
+        <w:numPr>
+          <w:ilvl w:val="0"/>
+          <w:numId w:val="11"/>
+        </w:numPr>
+        <w:spacing w:line="360" w:lineRule="exact"/>
+        <w:ind w:leftChars="0"/>
+        <w:rPr>
+          <w:rFonts w:ascii="Consolas" w:eastAsia="微軟正黑體" w:hAnsi="Consolas"/>
+        </w:rPr>
+      </w:pPr>
+      <w:r>
+        <w:rPr>
+          <w:rFonts w:ascii="Consolas" w:eastAsia="微軟正黑體" w:hAnsi="Consolas"/>
+        </w:rPr>
+        <w:t>此外，在同屬</w:t>
+      </w:r>
+      <w:r>
+        <w:rPr>
+          <w:rFonts w:ascii="Consolas" w:eastAsia="微軟正黑體" w:hAnsi="Consolas"/>
+        </w:rPr>
+        <w:t>U</w:t>
+      </w:r>
+      <w:r>
+        <w:rPr>
+          <w:rFonts w:ascii="Consolas" w:eastAsia="微軟正黑體" w:hAnsi="Consolas" w:hint="eastAsia"/>
+        </w:rPr>
+        <w:t>nix-like</w:t>
+      </w:r>
+      <w:r>
+        <w:rPr>
+          <w:rFonts w:ascii="Consolas" w:eastAsia="微軟正黑體" w:hAnsi="Consolas" w:hint="eastAsia"/>
+        </w:rPr>
+        <w:t>的</w:t>
+      </w:r>
+      <w:r>
+        <w:rPr>
+          <w:rFonts w:ascii="Consolas" w:eastAsia="微軟正黑體" w:hAnsi="Consolas" w:hint="eastAsia"/>
+        </w:rPr>
+        <w:t>CP/M</w:t>
+      </w:r>
+      <w:r>
+        <w:rPr>
+          <w:rFonts w:ascii="Consolas" w:eastAsia="微軟正黑體" w:hAnsi="Consolas" w:hint="eastAsia"/>
+        </w:rPr>
+        <w:t>作業系統</w:t>
+      </w:r>
+      <w:r>
+        <w:rPr>
+          <w:rFonts w:ascii="Consolas" w:eastAsia="微軟正黑體" w:hAnsi="Consolas" w:hint="eastAsia"/>
+        </w:rPr>
+        <w:t>(1974-1983)</w:t>
+      </w:r>
+      <w:r>
+        <w:rPr>
+          <w:rFonts w:ascii="Consolas" w:eastAsia="微軟正黑體" w:hAnsi="Consolas" w:hint="eastAsia"/>
+        </w:rPr>
+        <w:t>內，</w:t>
+      </w:r>
+      <w:r>
+        <w:rPr>
+          <w:rFonts w:ascii="Consolas" w:eastAsia="微軟正黑體" w:hAnsi="Consolas" w:hint="eastAsia"/>
+        </w:rPr>
+        <w:t>^Z(0x1A)</w:t>
+      </w:r>
+      <w:r>
+        <w:rPr>
+          <w:rFonts w:ascii="Consolas" w:eastAsia="微軟正黑體" w:hAnsi="Consolas" w:hint="eastAsia"/>
+        </w:rPr>
+        <w:t>被視為檔案末端及填充剩餘檔案空間</w:t>
+      </w:r>
+      <w:r>
+        <w:rPr>
+          <w:rFonts w:ascii="Consolas" w:eastAsia="微軟正黑體" w:hAnsi="Consolas" w:hint="eastAsia"/>
+        </w:rPr>
+        <w:t>(</w:t>
+      </w:r>
+      <w:r>
+        <w:rPr>
+          <w:rFonts w:ascii="Consolas" w:eastAsia="微軟正黑體" w:hAnsi="Consolas" w:hint="eastAsia"/>
+        </w:rPr>
+        <w:t>與</w:t>
+      </w:r>
+      <w:r>
+        <w:rPr>
+          <w:rFonts w:ascii="Consolas" w:eastAsia="微軟正黑體" w:hAnsi="Consolas" w:hint="eastAsia"/>
+        </w:rPr>
+        <w:t>Xmodem</w:t>
+      </w:r>
+      <w:r>
+        <w:rPr>
+          <w:rFonts w:ascii="Consolas" w:eastAsia="微軟正黑體" w:hAnsi="Consolas" w:hint="eastAsia"/>
+        </w:rPr>
+        <w:t>原理相同</w:t>
+      </w:r>
+      <w:r>
+        <w:rPr>
+          <w:rFonts w:ascii="Consolas" w:eastAsia="微軟正黑體" w:hAnsi="Consolas" w:hint="eastAsia"/>
+        </w:rPr>
+        <w:t>)</w:t>
+      </w:r>
+    </w:p>
+    <w:p>
+      <w:pPr>
         <w:widowControl/>
         <w:spacing w:line="360" w:lineRule="exact"/>
         <w:ind w:left="480" w:firstLine="240"/>
@@ -11784,7 +11872,7 @@
         <w:spacing w:line="360" w:lineRule="exact"/>
         <w:ind w:left="480" w:firstLine="240"/>
         <w:rPr>
-          <w:rFonts w:ascii="Consolas" w:eastAsia="微軟正黑體" w:hAnsi="Consolas"/>
+          <w:rFonts w:ascii="Consolas" w:eastAsia="微軟正黑體" w:hAnsi="Consolas" w:hint="eastAsia"/>
         </w:rPr>
       </w:pPr>
       <w:r>
@@ -11851,7 +11939,13 @@
         <w:rPr>
           <w:rFonts w:ascii="Consolas" w:eastAsia="微軟正黑體" w:hAnsi="Consolas" w:hint="eastAsia"/>
         </w:rPr>
-        <w:t>C.</w:t>
+        <w:t>A</w:t>
+      </w:r>
+      <w:r>
+        <w:rPr>
+          <w:rFonts w:ascii="Consolas" w:eastAsia="微軟正黑體" w:hAnsi="Consolas" w:hint="eastAsia"/>
+        </w:rPr>
+        <w:t>.</w:t>
       </w:r>
       <w:r>
         <w:rPr>
@@ -11863,7 +11957,13 @@
         <w:rPr>
           <w:rFonts w:ascii="Consolas" w:eastAsia="微軟正黑體" w:hAnsi="Consolas" w:hint="eastAsia"/>
         </w:rPr>
-        <w:t>D.</w:t>
+        <w:t>C</w:t>
+      </w:r>
+      <w:r>
+        <w:rPr>
+          <w:rFonts w:ascii="Consolas" w:eastAsia="微軟正黑體" w:hAnsi="Consolas" w:hint="eastAsia"/>
+        </w:rPr>
+        <w:t>.</w:t>
       </w:r>
       <w:r>
         <w:rPr>
@@ -11966,6 +12066,252 @@
           <w:rFonts w:ascii="Consolas" w:eastAsia="微軟正黑體" w:hAnsi="Consolas" w:hint="eastAsia"/>
         </w:rPr>
         <w:t>。</w:t>
+      </w:r>
+    </w:p>
+    <w:p>
+      <w:pPr>
+        <w:widowControl/>
+        <w:spacing w:line="360" w:lineRule="exact"/>
+        <w:ind w:left="480" w:firstLine="240"/>
+        <w:rPr>
+          <w:rFonts w:ascii="Consolas" w:eastAsia="微軟正黑體" w:hAnsi="Consolas" w:hint="eastAsia"/>
+        </w:rPr>
+      </w:pPr>
+    </w:p>
+    <w:p>
+      <w:pPr>
+        <w:widowControl/>
+        <w:spacing w:line="360" w:lineRule="exact"/>
+        <w:ind w:left="480" w:firstLine="240"/>
+        <w:rPr>
+          <w:rFonts w:ascii="Consolas" w:eastAsia="微軟正黑體" w:hAnsi="Consolas" w:hint="eastAsia"/>
+        </w:rPr>
+      </w:pPr>
+    </w:p>
+    <w:p>
+      <w:pPr>
+        <w:widowControl/>
+        <w:spacing w:line="360" w:lineRule="exact"/>
+        <w:ind w:left="480" w:firstLine="240"/>
+        <w:rPr>
+          <w:rFonts w:ascii="Consolas" w:eastAsia="微軟正黑體" w:hAnsi="Consolas" w:hint="eastAsia"/>
+        </w:rPr>
+      </w:pPr>
+    </w:p>
+    <w:p>
+      <w:pPr>
+        <w:widowControl/>
+        <w:spacing w:line="360" w:lineRule="exact"/>
+        <w:ind w:left="480" w:firstLine="240"/>
+        <w:rPr>
+          <w:rFonts w:ascii="Consolas" w:eastAsia="微軟正黑體" w:hAnsi="Consolas" w:hint="eastAsia"/>
+        </w:rPr>
+      </w:pPr>
+    </w:p>
+    <w:p>
+      <w:pPr>
+        <w:widowControl/>
+        <w:spacing w:line="360" w:lineRule="exact"/>
+        <w:ind w:left="480" w:firstLine="240"/>
+        <w:rPr>
+          <w:rFonts w:ascii="Consolas" w:eastAsia="微軟正黑體" w:hAnsi="Consolas" w:hint="eastAsia"/>
+        </w:rPr>
+      </w:pPr>
+    </w:p>
+    <w:p>
+      <w:pPr>
+        <w:widowControl/>
+        <w:spacing w:line="360" w:lineRule="exact"/>
+        <w:ind w:left="480" w:firstLine="240"/>
+        <w:rPr>
+          <w:rFonts w:ascii="Consolas" w:eastAsia="微軟正黑體" w:hAnsi="Consolas" w:hint="eastAsia"/>
+        </w:rPr>
+      </w:pPr>
+    </w:p>
+    <w:p>
+      <w:pPr>
+        <w:widowControl/>
+        <w:spacing w:line="360" w:lineRule="exact"/>
+        <w:ind w:left="480" w:firstLine="240"/>
+        <w:rPr>
+          <w:rFonts w:ascii="Consolas" w:eastAsia="微軟正黑體" w:hAnsi="Consolas" w:hint="eastAsia"/>
+        </w:rPr>
+      </w:pPr>
+    </w:p>
+    <w:p>
+      <w:pPr>
+        <w:widowControl/>
+        <w:spacing w:line="360" w:lineRule="exact"/>
+        <w:ind w:left="480" w:firstLine="240"/>
+        <w:rPr>
+          <w:rFonts w:ascii="Consolas" w:eastAsia="微軟正黑體" w:hAnsi="Consolas" w:hint="eastAsia"/>
+        </w:rPr>
+      </w:pPr>
+    </w:p>
+    <w:p>
+      <w:pPr>
+        <w:widowControl/>
+        <w:spacing w:line="360" w:lineRule="exact"/>
+        <w:ind w:left="480" w:firstLine="240"/>
+        <w:rPr>
+          <w:rFonts w:ascii="Consolas" w:eastAsia="微軟正黑體" w:hAnsi="Consolas" w:hint="eastAsia"/>
+        </w:rPr>
+      </w:pPr>
+    </w:p>
+    <w:p>
+      <w:pPr>
+        <w:widowControl/>
+        <w:spacing w:line="360" w:lineRule="exact"/>
+        <w:ind w:left="480" w:firstLine="240"/>
+        <w:rPr>
+          <w:rFonts w:ascii="Consolas" w:eastAsia="微軟正黑體" w:hAnsi="Consolas" w:hint="eastAsia"/>
+        </w:rPr>
+      </w:pPr>
+    </w:p>
+    <w:p>
+      <w:pPr>
+        <w:widowControl/>
+        <w:spacing w:line="360" w:lineRule="exact"/>
+        <w:ind w:left="480" w:firstLine="240"/>
+        <w:rPr>
+          <w:rFonts w:ascii="Consolas" w:eastAsia="微軟正黑體" w:hAnsi="Consolas" w:hint="eastAsia"/>
+        </w:rPr>
+      </w:pPr>
+    </w:p>
+    <w:p>
+      <w:pPr>
+        <w:widowControl/>
+        <w:spacing w:line="360" w:lineRule="exact"/>
+        <w:ind w:left="480" w:firstLine="240"/>
+        <w:rPr>
+          <w:rFonts w:ascii="Consolas" w:eastAsia="微軟正黑體" w:hAnsi="Consolas" w:hint="eastAsia"/>
+        </w:rPr>
+      </w:pPr>
+    </w:p>
+    <w:p>
+      <w:pPr>
+        <w:widowControl/>
+        <w:spacing w:line="360" w:lineRule="exact"/>
+        <w:ind w:left="480" w:firstLine="240"/>
+        <w:rPr>
+          <w:rFonts w:ascii="Consolas" w:eastAsia="微軟正黑體" w:hAnsi="Consolas" w:hint="eastAsia"/>
+        </w:rPr>
+      </w:pPr>
+    </w:p>
+    <w:p>
+      <w:pPr>
+        <w:widowControl/>
+        <w:spacing w:line="360" w:lineRule="exact"/>
+        <w:ind w:left="480" w:firstLine="240"/>
+        <w:rPr>
+          <w:rFonts w:ascii="Consolas" w:eastAsia="微軟正黑體" w:hAnsi="Consolas" w:hint="eastAsia"/>
+        </w:rPr>
+      </w:pPr>
+    </w:p>
+    <w:p>
+      <w:pPr>
+        <w:widowControl/>
+        <w:spacing w:line="360" w:lineRule="exact"/>
+        <w:ind w:left="480" w:firstLine="240"/>
+        <w:rPr>
+          <w:rFonts w:ascii="Consolas" w:eastAsia="微軟正黑體" w:hAnsi="Consolas" w:hint="eastAsia"/>
+        </w:rPr>
+      </w:pPr>
+    </w:p>
+    <w:p>
+      <w:pPr>
+        <w:widowControl/>
+        <w:spacing w:line="360" w:lineRule="exact"/>
+        <w:ind w:left="480" w:firstLine="240"/>
+        <w:rPr>
+          <w:rFonts w:ascii="Consolas" w:eastAsia="微軟正黑體" w:hAnsi="Consolas" w:hint="eastAsia"/>
+        </w:rPr>
+      </w:pPr>
+    </w:p>
+    <w:p>
+      <w:pPr>
+        <w:widowControl/>
+        <w:spacing w:line="360" w:lineRule="exact"/>
+        <w:ind w:left="480" w:firstLine="240"/>
+        <w:rPr>
+          <w:rFonts w:ascii="Consolas" w:eastAsia="微軟正黑體" w:hAnsi="Consolas" w:hint="eastAsia"/>
+        </w:rPr>
+      </w:pPr>
+    </w:p>
+    <w:p>
+      <w:pPr>
+        <w:widowControl/>
+        <w:spacing w:line="360" w:lineRule="exact"/>
+        <w:ind w:left="480" w:firstLine="240"/>
+        <w:rPr>
+          <w:rFonts w:ascii="Consolas" w:eastAsia="微軟正黑體" w:hAnsi="Consolas" w:hint="eastAsia"/>
+        </w:rPr>
+      </w:pPr>
+    </w:p>
+    <w:p>
+      <w:pPr>
+        <w:widowControl/>
+        <w:spacing w:line="360" w:lineRule="exact"/>
+        <w:ind w:left="480" w:firstLine="240"/>
+        <w:rPr>
+          <w:rFonts w:ascii="Consolas" w:eastAsia="微軟正黑體" w:hAnsi="Consolas" w:hint="eastAsia"/>
+        </w:rPr>
+      </w:pPr>
+    </w:p>
+    <w:p>
+      <w:pPr>
+        <w:widowControl/>
+        <w:spacing w:line="360" w:lineRule="exact"/>
+        <w:ind w:left="480" w:firstLine="240"/>
+        <w:rPr>
+          <w:rFonts w:ascii="Consolas" w:eastAsia="微軟正黑體" w:hAnsi="Consolas" w:hint="eastAsia"/>
+        </w:rPr>
+      </w:pPr>
+    </w:p>
+    <w:p>
+      <w:pPr>
+        <w:widowControl/>
+        <w:spacing w:line="360" w:lineRule="exact"/>
+        <w:ind w:left="480" w:firstLine="240"/>
+        <w:rPr>
+          <w:rFonts w:ascii="Consolas" w:eastAsia="微軟正黑體" w:hAnsi="Consolas" w:hint="eastAsia"/>
+        </w:rPr>
+      </w:pPr>
+    </w:p>
+    <w:p>
+      <w:pPr>
+        <w:widowControl/>
+        <w:spacing w:line="360" w:lineRule="exact"/>
+        <w:rPr>
+          <w:rFonts w:ascii="Consolas" w:eastAsia="微軟正黑體" w:hAnsi="Consolas" w:hint="eastAsia"/>
+        </w:rPr>
+      </w:pPr>
+      <w:r>
+        <w:rPr>
+          <w:rFonts w:ascii="Consolas" w:eastAsia="微軟正黑體" w:hAnsi="Consolas" w:hint="eastAsia"/>
+        </w:rPr>
+        <w:t>原始程式碼版控儲存庫：</w:t>
+      </w:r>
+      <w:r>
+        <w:rPr>
+          <w:rFonts w:ascii="Consolas" w:eastAsia="微軟正黑體" w:hAnsi="Consolas"/>
+        </w:rPr>
+        <w:t>https://github.com/cathay2218/Cisco-ME3400E-Switch-Configuration-AutoRecovery</w:t>
+      </w:r>
+    </w:p>
+    <w:p>
+      <w:pPr>
+        <w:widowControl/>
+        <w:spacing w:line="360" w:lineRule="exact"/>
+        <w:rPr>
+          <w:rFonts w:ascii="Consolas" w:eastAsia="微軟正黑體" w:hAnsi="Consolas"/>
+        </w:rPr>
+      </w:pPr>
+      <w:r>
+        <w:rPr>
+          <w:rFonts w:ascii="Consolas" w:eastAsia="微軟正黑體" w:hAnsi="Consolas"/>
+        </w:rPr>
+        <w:t>https://git.io/JilLK</w:t>
       </w:r>
     </w:p>
     <w:sectPr>
@@ -12457,7 +12803,7 @@
   <w:abstractNum w:abstractNumId="5">
     <w:nsid w:val="29BC5CE2"/>
     <w:multiLevelType w:val="hybridMultilevel"/>
-    <w:tmpl w:val="335473E0"/>
+    <w:tmpl w:val="9D684796"/>
     <w:lvl w:ilvl="0" w:tplc="04090011">
       <w:start w:val="1"/>
       <w:numFmt w:val="upperLetter"/>
@@ -12805,6 +13151,92 @@
     </w:lvl>
   </w:abstractNum>
   <w:abstractNum w:abstractNumId="9">
+    <w:nsid w:val="68B35B56"/>
+    <w:multiLevelType w:val="hybridMultilevel"/>
+    <w:tmpl w:val="335473E0"/>
+    <w:lvl w:ilvl="0" w:tplc="04090011">
+      <w:start w:val="1"/>
+      <w:numFmt w:val="upperLetter"/>
+      <w:lvlText w:val="%1."/>
+      <w:lvlJc w:val="left"/>
+      <w:pPr>
+        <w:ind w:left="1440" w:hanging="480"/>
+      </w:pPr>
+    </w:lvl>
+    <w:lvl w:ilvl="1" w:tplc="04090019">
+      <w:start w:val="1"/>
+      <w:numFmt w:val="ideographTraditional"/>
+      <w:lvlText w:val="%2、"/>
+      <w:lvlJc w:val="left"/>
+      <w:pPr>
+        <w:ind w:left="1920" w:hanging="480"/>
+      </w:pPr>
+    </w:lvl>
+    <w:lvl w:ilvl="2" w:tplc="0409001B" w:tentative="1">
+      <w:start w:val="1"/>
+      <w:numFmt w:val="lowerRoman"/>
+      <w:lvlText w:val="%3."/>
+      <w:lvlJc w:val="right"/>
+      <w:pPr>
+        <w:ind w:left="2400" w:hanging="480"/>
+      </w:pPr>
+    </w:lvl>
+    <w:lvl w:ilvl="3" w:tplc="0409000F" w:tentative="1">
+      <w:start w:val="1"/>
+      <w:numFmt w:val="decimal"/>
+      <w:lvlText w:val="%4."/>
+      <w:lvlJc w:val="left"/>
+      <w:pPr>
+        <w:ind w:left="2880" w:hanging="480"/>
+      </w:pPr>
+    </w:lvl>
+    <w:lvl w:ilvl="4" w:tplc="04090019" w:tentative="1">
+      <w:start w:val="1"/>
+      <w:numFmt w:val="ideographTraditional"/>
+      <w:lvlText w:val="%5、"/>
+      <w:lvlJc w:val="left"/>
+      <w:pPr>
+        <w:ind w:left="3360" w:hanging="480"/>
+      </w:pPr>
+    </w:lvl>
+    <w:lvl w:ilvl="5" w:tplc="0409001B" w:tentative="1">
+      <w:start w:val="1"/>
+      <w:numFmt w:val="lowerRoman"/>
+      <w:lvlText w:val="%6."/>
+      <w:lvlJc w:val="right"/>
+      <w:pPr>
+        <w:ind w:left="3840" w:hanging="480"/>
+      </w:pPr>
+    </w:lvl>
+    <w:lvl w:ilvl="6" w:tplc="0409000F" w:tentative="1">
+      <w:start w:val="1"/>
+      <w:numFmt w:val="decimal"/>
+      <w:lvlText w:val="%7."/>
+      <w:lvlJc w:val="left"/>
+      <w:pPr>
+        <w:ind w:left="4320" w:hanging="480"/>
+      </w:pPr>
+    </w:lvl>
+    <w:lvl w:ilvl="7" w:tplc="04090019" w:tentative="1">
+      <w:start w:val="1"/>
+      <w:numFmt w:val="ideographTraditional"/>
+      <w:lvlText w:val="%8、"/>
+      <w:lvlJc w:val="left"/>
+      <w:pPr>
+        <w:ind w:left="4800" w:hanging="480"/>
+      </w:pPr>
+    </w:lvl>
+    <w:lvl w:ilvl="8" w:tplc="0409001B" w:tentative="1">
+      <w:start w:val="1"/>
+      <w:numFmt w:val="lowerRoman"/>
+      <w:lvlText w:val="%9."/>
+      <w:lvlJc w:val="right"/>
+      <w:pPr>
+        <w:ind w:left="5280" w:hanging="480"/>
+      </w:pPr>
+    </w:lvl>
+  </w:abstractNum>
+  <w:abstractNum w:abstractNumId="10">
     <w:nsid w:val="6CA25001"/>
     <w:multiLevelType w:val="hybridMultilevel"/>
     <w:tmpl w:val="911EA6B6"/>
@@ -12890,7 +13322,7 @@
       </w:pPr>
     </w:lvl>
   </w:abstractNum>
-  <w:abstractNum w:abstractNumId="10">
+  <w:abstractNum w:abstractNumId="11">
     <w:nsid w:val="750510D6"/>
     <w:multiLevelType w:val="hybridMultilevel"/>
     <w:tmpl w:val="FE023BF0"/>
@@ -12983,13 +13415,13 @@
     <w:abstractNumId w:val="7"/>
   </w:num>
   <w:num w:numId="3">
-    <w:abstractNumId w:val="9"/>
+    <w:abstractNumId w:val="10"/>
   </w:num>
   <w:num w:numId="4">
     <w:abstractNumId w:val="4"/>
   </w:num>
   <w:num w:numId="5">
-    <w:abstractNumId w:val="10"/>
+    <w:abstractNumId w:val="11"/>
   </w:num>
   <w:num w:numId="6">
     <w:abstractNumId w:val="2"/>
@@ -13008,6 +13440,9 @@
   </w:num>
   <w:num w:numId="11">
     <w:abstractNumId w:val="5"/>
+  </w:num>
+  <w:num w:numId="12">
+    <w:abstractNumId w:val="9"/>
   </w:num>
 </w:numbering>
 </file>
@@ -13168,7 +13603,7 @@
   <w:style w:type="paragraph" w:default="1" w:styleId="a">
     <w:name w:val="Normal"/>
     <w:qFormat/>
-    <w:rsid w:val="00B31CD3"/>
+    <w:rsid w:val="009C39A3"/>
     <w:pPr>
       <w:widowControl w:val="0"/>
     </w:pPr>
@@ -13494,7 +13929,7 @@
   <w:style w:type="paragraph" w:default="1" w:styleId="a">
     <w:name w:val="Normal"/>
     <w:qFormat/>
-    <w:rsid w:val="00B31CD3"/>
+    <w:rsid w:val="009C39A3"/>
     <w:pPr>
       <w:widowControl w:val="0"/>
     </w:pPr>
@@ -13954,7 +14389,7 @@
 </file>
 
 <file path=customXml/itemProps1.xml><?xml version="1.0" encoding="utf-8"?>
-<ds:datastoreItem xmlns:ds="http://schemas.openxmlformats.org/officeDocument/2006/customXml" ds:itemID="{3614D22D-A1DE-4E0A-B537-BB71A8B4F2CD}">
+<ds:datastoreItem xmlns:ds="http://schemas.openxmlformats.org/officeDocument/2006/customXml" ds:itemID="{CFBBB32B-9DAE-48F5-AE06-704F1358FABB}">
   <ds:schemaRefs>
     <ds:schemaRef ds:uri="http://schemas.openxmlformats.org/officeDocument/2006/bibliography"/>
   </ds:schemaRefs>

</xml_diff>

<commit_message>
2021/10/27 - Fix Recovery Module: Can't Enter Privilege Mode Exception Handle
</commit_message>
<xml_diff>
--- a/Cisco ME 3400E Series Configuration File Recovery Script.docx
+++ b/Cisco ME 3400E Series Configuration File Recovery Script.docx
@@ -71,7 +71,7 @@
         <w:rPr>
           <w:rFonts w:ascii="Consolas" w:eastAsia="微軟正黑體" w:hAnsi="Consolas" w:hint="eastAsia"/>
         </w:rPr>
-        <w:t>26</w:t>
+        <w:t>27</w:t>
       </w:r>
       <w:r>
         <w:rPr>
@@ -83,7 +83,7 @@
         <w:rPr>
           <w:rFonts w:ascii="Consolas" w:eastAsia="微軟正黑體" w:hAnsi="Consolas" w:hint="eastAsia"/>
         </w:rPr>
-        <w:t>2</w:t>
+        <w:t>3</w:t>
       </w:r>
     </w:p>
     <w:p>
@@ -527,12 +527,14 @@
         </w:rPr>
         <w:t>串列連線</w:t>
       </w:r>
+      <w:proofErr w:type="gramStart"/>
       <w:r>
         <w:rPr>
           <w:rFonts w:ascii="Consolas" w:eastAsia="微軟正黑體" w:hAnsi="Consolas" w:hint="eastAsia"/>
         </w:rPr>
         <w:t>方式連入交換機</w:t>
       </w:r>
+      <w:proofErr w:type="gramEnd"/>
     </w:p>
     <w:p>
       <w:pPr>
@@ -910,7 +912,7 @@
               </wp:anchor>
             </w:drawing>
           </mc:Choice>
-          <mc:Fallback xmlns:w16se="http://schemas.microsoft.com/office/word/2015/wordml/symex" xmlns:w15="http://schemas.microsoft.com/office/word/2012/wordml" xmlns:cx="http://schemas.microsoft.com/office/drawing/2014/chartex">
+          <mc:Fallback xmlns:cx="http://schemas.microsoft.com/office/drawing/2014/chartex" xmlns:w15="http://schemas.microsoft.com/office/word/2012/wordml" xmlns:w16se="http://schemas.microsoft.com/office/word/2015/wordml/symex">
             <w:pict>
               <v:rect w14:anchorId="26C99EA1" id="矩形 13" o:spid="_x0000_s1026" style="position:absolute;margin-left:260.75pt;margin-top:4.05pt;width:122.1pt;height:17.55pt;z-index:251667968;visibility:visible;mso-wrap-style:square;mso-width-percent:0;mso-height-percent:0;mso-wrap-distance-left:9pt;mso-wrap-distance-top:0;mso-wrap-distance-right:9pt;mso-wrap-distance-bottom:0;mso-position-horizontal:absolute;mso-position-horizontal-relative:text;mso-position-vertical:absolute;mso-position-vertical-relative:text;mso-width-percent:0;mso-height-percent:0;mso-width-relative:margin;mso-height-relative:margin;v-text-anchor:middle" o:gfxdata="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" filled="f" strokecolor="red" strokeweight="2pt"/>
             </w:pict>
@@ -1131,7 +1133,7 @@
               </wp:anchor>
             </w:drawing>
           </mc:Choice>
-          <mc:Fallback xmlns:w16se="http://schemas.microsoft.com/office/word/2015/wordml/symex" xmlns:w15="http://schemas.microsoft.com/office/word/2012/wordml" xmlns:cx="http://schemas.microsoft.com/office/drawing/2014/chartex">
+          <mc:Fallback xmlns:cx="http://schemas.microsoft.com/office/drawing/2014/chartex" xmlns:w15="http://schemas.microsoft.com/office/word/2012/wordml" xmlns:w16se="http://schemas.microsoft.com/office/word/2015/wordml/symex">
             <w:pict>
               <v:rect w14:anchorId="4B8E35EE" id="矩形 15" o:spid="_x0000_s1026" style="position:absolute;margin-left:147.45pt;margin-top:15pt;width:159.05pt;height:11.9pt;z-index:251671040;visibility:visible;mso-wrap-style:square;mso-width-percent:0;mso-height-percent:0;mso-wrap-distance-left:9pt;mso-wrap-distance-top:0;mso-wrap-distance-right:9pt;mso-wrap-distance-bottom:0;mso-position-horizontal:absolute;mso-position-horizontal-relative:text;mso-position-vertical:absolute;mso-position-vertical-relative:text;mso-width-percent:0;mso-height-percent:0;mso-width-relative:margin;mso-height-relative:margin;v-text-anchor:middle" o:gfxdata="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" filled="f" strokecolor="red" strokeweight="2pt"/>
             </w:pict>
@@ -1736,8 +1738,16 @@
         <w:rPr>
           <w:rFonts w:ascii="Consolas" w:eastAsia="微軟正黑體" w:hAnsi="Consolas"/>
         </w:rPr>
-        <w:t>通過交換機型號檢查後，會出現檔案選擇視窗，請選擇要還原的交換機設定檔</w:t>
-      </w:r>
+        <w:t>通過交換機型號檢查後，會出現檔案選擇視窗，請選擇要還原的交換機設定</w:t>
+      </w:r>
+      <w:proofErr w:type="gramStart"/>
+      <w:r>
+        <w:rPr>
+          <w:rFonts w:ascii="Consolas" w:eastAsia="微軟正黑體" w:hAnsi="Consolas"/>
+        </w:rPr>
+        <w:t>檔</w:t>
+      </w:r>
+      <w:proofErr w:type="gramEnd"/>
     </w:p>
     <w:p>
       <w:pPr>
@@ -1934,103 +1944,21 @@
       </w:pPr>
       <w:r>
         <w:rPr>
-          <w:rFonts w:ascii="Consolas" w:eastAsia="微軟正黑體" w:hAnsi="Consolas" w:hint="eastAsia"/>
+          <w:noProof/>
         </w:rPr>
         <w:lastRenderedPageBreak/>
-        <w:t>因後續檔案上傳及重新啟動指令皆為自動執行，為避免誤選檔案，上傳非</w:t>
-      </w:r>
-      <w:r>
-        <w:rPr>
-          <w:rFonts w:ascii="Consolas" w:eastAsia="微軟正黑體" w:hAnsi="Consolas" w:hint="eastAsia"/>
-        </w:rPr>
-        <w:t>供</w:t>
-      </w:r>
-      <w:r>
-        <w:rPr>
-          <w:rFonts w:ascii="Consolas" w:eastAsia="微軟正黑體" w:hAnsi="Consolas" w:hint="eastAsia"/>
-        </w:rPr>
-        <w:t>Switch</w:t>
-      </w:r>
-      <w:r>
-        <w:rPr>
-          <w:rFonts w:ascii="Consolas" w:eastAsia="微軟正黑體" w:hAnsi="Consolas" w:hint="eastAsia"/>
-        </w:rPr>
-        <w:t>使用之</w:t>
-      </w:r>
-      <w:r>
-        <w:rPr>
-          <w:rFonts w:ascii="Consolas" w:eastAsia="微軟正黑體" w:hAnsi="Consolas" w:hint="eastAsia"/>
-        </w:rPr>
-        <w:t>設定檔</w:t>
-      </w:r>
-      <w:r>
-        <w:rPr>
-          <w:rFonts w:ascii="Consolas" w:eastAsia="微軟正黑體" w:hAnsi="Consolas" w:hint="eastAsia"/>
-        </w:rPr>
-        <w:t>，造成</w:t>
-      </w:r>
-      <w:r>
-        <w:rPr>
-          <w:rFonts w:ascii="Consolas" w:eastAsia="微軟正黑體" w:hAnsi="Consolas" w:hint="eastAsia"/>
-        </w:rPr>
-        <w:t>設備</w:t>
-      </w:r>
-      <w:r>
-        <w:rPr>
-          <w:rFonts w:ascii="Consolas" w:eastAsia="微軟正黑體" w:hAnsi="Consolas" w:hint="eastAsia"/>
-        </w:rPr>
-        <w:t>不正常運作</w:t>
-      </w:r>
-      <w:r>
-        <w:rPr>
-          <w:rFonts w:ascii="Consolas" w:eastAsia="微軟正黑體" w:hAnsi="Consolas" w:hint="eastAsia"/>
-        </w:rPr>
-        <w:t>。</w:t>
-      </w:r>
-      <w:r>
-        <w:rPr>
-          <w:rFonts w:ascii="Consolas" w:eastAsia="微軟正黑體" w:hAnsi="Consolas" w:hint="eastAsia"/>
-        </w:rPr>
-        <w:t>在選擇檔案後，會要求再次確認所選擇的</w:t>
-      </w:r>
-      <w:r>
-        <w:rPr>
-          <w:rFonts w:ascii="Consolas" w:eastAsia="微軟正黑體" w:hAnsi="Consolas" w:hint="eastAsia"/>
-        </w:rPr>
-        <w:t>檔案</w:t>
-      </w:r>
-      <w:r>
-        <w:rPr>
-          <w:rFonts w:ascii="Consolas" w:eastAsia="微軟正黑體" w:hAnsi="Consolas" w:hint="eastAsia"/>
-        </w:rPr>
-        <w:t>路徑是否正確</w:t>
-      </w:r>
-    </w:p>
-    <w:p>
-      <w:pPr>
-        <w:pStyle w:val="a3"/>
-        <w:spacing w:line="360" w:lineRule="exact"/>
-        <w:ind w:leftChars="0" w:left="960"/>
-        <w:rPr>
-          <w:rFonts w:ascii="Consolas" w:eastAsia="微軟正黑體" w:hAnsi="Consolas"/>
-        </w:rPr>
-      </w:pPr>
-      <w:r>
-        <w:rPr>
-          <w:noProof/>
-        </w:rPr>
         <w:drawing>
-          <wp:anchor distT="0" distB="0" distL="114300" distR="114300" simplePos="0" relativeHeight="251676160" behindDoc="0" locked="0" layoutInCell="1" allowOverlap="1" wp14:anchorId="2A05EBD8" wp14:editId="4035804E">
+          <wp:anchor distT="0" distB="0" distL="114300" distR="114300" simplePos="0" relativeHeight="251676160" behindDoc="0" locked="0" layoutInCell="1" allowOverlap="1" wp14:anchorId="79C6DB1C" wp14:editId="5CD0AE57">
             <wp:simplePos x="0" y="0"/>
             <wp:positionH relativeFrom="margin">
-              <wp:align>center</wp:align>
+              <wp:posOffset>3705225</wp:posOffset>
             </wp:positionH>
             <wp:positionV relativeFrom="paragraph">
-              <wp:posOffset>66675</wp:posOffset>
+              <wp:posOffset>0</wp:posOffset>
             </wp:positionV>
-            <wp:extent cx="4572000" cy="1828800"/>
-            <wp:effectExtent l="0" t="0" r="0" b="0"/>
-            <wp:wrapNone/>
+            <wp:extent cx="2976245" cy="1190625"/>
+            <wp:effectExtent l="0" t="0" r="0" b="9525"/>
+            <wp:wrapSquare wrapText="bothSides"/>
             <wp:docPr id="7" name="圖片 7"/>
             <wp:cNvGraphicFramePr>
               <a:graphicFrameLocks xmlns:a="http://schemas.openxmlformats.org/drawingml/2006/main" noChangeAspect="1"/>
@@ -2057,7 +1985,7 @@
                   <pic:spPr>
                     <a:xfrm>
                       <a:off x="0" y="0"/>
-                      <a:ext cx="4572000" cy="1828800"/>
+                      <a:ext cx="2976245" cy="1190625"/>
                     </a:xfrm>
                     <a:prstGeom prst="rect">
                       <a:avLst/>
@@ -2075,6 +2003,86 @@
           </wp:anchor>
         </w:drawing>
       </w:r>
+      <w:r>
+        <w:rPr>
+          <w:rFonts w:ascii="Consolas" w:eastAsia="微軟正黑體" w:hAnsi="Consolas" w:hint="eastAsia"/>
+        </w:rPr>
+        <w:t>因後續檔案上傳及重新啟動指令皆為自動執行，為避免誤選檔案，</w:t>
+      </w:r>
+      <w:proofErr w:type="gramStart"/>
+      <w:r>
+        <w:rPr>
+          <w:rFonts w:ascii="Consolas" w:eastAsia="微軟正黑體" w:hAnsi="Consolas" w:hint="eastAsia"/>
+        </w:rPr>
+        <w:t>上傳非</w:t>
+      </w:r>
+      <w:r>
+        <w:rPr>
+          <w:rFonts w:ascii="Consolas" w:eastAsia="微軟正黑體" w:hAnsi="Consolas" w:hint="eastAsia"/>
+        </w:rPr>
+        <w:t>供</w:t>
+      </w:r>
+      <w:proofErr w:type="gramEnd"/>
+      <w:r>
+        <w:rPr>
+          <w:rFonts w:ascii="Consolas" w:eastAsia="微軟正黑體" w:hAnsi="Consolas" w:hint="eastAsia"/>
+        </w:rPr>
+        <w:t>Switch</w:t>
+      </w:r>
+      <w:r>
+        <w:rPr>
+          <w:rFonts w:ascii="Consolas" w:eastAsia="微軟正黑體" w:hAnsi="Consolas" w:hint="eastAsia"/>
+        </w:rPr>
+        <w:t>使用之</w:t>
+      </w:r>
+      <w:r>
+        <w:rPr>
+          <w:rFonts w:ascii="Consolas" w:eastAsia="微軟正黑體" w:hAnsi="Consolas" w:hint="eastAsia"/>
+        </w:rPr>
+        <w:t>設定檔</w:t>
+      </w:r>
+      <w:r>
+        <w:rPr>
+          <w:rFonts w:ascii="Consolas" w:eastAsia="微軟正黑體" w:hAnsi="Consolas" w:hint="eastAsia"/>
+        </w:rPr>
+        <w:t>，造成</w:t>
+      </w:r>
+      <w:r>
+        <w:rPr>
+          <w:rFonts w:ascii="Consolas" w:eastAsia="微軟正黑體" w:hAnsi="Consolas" w:hint="eastAsia"/>
+        </w:rPr>
+        <w:t>設備</w:t>
+      </w:r>
+      <w:r>
+        <w:rPr>
+          <w:rFonts w:ascii="Consolas" w:eastAsia="微軟正黑體" w:hAnsi="Consolas" w:hint="eastAsia"/>
+        </w:rPr>
+        <w:t>異常或無法開機</w:t>
+      </w:r>
+      <w:r>
+        <w:rPr>
+          <w:rFonts w:ascii="Consolas" w:eastAsia="微軟正黑體" w:hAnsi="Consolas" w:hint="eastAsia"/>
+        </w:rPr>
+        <w:t>。</w:t>
+      </w:r>
+      <w:r>
+        <w:rPr>
+          <w:rFonts w:ascii="Consolas" w:eastAsia="微軟正黑體" w:hAnsi="Consolas" w:hint="eastAsia"/>
+        </w:rPr>
+        <w:t>在選擇檔案後，會要求再次確認所選擇的</w:t>
+      </w:r>
+      <w:r>
+        <w:rPr>
+          <w:rFonts w:ascii="Consolas" w:eastAsia="微軟正黑體" w:hAnsi="Consolas" w:hint="eastAsia"/>
+        </w:rPr>
+        <w:t>檔案</w:t>
+      </w:r>
+      <w:r>
+        <w:rPr>
+          <w:rFonts w:ascii="Consolas" w:eastAsia="微軟正黑體" w:hAnsi="Consolas" w:hint="eastAsia"/>
+        </w:rPr>
+        <w:t>路徑是否正確</w:t>
+      </w:r>
     </w:p>
     <w:p>
       <w:pPr>
@@ -2095,76 +2103,7 @@
           <w:rFonts w:ascii="Consolas" w:eastAsia="微軟正黑體" w:hAnsi="Consolas"/>
         </w:rPr>
       </w:pPr>
-    </w:p>
-    <w:p>
-      <w:pPr>
-        <w:pStyle w:val="a3"/>
-        <w:spacing w:line="360" w:lineRule="exact"/>
-        <w:ind w:leftChars="0" w:left="960"/>
-        <w:rPr>
-          <w:rFonts w:ascii="Consolas" w:eastAsia="微軟正黑體" w:hAnsi="Consolas"/>
-        </w:rPr>
-      </w:pPr>
-    </w:p>
-    <w:p>
-      <w:pPr>
-        <w:pStyle w:val="a3"/>
-        <w:spacing w:line="360" w:lineRule="exact"/>
-        <w:ind w:leftChars="0" w:left="960"/>
-        <w:rPr>
-          <w:rFonts w:ascii="Consolas" w:eastAsia="微軟正黑體" w:hAnsi="Consolas"/>
-        </w:rPr>
-      </w:pPr>
-    </w:p>
-    <w:p>
-      <w:pPr>
-        <w:pStyle w:val="a3"/>
-        <w:spacing w:line="360" w:lineRule="exact"/>
-        <w:ind w:leftChars="0" w:left="960"/>
-        <w:rPr>
-          <w:rFonts w:ascii="Consolas" w:eastAsia="微軟正黑體" w:hAnsi="Consolas"/>
-        </w:rPr>
-      </w:pPr>
-    </w:p>
-    <w:p>
-      <w:pPr>
-        <w:pStyle w:val="a3"/>
-        <w:spacing w:line="360" w:lineRule="exact"/>
-        <w:ind w:leftChars="0" w:left="960"/>
-        <w:rPr>
-          <w:rFonts w:ascii="Consolas" w:eastAsia="微軟正黑體" w:hAnsi="Consolas"/>
-        </w:rPr>
-      </w:pPr>
-    </w:p>
-    <w:p>
-      <w:pPr>
-        <w:pStyle w:val="a3"/>
-        <w:spacing w:line="360" w:lineRule="exact"/>
-        <w:ind w:leftChars="0" w:left="960"/>
-        <w:rPr>
-          <w:rFonts w:ascii="Consolas" w:eastAsia="微軟正黑體" w:hAnsi="Consolas"/>
-        </w:rPr>
-      </w:pPr>
-    </w:p>
-    <w:p>
-      <w:pPr>
-        <w:pStyle w:val="a3"/>
-        <w:spacing w:line="360" w:lineRule="exact"/>
-        <w:ind w:leftChars="0" w:left="960"/>
-        <w:rPr>
-          <w:rFonts w:ascii="Consolas" w:eastAsia="微軟正黑體" w:hAnsi="Consolas"/>
-        </w:rPr>
-      </w:pPr>
-    </w:p>
-    <w:p>
-      <w:pPr>
-        <w:pStyle w:val="a3"/>
-        <w:spacing w:line="360" w:lineRule="exact"/>
-        <w:ind w:leftChars="0" w:left="960"/>
-        <w:rPr>
-          <w:rFonts w:ascii="Consolas" w:eastAsia="微軟正黑體" w:hAnsi="Consolas"/>
-        </w:rPr>
-      </w:pPr>
+      <w:proofErr w:type="gramStart"/>
       <w:r>
         <w:rPr>
           <w:rFonts w:ascii="Consolas" w:eastAsia="微軟正黑體" w:hAnsi="Consolas" w:hint="eastAsia"/>
@@ -2175,7 +2114,14 @@
         <w:rPr>
           <w:rFonts w:ascii="Consolas" w:eastAsia="微軟正黑體" w:hAnsi="Consolas" w:hint="eastAsia"/>
         </w:rPr>
-        <w:t>擇的</w:t>
+        <w:t>擇</w:t>
+      </w:r>
+      <w:proofErr w:type="gramEnd"/>
+      <w:r>
+        <w:rPr>
+          <w:rFonts w:ascii="Consolas" w:eastAsia="微軟正黑體" w:hAnsi="Consolas" w:hint="eastAsia"/>
+        </w:rPr>
+        <w:t>的</w:t>
       </w:r>
       <w:r>
         <w:rPr>
@@ -2236,7 +2182,7 @@
         <w:spacing w:line="360" w:lineRule="exact"/>
         <w:ind w:leftChars="0"/>
         <w:rPr>
-          <w:rFonts w:ascii="Consolas" w:eastAsia="微軟正黑體" w:hAnsi="Consolas"/>
+          <w:rFonts w:ascii="Consolas" w:eastAsia="微軟正黑體" w:hAnsi="Consolas" w:hint="eastAsia"/>
         </w:rPr>
       </w:pPr>
       <w:r>
@@ -2309,8 +2255,16 @@
         <w:rPr>
           <w:rFonts w:ascii="Consolas" w:eastAsia="微軟正黑體" w:hAnsi="Consolas" w:hint="eastAsia"/>
         </w:rPr>
-        <w:t>Startup Config</w:t>
-      </w:r>
+        <w:t xml:space="preserve">Startup </w:t>
+      </w:r>
+      <w:proofErr w:type="spellStart"/>
+      <w:r>
+        <w:rPr>
+          <w:rFonts w:ascii="Consolas" w:eastAsia="微軟正黑體" w:hAnsi="Consolas" w:hint="eastAsia"/>
+        </w:rPr>
+        <w:t>Config</w:t>
+      </w:r>
+      <w:proofErr w:type="spellEnd"/>
     </w:p>
     <w:p>
       <w:pPr>
@@ -2439,105 +2393,13 @@
         <w:spacing w:line="360" w:lineRule="exact"/>
         <w:ind w:leftChars="0" w:left="960"/>
         <w:rPr>
-          <w:rFonts w:ascii="Consolas" w:eastAsia="微軟正黑體" w:hAnsi="Consolas"/>
+          <w:rFonts w:ascii="Consolas" w:eastAsia="微軟正黑體" w:hAnsi="Consolas" w:hint="eastAsia"/>
         </w:rPr>
       </w:pPr>
     </w:p>
     <w:p>
       <w:pPr>
         <w:pStyle w:val="a3"/>
-        <w:numPr>
-          <w:ilvl w:val="0"/>
-          <w:numId w:val="2"/>
-        </w:numPr>
-        <w:spacing w:line="360" w:lineRule="exact"/>
-        <w:ind w:leftChars="0"/>
-        <w:rPr>
-          <w:rFonts w:ascii="Consolas" w:eastAsia="微軟正黑體" w:hAnsi="Consolas"/>
-        </w:rPr>
-      </w:pPr>
-      <w:r>
-        <w:rPr>
-          <w:rFonts w:ascii="Consolas" w:eastAsia="微軟正黑體" w:hAnsi="Consolas" w:hint="eastAsia"/>
-        </w:rPr>
-        <w:t>清除完成後，將</w:t>
-      </w:r>
-      <w:r>
-        <w:rPr>
-          <w:rFonts w:ascii="Consolas" w:eastAsia="微軟正黑體" w:hAnsi="Consolas" w:hint="eastAsia"/>
-        </w:rPr>
-        <w:t>啟動</w:t>
-      </w:r>
-      <w:r>
-        <w:rPr>
-          <w:rFonts w:ascii="Consolas" w:eastAsia="微軟正黑體" w:hAnsi="Consolas" w:hint="eastAsia"/>
-        </w:rPr>
-        <w:t>Xmodem</w:t>
-      </w:r>
-      <w:r>
-        <w:rPr>
-          <w:rFonts w:ascii="Consolas" w:eastAsia="微軟正黑體" w:hAnsi="Consolas" w:hint="eastAsia"/>
-        </w:rPr>
-        <w:t>傳輸協定，上傳</w:t>
-      </w:r>
-      <w:r>
-        <w:rPr>
-          <w:rFonts w:ascii="Consolas" w:eastAsia="微軟正黑體" w:hAnsi="Consolas" w:hint="eastAsia"/>
-        </w:rPr>
-        <w:t>設定檔至交換機</w:t>
-      </w:r>
-    </w:p>
-    <w:p>
-      <w:pPr>
-        <w:spacing w:line="360" w:lineRule="exact"/>
-        <w:rPr>
-          <w:rFonts w:ascii="Consolas" w:eastAsia="微軟正黑體" w:hAnsi="Consolas"/>
-        </w:rPr>
-      </w:pPr>
-    </w:p>
-    <w:p>
-      <w:pPr>
-        <w:spacing w:line="360" w:lineRule="exact"/>
-        <w:rPr>
-          <w:rFonts w:ascii="Consolas" w:eastAsia="微軟正黑體" w:hAnsi="Consolas"/>
-        </w:rPr>
-      </w:pPr>
-    </w:p>
-    <w:p>
-      <w:pPr>
-        <w:spacing w:line="360" w:lineRule="exact"/>
-        <w:rPr>
-          <w:rFonts w:ascii="Consolas" w:eastAsia="微軟正黑體" w:hAnsi="Consolas"/>
-        </w:rPr>
-      </w:pPr>
-    </w:p>
-    <w:p>
-      <w:pPr>
-        <w:spacing w:line="360" w:lineRule="exact"/>
-        <w:rPr>
-          <w:rFonts w:ascii="Consolas" w:eastAsia="微軟正黑體" w:hAnsi="Consolas"/>
-        </w:rPr>
-      </w:pPr>
-    </w:p>
-    <w:p>
-      <w:pPr>
-        <w:spacing w:line="360" w:lineRule="exact"/>
-        <w:rPr>
-          <w:rFonts w:ascii="Consolas" w:eastAsia="微軟正黑體" w:hAnsi="Consolas"/>
-        </w:rPr>
-      </w:pPr>
-    </w:p>
-    <w:p>
-      <w:pPr>
-        <w:spacing w:line="360" w:lineRule="exact"/>
-        <w:rPr>
-          <w:rFonts w:ascii="Consolas" w:eastAsia="微軟正黑體" w:hAnsi="Consolas"/>
-        </w:rPr>
-      </w:pPr>
-    </w:p>
-    <w:p>
-      <w:pPr>
-        <w:pStyle w:val="a3"/>
         <w:spacing w:line="360" w:lineRule="exact"/>
         <w:ind w:leftChars="0" w:left="960"/>
         <w:rPr>
@@ -2546,22 +2408,21 @@
       </w:pPr>
       <w:r>
         <w:rPr>
-          <w:rFonts w:ascii="Consolas" w:eastAsia="微軟正黑體" w:hAnsi="Consolas"/>
           <w:noProof/>
         </w:rPr>
         <w:drawing>
-          <wp:anchor distT="0" distB="0" distL="114300" distR="114300" simplePos="0" relativeHeight="251678208" behindDoc="0" locked="0" layoutInCell="1" allowOverlap="1" wp14:anchorId="7DB0C720" wp14:editId="01D41C60">
+          <wp:anchor distT="0" distB="0" distL="114300" distR="114300" simplePos="0" relativeHeight="251704832" behindDoc="0" locked="0" layoutInCell="1" allowOverlap="1" wp14:anchorId="040B68FE" wp14:editId="44C79BEF">
             <wp:simplePos x="0" y="0"/>
             <wp:positionH relativeFrom="column">
-              <wp:posOffset>609600</wp:posOffset>
+              <wp:posOffset>3971925</wp:posOffset>
             </wp:positionH>
             <wp:positionV relativeFrom="paragraph">
-              <wp:posOffset>-1209675</wp:posOffset>
+              <wp:posOffset>346075</wp:posOffset>
             </wp:positionV>
-            <wp:extent cx="3962953" cy="1390844"/>
+            <wp:extent cx="2705100" cy="1207770"/>
             <wp:effectExtent l="0" t="0" r="0" b="0"/>
             <wp:wrapNone/>
-            <wp:docPr id="11" name="圖片 11"/>
+            <wp:docPr id="20" name="圖片 20"/>
             <wp:cNvGraphicFramePr>
               <a:graphicFrameLocks xmlns:a="http://schemas.openxmlformats.org/drawingml/2006/main" noChangeAspect="1"/>
             </wp:cNvGraphicFramePr>
@@ -2587,7 +2448,7 @@
                   <pic:spPr>
                     <a:xfrm>
                       <a:off x="0" y="0"/>
-                      <a:ext cx="3962953" cy="1390844"/>
+                      <a:ext cx="2705100" cy="1207770"/>
                     </a:xfrm>
                     <a:prstGeom prst="rect">
                       <a:avLst/>
@@ -2605,6 +2466,60 @@
           </wp:anchor>
         </w:drawing>
       </w:r>
+      <w:r>
+        <w:rPr>
+          <w:rFonts w:ascii="Consolas" w:eastAsia="微軟正黑體" w:hAnsi="Consolas" w:hint="eastAsia"/>
+        </w:rPr>
+        <w:t>如果無法進入特權執行模式</w:t>
+      </w:r>
+      <w:r>
+        <w:rPr>
+          <w:rFonts w:ascii="Consolas" w:eastAsia="微軟正黑體" w:hAnsi="Consolas" w:hint="eastAsia"/>
+        </w:rPr>
+        <w:t>(</w:t>
+      </w:r>
+      <w:r>
+        <w:rPr>
+          <w:rFonts w:ascii="Consolas" w:eastAsia="微軟正黑體" w:hAnsi="Consolas" w:hint="eastAsia"/>
+        </w:rPr>
+        <w:t>包含如下圖之</w:t>
+      </w:r>
+      <w:r>
+        <w:rPr>
+          <w:rFonts w:ascii="Consolas" w:eastAsia="微軟正黑體" w:hAnsi="Consolas" w:hint="eastAsia"/>
+        </w:rPr>
+        <w:t>需要輸入</w:t>
+      </w:r>
+      <w:r>
+        <w:rPr>
+          <w:rFonts w:ascii="Consolas" w:eastAsia="微軟正黑體" w:hAnsi="Consolas" w:hint="eastAsia"/>
+        </w:rPr>
+        <w:t>Enable</w:t>
+      </w:r>
+      <w:r>
+        <w:rPr>
+          <w:rFonts w:ascii="Consolas" w:eastAsia="微軟正黑體" w:hAnsi="Consolas" w:hint="eastAsia"/>
+        </w:rPr>
+        <w:t>密碼等</w:t>
+      </w:r>
+      <w:r>
+        <w:rPr>
+          <w:rFonts w:ascii="Consolas" w:eastAsia="微軟正黑體" w:hAnsi="Consolas" w:hint="eastAsia"/>
+        </w:rPr>
+        <w:t>錯誤狀態</w:t>
+      </w:r>
+      <w:r>
+        <w:rPr>
+          <w:rFonts w:ascii="Consolas" w:eastAsia="微軟正黑體" w:hAnsi="Consolas" w:hint="eastAsia"/>
+        </w:rPr>
+        <w:t>)</w:t>
+      </w:r>
+      <w:r>
+        <w:rPr>
+          <w:rFonts w:ascii="Consolas" w:eastAsia="微軟正黑體" w:hAnsi="Consolas" w:hint="eastAsia"/>
+        </w:rPr>
+        <w:t>，腳本將會出現「無法進入特權執行模式提示訊息並結束執行</w:t>
+      </w:r>
     </w:p>
     <w:p>
       <w:pPr>
@@ -2612,9 +2527,69 @@
         <w:spacing w:line="360" w:lineRule="exact"/>
         <w:ind w:leftChars="0" w:left="960"/>
         <w:rPr>
-          <w:rFonts w:ascii="Consolas" w:eastAsia="微軟正黑體" w:hAnsi="Consolas"/>
-        </w:rPr>
-      </w:pPr>
+          <w:rFonts w:ascii="Consolas" w:eastAsia="微軟正黑體" w:hAnsi="Consolas" w:hint="eastAsia"/>
+        </w:rPr>
+      </w:pPr>
+      <w:r>
+        <w:rPr>
+          <w:rFonts w:ascii="Consolas" w:eastAsia="微軟正黑體" w:hAnsi="Consolas"/>
+        </w:rPr>
+        <w:drawing>
+          <wp:anchor distT="0" distB="0" distL="114300" distR="114300" simplePos="0" relativeHeight="251705856" behindDoc="0" locked="0" layoutInCell="1" allowOverlap="1" wp14:anchorId="7FDD931C" wp14:editId="7261989F">
+            <wp:simplePos x="0" y="0"/>
+            <wp:positionH relativeFrom="column">
+              <wp:posOffset>609600</wp:posOffset>
+            </wp:positionH>
+            <wp:positionV relativeFrom="paragraph">
+              <wp:posOffset>19050</wp:posOffset>
+            </wp:positionV>
+            <wp:extent cx="1943100" cy="876300"/>
+            <wp:effectExtent l="0" t="0" r="0" b="0"/>
+            <wp:wrapNone/>
+            <wp:docPr id="26" name="圖片 26"/>
+            <wp:cNvGraphicFramePr>
+              <a:graphicFrameLocks xmlns:a="http://schemas.openxmlformats.org/drawingml/2006/main" noChangeAspect="1"/>
+            </wp:cNvGraphicFramePr>
+            <a:graphic xmlns:a="http://schemas.openxmlformats.org/drawingml/2006/main">
+              <a:graphicData uri="http://schemas.openxmlformats.org/drawingml/2006/picture">
+                <pic:pic xmlns:pic="http://schemas.openxmlformats.org/drawingml/2006/picture">
+                  <pic:nvPicPr>
+                    <pic:cNvPr id="0" name=""/>
+                    <pic:cNvPicPr/>
+                  </pic:nvPicPr>
+                  <pic:blipFill>
+                    <a:blip r:embed="rId20">
+                      <a:extLst>
+                        <a:ext uri="{28A0092B-C50C-407E-A947-70E740481C1C}">
+                          <a14:useLocalDpi xmlns:a14="http://schemas.microsoft.com/office/drawing/2010/main" val="0"/>
+                        </a:ext>
+                      </a:extLst>
+                    </a:blip>
+                    <a:stretch>
+                      <a:fillRect/>
+                    </a:stretch>
+                  </pic:blipFill>
+                  <pic:spPr>
+                    <a:xfrm>
+                      <a:off x="0" y="0"/>
+                      <a:ext cx="1943100" cy="876300"/>
+                    </a:xfrm>
+                    <a:prstGeom prst="rect">
+                      <a:avLst/>
+                    </a:prstGeom>
+                  </pic:spPr>
+                </pic:pic>
+              </a:graphicData>
+            </a:graphic>
+            <wp14:sizeRelH relativeFrom="page">
+              <wp14:pctWidth>0</wp14:pctWidth>
+            </wp14:sizeRelH>
+            <wp14:sizeRelV relativeFrom="page">
+              <wp14:pctHeight>0</wp14:pctHeight>
+            </wp14:sizeRelV>
+          </wp:anchor>
+        </w:drawing>
+      </w:r>
     </w:p>
     <w:p>
       <w:pPr>
@@ -2622,33 +2597,9 @@
         <w:spacing w:line="360" w:lineRule="exact"/>
         <w:ind w:leftChars="0" w:left="960"/>
         <w:rPr>
-          <w:rFonts w:ascii="Consolas" w:eastAsia="微軟正黑體" w:hAnsi="Consolas"/>
-        </w:rPr>
-      </w:pPr>
-      <w:r>
-        <w:rPr>
-          <w:rFonts w:ascii="Consolas" w:eastAsia="微軟正黑體" w:hAnsi="Consolas" w:hint="eastAsia"/>
-        </w:rPr>
-        <w:t xml:space="preserve">Cisco Switch </w:t>
-      </w:r>
-      <w:r>
-        <w:rPr>
-          <w:rFonts w:ascii="Consolas" w:eastAsia="微軟正黑體" w:hAnsi="Consolas" w:hint="eastAsia"/>
-        </w:rPr>
-        <w:t>預設使用</w:t>
-      </w:r>
-      <w:r>
-        <w:rPr>
-          <w:rFonts w:ascii="Consolas" w:eastAsia="微軟正黑體" w:hAnsi="Consolas" w:hint="eastAsia"/>
-        </w:rPr>
-        <w:t>Xmodem-CRC</w:t>
-      </w:r>
-      <w:r>
-        <w:rPr>
-          <w:rFonts w:ascii="Consolas" w:eastAsia="微軟正黑體" w:hAnsi="Consolas" w:hint="eastAsia"/>
-        </w:rPr>
-        <w:t>進行循環冗餘校驗及檔案完整性驗證</w:t>
-      </w:r>
+          <w:rFonts w:ascii="Consolas" w:eastAsia="微軟正黑體" w:hAnsi="Consolas" w:hint="eastAsia"/>
+        </w:rPr>
+      </w:pPr>
     </w:p>
     <w:p>
       <w:pPr>
@@ -2656,69 +2607,19 @@
         <w:spacing w:line="360" w:lineRule="exact"/>
         <w:ind w:leftChars="0" w:left="960"/>
         <w:rPr>
-          <w:rFonts w:ascii="Consolas" w:eastAsia="微軟正黑體" w:hAnsi="Consolas"/>
-        </w:rPr>
-      </w:pPr>
-      <w:r>
-        <w:rPr>
-          <w:rFonts w:ascii="Consolas" w:eastAsia="微軟正黑體" w:hAnsi="Consolas" w:hint="eastAsia"/>
-        </w:rPr>
-        <w:t>此外，</w:t>
-      </w:r>
-      <w:r>
-        <w:rPr>
-          <w:rFonts w:ascii="Consolas" w:eastAsia="微軟正黑體" w:hAnsi="Consolas" w:hint="eastAsia"/>
-        </w:rPr>
-        <w:t>SecureCRT</w:t>
-      </w:r>
-      <w:r>
-        <w:rPr>
-          <w:rFonts w:ascii="Consolas" w:eastAsia="微軟正黑體" w:hAnsi="Consolas" w:hint="eastAsia"/>
-        </w:rPr>
-        <w:t>預設</w:t>
-      </w:r>
-      <w:r>
-        <w:rPr>
-          <w:rFonts w:ascii="Consolas" w:eastAsia="微軟正黑體" w:hAnsi="Consolas" w:hint="eastAsia"/>
-        </w:rPr>
-        <w:t xml:space="preserve">Xmodem </w:t>
-      </w:r>
-      <w:r>
-        <w:rPr>
-          <w:rFonts w:ascii="Consolas" w:eastAsia="微軟正黑體" w:hAnsi="Consolas" w:hint="eastAsia"/>
-        </w:rPr>
-        <w:t>Block</w:t>
-      </w:r>
-      <w:r>
-        <w:rPr>
-          <w:rFonts w:ascii="Consolas" w:eastAsia="微軟正黑體" w:hAnsi="Consolas" w:hint="eastAsia"/>
-        </w:rPr>
-        <w:t>之傳輸單位長度</w:t>
-      </w:r>
-      <w:r>
-        <w:rPr>
-          <w:rFonts w:ascii="Consolas" w:eastAsia="微軟正黑體" w:hAnsi="Consolas" w:hint="eastAsia"/>
-        </w:rPr>
-        <w:t>為</w:t>
-      </w:r>
-      <w:r>
-        <w:rPr>
-          <w:rFonts w:ascii="Consolas" w:eastAsia="微軟正黑體" w:hAnsi="Consolas" w:hint="eastAsia"/>
-        </w:rPr>
-        <w:t>128 Bytes</w:t>
-      </w:r>
-      <w:r>
-        <w:rPr>
-          <w:rFonts w:ascii="Consolas" w:eastAsia="微軟正黑體" w:hAnsi="Consolas" w:hint="eastAsia"/>
-        </w:rPr>
-        <w:t xml:space="preserve"> + 5</w:t>
-      </w:r>
-      <w:r>
-        <w:rPr>
-          <w:rFonts w:ascii="Consolas" w:eastAsia="微軟正黑體" w:hAnsi="Consolas" w:hint="eastAsia"/>
-        </w:rPr>
-        <w:t xml:space="preserve"> Bytes</w:t>
-      </w:r>
+          <w:rFonts w:ascii="Consolas" w:eastAsia="微軟正黑體" w:hAnsi="Consolas" w:hint="eastAsia"/>
+        </w:rPr>
+      </w:pPr>
+    </w:p>
+    <w:p>
+      <w:pPr>
+        <w:pStyle w:val="a3"/>
+        <w:spacing w:line="360" w:lineRule="exact"/>
+        <w:ind w:leftChars="0" w:left="960"/>
+        <w:rPr>
+          <w:rFonts w:ascii="Consolas" w:eastAsia="微軟正黑體" w:hAnsi="Consolas" w:hint="eastAsia"/>
+        </w:rPr>
+      </w:pPr>
     </w:p>
     <w:p>
       <w:pPr>
@@ -2745,34 +2646,307 @@
       </w:pPr>
       <w:r>
         <w:rPr>
-          <w:rFonts w:ascii="Consolas" w:eastAsia="微軟正黑體" w:hAnsi="Consolas"/>
-        </w:rPr>
-        <w:t>設定檔上傳完成後，交換機將自動重啟，並會出現還原完成之提示訊息</w:t>
-      </w:r>
-    </w:p>
-    <w:p>
-      <w:pPr>
-        <w:spacing w:line="360" w:lineRule="exact"/>
-        <w:rPr>
-          <w:rFonts w:ascii="Consolas" w:eastAsia="微軟正黑體" w:hAnsi="Consolas"/>
-        </w:rPr>
-      </w:pPr>
-      <w:r>
-        <w:rPr>
+          <w:rFonts w:ascii="Consolas" w:eastAsia="微軟正黑體" w:hAnsi="Consolas" w:hint="eastAsia"/>
+        </w:rPr>
+        <w:t>清除完成後，將</w:t>
+      </w:r>
+      <w:r>
+        <w:rPr>
+          <w:rFonts w:ascii="Consolas" w:eastAsia="微軟正黑體" w:hAnsi="Consolas" w:hint="eastAsia"/>
+        </w:rPr>
+        <w:t>啟動</w:t>
+      </w:r>
+      <w:proofErr w:type="spellStart"/>
+      <w:r>
+        <w:rPr>
+          <w:rFonts w:ascii="Consolas" w:eastAsia="微軟正黑體" w:hAnsi="Consolas" w:hint="eastAsia"/>
+        </w:rPr>
+        <w:t>Xmodem</w:t>
+      </w:r>
+      <w:proofErr w:type="spellEnd"/>
+      <w:r>
+        <w:rPr>
+          <w:rFonts w:ascii="Consolas" w:eastAsia="微軟正黑體" w:hAnsi="Consolas" w:hint="eastAsia"/>
+        </w:rPr>
+        <w:t>傳輸協定，上傳</w:t>
+      </w:r>
+      <w:r>
+        <w:rPr>
+          <w:rFonts w:ascii="Consolas" w:eastAsia="微軟正黑體" w:hAnsi="Consolas" w:hint="eastAsia"/>
+        </w:rPr>
+        <w:t>設定檔至交換機</w:t>
+      </w:r>
+    </w:p>
+    <w:p>
+      <w:pPr>
+        <w:spacing w:line="360" w:lineRule="exact"/>
+        <w:rPr>
+          <w:rFonts w:ascii="Consolas" w:eastAsia="微軟正黑體" w:hAnsi="Consolas"/>
+        </w:rPr>
+      </w:pPr>
+      <w:r>
+        <w:rPr>
+          <w:rFonts w:ascii="Consolas" w:eastAsia="微軟正黑體" w:hAnsi="Consolas"/>
           <w:noProof/>
         </w:rPr>
         <w:drawing>
-          <wp:anchor distT="0" distB="0" distL="114300" distR="114300" simplePos="0" relativeHeight="251679232" behindDoc="0" locked="0" layoutInCell="1" allowOverlap="1" wp14:anchorId="58ECD9A8" wp14:editId="1166D61B">
+          <wp:anchor distT="0" distB="0" distL="114300" distR="114300" simplePos="0" relativeHeight="251678208" behindDoc="0" locked="0" layoutInCell="1" allowOverlap="1" wp14:anchorId="1F2F16C1" wp14:editId="6C88BA0F">
+            <wp:simplePos x="0" y="0"/>
+            <wp:positionH relativeFrom="column">
+              <wp:posOffset>609600</wp:posOffset>
+            </wp:positionH>
+            <wp:positionV relativeFrom="paragraph">
+              <wp:posOffset>66675</wp:posOffset>
+            </wp:positionV>
+            <wp:extent cx="3695700" cy="1296670"/>
+            <wp:effectExtent l="0" t="0" r="0" b="0"/>
+            <wp:wrapNone/>
+            <wp:docPr id="11" name="圖片 11"/>
+            <wp:cNvGraphicFramePr>
+              <a:graphicFrameLocks xmlns:a="http://schemas.openxmlformats.org/drawingml/2006/main" noChangeAspect="1"/>
+            </wp:cNvGraphicFramePr>
+            <a:graphic xmlns:a="http://schemas.openxmlformats.org/drawingml/2006/main">
+              <a:graphicData uri="http://schemas.openxmlformats.org/drawingml/2006/picture">
+                <pic:pic xmlns:pic="http://schemas.openxmlformats.org/drawingml/2006/picture">
+                  <pic:nvPicPr>
+                    <pic:cNvPr id="0" name=""/>
+                    <pic:cNvPicPr/>
+                  </pic:nvPicPr>
+                  <pic:blipFill>
+                    <a:blip r:embed="rId21">
+                      <a:extLst>
+                        <a:ext uri="{28A0092B-C50C-407E-A947-70E740481C1C}">
+                          <a14:useLocalDpi xmlns:a14="http://schemas.microsoft.com/office/drawing/2010/main" val="0"/>
+                        </a:ext>
+                      </a:extLst>
+                    </a:blip>
+                    <a:stretch>
+                      <a:fillRect/>
+                    </a:stretch>
+                  </pic:blipFill>
+                  <pic:spPr>
+                    <a:xfrm>
+                      <a:off x="0" y="0"/>
+                      <a:ext cx="3695700" cy="1296670"/>
+                    </a:xfrm>
+                    <a:prstGeom prst="rect">
+                      <a:avLst/>
+                    </a:prstGeom>
+                  </pic:spPr>
+                </pic:pic>
+              </a:graphicData>
+            </a:graphic>
+            <wp14:sizeRelH relativeFrom="page">
+              <wp14:pctWidth>0</wp14:pctWidth>
+            </wp14:sizeRelH>
+            <wp14:sizeRelV relativeFrom="page">
+              <wp14:pctHeight>0</wp14:pctHeight>
+            </wp14:sizeRelV>
+          </wp:anchor>
+        </w:drawing>
+      </w:r>
+    </w:p>
+    <w:p>
+      <w:pPr>
+        <w:spacing w:line="360" w:lineRule="exact"/>
+        <w:rPr>
+          <w:rFonts w:ascii="Consolas" w:eastAsia="微軟正黑體" w:hAnsi="Consolas"/>
+        </w:rPr>
+      </w:pPr>
+    </w:p>
+    <w:p>
+      <w:pPr>
+        <w:spacing w:line="360" w:lineRule="exact"/>
+        <w:rPr>
+          <w:rFonts w:ascii="Consolas" w:eastAsia="微軟正黑體" w:hAnsi="Consolas"/>
+        </w:rPr>
+      </w:pPr>
+    </w:p>
+    <w:p>
+      <w:pPr>
+        <w:spacing w:line="360" w:lineRule="exact"/>
+        <w:rPr>
+          <w:rFonts w:ascii="Consolas" w:eastAsia="微軟正黑體" w:hAnsi="Consolas"/>
+        </w:rPr>
+      </w:pPr>
+    </w:p>
+    <w:p>
+      <w:pPr>
+        <w:spacing w:line="360" w:lineRule="exact"/>
+        <w:rPr>
+          <w:rFonts w:ascii="Consolas" w:eastAsia="微軟正黑體" w:hAnsi="Consolas"/>
+        </w:rPr>
+      </w:pPr>
+    </w:p>
+    <w:p>
+      <w:pPr>
+        <w:spacing w:line="360" w:lineRule="exact"/>
+        <w:rPr>
+          <w:rFonts w:ascii="Consolas" w:eastAsia="微軟正黑體" w:hAnsi="Consolas"/>
+        </w:rPr>
+      </w:pPr>
+    </w:p>
+    <w:p>
+      <w:pPr>
+        <w:pStyle w:val="a3"/>
+        <w:spacing w:line="360" w:lineRule="exact"/>
+        <w:ind w:leftChars="0" w:left="960"/>
+        <w:rPr>
+          <w:rFonts w:ascii="Consolas" w:eastAsia="微軟正黑體" w:hAnsi="Consolas"/>
+        </w:rPr>
+      </w:pPr>
+      <w:r>
+        <w:rPr>
+          <w:rFonts w:ascii="Consolas" w:eastAsia="微軟正黑體" w:hAnsi="Consolas" w:hint="eastAsia"/>
+        </w:rPr>
+        <w:t xml:space="preserve">Cisco Switch </w:t>
+      </w:r>
+      <w:r>
+        <w:rPr>
+          <w:rFonts w:ascii="Consolas" w:eastAsia="微軟正黑體" w:hAnsi="Consolas" w:hint="eastAsia"/>
+        </w:rPr>
+        <w:t>預設使用</w:t>
+      </w:r>
+      <w:proofErr w:type="spellStart"/>
+      <w:r>
+        <w:rPr>
+          <w:rFonts w:ascii="Consolas" w:eastAsia="微軟正黑體" w:hAnsi="Consolas" w:hint="eastAsia"/>
+        </w:rPr>
+        <w:t>Xmodem</w:t>
+      </w:r>
+      <w:proofErr w:type="spellEnd"/>
+      <w:r>
+        <w:rPr>
+          <w:rFonts w:ascii="Consolas" w:eastAsia="微軟正黑體" w:hAnsi="Consolas" w:hint="eastAsia"/>
+        </w:rPr>
+        <w:t>-CRC</w:t>
+      </w:r>
+      <w:r>
+        <w:rPr>
+          <w:rFonts w:ascii="Consolas" w:eastAsia="微軟正黑體" w:hAnsi="Consolas" w:hint="eastAsia"/>
+        </w:rPr>
+        <w:t>進行循環冗餘校驗及檔案完整性驗證</w:t>
+      </w:r>
+    </w:p>
+    <w:p>
+      <w:pPr>
+        <w:pStyle w:val="a3"/>
+        <w:spacing w:line="360" w:lineRule="exact"/>
+        <w:ind w:leftChars="0" w:left="960"/>
+        <w:rPr>
+          <w:rFonts w:ascii="Consolas" w:eastAsia="微軟正黑體" w:hAnsi="Consolas"/>
+        </w:rPr>
+      </w:pPr>
+      <w:proofErr w:type="gramStart"/>
+      <w:r>
+        <w:rPr>
+          <w:rFonts w:ascii="Consolas" w:eastAsia="微軟正黑體" w:hAnsi="Consolas" w:hint="eastAsia"/>
+        </w:rPr>
+        <w:t>此外，</w:t>
+      </w:r>
+      <w:proofErr w:type="gramEnd"/>
+      <w:r>
+        <w:rPr>
+          <w:rFonts w:ascii="Consolas" w:eastAsia="微軟正黑體" w:hAnsi="Consolas" w:hint="eastAsia"/>
+        </w:rPr>
+        <w:t>SecureCRT</w:t>
+      </w:r>
+      <w:r>
+        <w:rPr>
+          <w:rFonts w:ascii="Consolas" w:eastAsia="微軟正黑體" w:hAnsi="Consolas" w:hint="eastAsia"/>
+        </w:rPr>
+        <w:t>預設</w:t>
+      </w:r>
+      <w:proofErr w:type="spellStart"/>
+      <w:r>
+        <w:rPr>
+          <w:rFonts w:ascii="Consolas" w:eastAsia="微軟正黑體" w:hAnsi="Consolas" w:hint="eastAsia"/>
+        </w:rPr>
+        <w:t>Xmodem</w:t>
+      </w:r>
+      <w:proofErr w:type="spellEnd"/>
+      <w:r>
+        <w:rPr>
+          <w:rFonts w:ascii="Consolas" w:eastAsia="微軟正黑體" w:hAnsi="Consolas" w:hint="eastAsia"/>
+        </w:rPr>
+        <w:t xml:space="preserve"> </w:t>
+      </w:r>
+      <w:r>
+        <w:rPr>
+          <w:rFonts w:ascii="Consolas" w:eastAsia="微軟正黑體" w:hAnsi="Consolas" w:hint="eastAsia"/>
+        </w:rPr>
+        <w:t>Block</w:t>
+      </w:r>
+      <w:r>
+        <w:rPr>
+          <w:rFonts w:ascii="Consolas" w:eastAsia="微軟正黑體" w:hAnsi="Consolas" w:hint="eastAsia"/>
+        </w:rPr>
+        <w:t>之傳輸單位長度</w:t>
+      </w:r>
+      <w:r>
+        <w:rPr>
+          <w:rFonts w:ascii="Consolas" w:eastAsia="微軟正黑體" w:hAnsi="Consolas" w:hint="eastAsia"/>
+        </w:rPr>
+        <w:t>為</w:t>
+      </w:r>
+      <w:r>
+        <w:rPr>
+          <w:rFonts w:ascii="Consolas" w:eastAsia="微軟正黑體" w:hAnsi="Consolas" w:hint="eastAsia"/>
+        </w:rPr>
+        <w:t>128 Bytes</w:t>
+      </w:r>
+      <w:r>
+        <w:rPr>
+          <w:rFonts w:ascii="Consolas" w:eastAsia="微軟正黑體" w:hAnsi="Consolas" w:hint="eastAsia"/>
+        </w:rPr>
+        <w:t xml:space="preserve"> + 5</w:t>
+      </w:r>
+      <w:r>
+        <w:rPr>
+          <w:rFonts w:ascii="Consolas" w:eastAsia="微軟正黑體" w:hAnsi="Consolas" w:hint="eastAsia"/>
+        </w:rPr>
+        <w:t xml:space="preserve"> Bytes</w:t>
+      </w:r>
+    </w:p>
+    <w:p>
+      <w:pPr>
+        <w:pStyle w:val="a3"/>
+        <w:spacing w:line="360" w:lineRule="exact"/>
+        <w:ind w:leftChars="0" w:left="960"/>
+        <w:rPr>
+          <w:rFonts w:ascii="Consolas" w:eastAsia="微軟正黑體" w:hAnsi="Consolas"/>
+        </w:rPr>
+      </w:pPr>
+    </w:p>
+    <w:p>
+      <w:pPr>
+        <w:pStyle w:val="a3"/>
+        <w:numPr>
+          <w:ilvl w:val="0"/>
+          <w:numId w:val="2"/>
+        </w:numPr>
+        <w:spacing w:line="360" w:lineRule="exact"/>
+        <w:ind w:leftChars="0"/>
+        <w:rPr>
+          <w:rFonts w:ascii="Consolas" w:eastAsia="微軟正黑體" w:hAnsi="Consolas"/>
+        </w:rPr>
+      </w:pPr>
+      <w:r>
+        <w:rPr>
+          <w:noProof/>
+        </w:rPr>
+        <w:drawing>
+          <wp:anchor distT="0" distB="0" distL="114300" distR="114300" simplePos="0" relativeHeight="251679232" behindDoc="0" locked="0" layoutInCell="1" allowOverlap="1" wp14:anchorId="7727B697" wp14:editId="4994AA74">
             <wp:simplePos x="0" y="0"/>
             <wp:positionH relativeFrom="margin">
-              <wp:align>center</wp:align>
+              <wp:posOffset>3371850</wp:posOffset>
             </wp:positionH>
             <wp:positionV relativeFrom="paragraph">
-              <wp:posOffset>57150</wp:posOffset>
+              <wp:posOffset>38100</wp:posOffset>
             </wp:positionV>
             <wp:extent cx="3305175" cy="1476375"/>
             <wp:effectExtent l="0" t="0" r="9525" b="9525"/>
-            <wp:wrapNone/>
+            <wp:wrapSquare wrapText="bothSides"/>
             <wp:docPr id="10" name="圖片 10"/>
             <wp:cNvGraphicFramePr>
               <a:graphicFrameLocks xmlns:a="http://schemas.openxmlformats.org/drawingml/2006/main" noChangeAspect="1"/>
@@ -2785,7 +2959,7 @@
                     <pic:cNvPicPr/>
                   </pic:nvPicPr>
                   <pic:blipFill>
-                    <a:blip r:embed="rId20">
+                    <a:blip r:embed="rId22">
                       <a:extLst>
                         <a:ext uri="{28A0092B-C50C-407E-A947-70E740481C1C}">
                           <a14:useLocalDpi xmlns:a14="http://schemas.microsoft.com/office/drawing/2010/main" val="0"/>
@@ -2817,46 +2991,42 @@
           </wp:anchor>
         </w:drawing>
       </w:r>
-    </w:p>
-    <w:p>
-      <w:pPr>
-        <w:spacing w:line="360" w:lineRule="exact"/>
-        <w:rPr>
-          <w:rFonts w:ascii="Consolas" w:eastAsia="微軟正黑體" w:hAnsi="Consolas"/>
-        </w:rPr>
-      </w:pPr>
-    </w:p>
-    <w:p>
-      <w:pPr>
-        <w:spacing w:line="360" w:lineRule="exact"/>
-        <w:rPr>
-          <w:rFonts w:ascii="Consolas" w:eastAsia="微軟正黑體" w:hAnsi="Consolas"/>
-        </w:rPr>
-      </w:pPr>
-    </w:p>
-    <w:p>
-      <w:pPr>
-        <w:spacing w:line="360" w:lineRule="exact"/>
-        <w:rPr>
-          <w:rFonts w:ascii="Consolas" w:eastAsia="微軟正黑體" w:hAnsi="Consolas"/>
-        </w:rPr>
-      </w:pPr>
-    </w:p>
-    <w:p>
-      <w:pPr>
-        <w:spacing w:line="360" w:lineRule="exact"/>
-        <w:rPr>
-          <w:rFonts w:ascii="Consolas" w:eastAsia="微軟正黑體" w:hAnsi="Consolas"/>
-        </w:rPr>
-      </w:pPr>
-    </w:p>
-    <w:p>
-      <w:pPr>
-        <w:spacing w:line="360" w:lineRule="exact"/>
-        <w:rPr>
-          <w:rFonts w:ascii="Consolas" w:eastAsia="微軟正黑體" w:hAnsi="Consolas"/>
-        </w:rPr>
-      </w:pPr>
+      <w:r>
+        <w:rPr>
+          <w:rFonts w:ascii="Consolas" w:eastAsia="微軟正黑體" w:hAnsi="Consolas"/>
+        </w:rPr>
+        <w:t>設定檔上傳完成後，交換機將自動重啟，並會出現還原完成之提示訊息</w:t>
+      </w:r>
+    </w:p>
+    <w:p>
+      <w:pPr>
+        <w:spacing w:line="360" w:lineRule="exact"/>
+        <w:rPr>
+          <w:rFonts w:ascii="Consolas" w:eastAsia="微軟正黑體" w:hAnsi="Consolas"/>
+        </w:rPr>
+      </w:pPr>
+    </w:p>
+    <w:p>
+      <w:pPr>
+        <w:spacing w:line="360" w:lineRule="exact"/>
+        <w:rPr>
+          <w:rFonts w:ascii="Consolas" w:eastAsia="微軟正黑體" w:hAnsi="Consolas"/>
+        </w:rPr>
+      </w:pPr>
+    </w:p>
+    <w:p>
+      <w:pPr>
+        <w:widowControl/>
+        <w:rPr>
+          <w:rFonts w:ascii="Consolas" w:eastAsia="微軟正黑體" w:hAnsi="Consolas"/>
+        </w:rPr>
+      </w:pPr>
+      <w:r>
+        <w:rPr>
+          <w:rFonts w:ascii="Consolas" w:eastAsia="微軟正黑體" w:hAnsi="Consolas"/>
+        </w:rPr>
+        <w:br w:type="page"/>
+      </w:r>
     </w:p>
     <w:p>
       <w:pPr>
@@ -2908,8 +3078,8 @@
           <w:rFonts w:ascii="Consolas" w:eastAsia="微軟正黑體" w:hAnsi="Consolas"/>
         </w:rPr>
         <w:pict>
-          <v:shape id="_x0000_i1031" type="#_x0000_t75" style="width:344.25pt;height:690.75pt">
-            <v:imagedata r:id="rId21" o:title="Cisco ME3400E Config Auto Recovery_FlowChart" croptop="991f" cropbottom="7382f" cropright="50774f"/>
+          <v:shape id="_x0000_i1029" type="#_x0000_t75" style="width:330pt;height:687.75pt">
+            <v:imagedata r:id="rId23" o:title="Cisco ME3400E Config Auto Recovery_FlowChart" cropbottom="7099f" cropright="50962f"/>
           </v:shape>
         </w:pict>
       </w:r>
@@ -2966,11 +3136,13 @@
           <w:rFonts w:ascii="Consolas" w:eastAsia="微軟正黑體" w:hAnsi="Consolas"/>
         </w:rPr>
         <w:pict>
-          <v:shape id="_x0000_i1026" type="#_x0000_t75" style="width:545.25pt;height:575.25pt">
-            <v:imagedata r:id="rId9" o:title="Cisco ME3400E Config Auto Recovery_FlowChart" croptop="-1680f" cropbottom="26677f" cropleft="31896f" cropright="-716f"/>
+          <v:shape id="_x0000_i1036" type="#_x0000_t75" style="width:532.5pt;height:525pt">
+            <v:imagedata r:id="rId23" o:title="Cisco ME3400E Config Auto Recovery_FlowChart" cropbottom="18364f" cropleft="20403f" cropright="20122f"/>
           </v:shape>
         </w:pict>
       </w:r>
+      <w:bookmarkStart w:id="0" w:name="_GoBack"/>
+      <w:bookmarkEnd w:id="0"/>
     </w:p>
     <w:p>
       <w:pPr>
@@ -3032,8 +3204,8 @@
           <w:rFonts w:ascii="Consolas" w:eastAsia="微軟正黑體" w:hAnsi="Consolas"/>
         </w:rPr>
         <w:pict>
-          <v:shape id="_x0000_i1044" type="#_x0000_t75" style="width:337.5pt;height:700.5pt">
-            <v:imagedata r:id="rId21" o:title="Cisco ME3400E Config Auto Recovery_FlowChart" cropbottom="2216f" cropleft="49552f"/>
+          <v:shape id="_x0000_i1027" type="#_x0000_t75" style="width:337.5pt;height:700.5pt">
+            <v:imagedata r:id="rId24" o:title="Cisco ME3400E Config Auto Recovery_FlowChart" cropbottom="2216f" cropleft="49552f"/>
           </v:shape>
         </w:pict>
       </w:r>
@@ -3043,8 +3215,6 @@
         </w:rPr>
         <w:br w:type="page"/>
       </w:r>
-      <w:bookmarkStart w:id="0" w:name="_GoBack"/>
-      <w:bookmarkEnd w:id="0"/>
     </w:p>
     <w:p>
       <w:pPr>
@@ -3060,12 +3230,20 @@
           <w:rFonts w:ascii="Consolas" w:eastAsia="微軟正黑體" w:hAnsi="Consolas"/>
         </w:rPr>
       </w:pPr>
+      <w:proofErr w:type="spellStart"/>
       <w:r>
         <w:rPr>
           <w:rFonts w:ascii="Consolas" w:eastAsia="微軟正黑體" w:hAnsi="Consolas" w:hint="eastAsia"/>
         </w:rPr>
         <w:lastRenderedPageBreak/>
-        <w:t xml:space="preserve">Xmodem </w:t>
+        <w:t>Xmodem</w:t>
+      </w:r>
+      <w:proofErr w:type="spellEnd"/>
+      <w:r>
+        <w:rPr>
+          <w:rFonts w:ascii="Consolas" w:eastAsia="微軟正黑體" w:hAnsi="Consolas" w:hint="eastAsia"/>
+        </w:rPr>
+        <w:t xml:space="preserve"> </w:t>
       </w:r>
       <w:r>
         <w:rPr>
@@ -3093,12 +3271,14 @@
           <w:rFonts w:ascii="Consolas" w:eastAsia="微軟正黑體" w:hAnsi="Consolas"/>
         </w:rPr>
       </w:pPr>
+      <w:proofErr w:type="spellStart"/>
       <w:r>
         <w:rPr>
           <w:rFonts w:ascii="Consolas" w:eastAsia="微軟正黑體" w:hAnsi="Consolas" w:hint="eastAsia"/>
         </w:rPr>
         <w:t>Xmodem</w:t>
       </w:r>
+      <w:proofErr w:type="spellEnd"/>
       <w:r>
         <w:rPr>
           <w:rFonts w:ascii="Consolas" w:eastAsia="微軟正黑體" w:hAnsi="Consolas" w:hint="eastAsia"/>
@@ -3197,12 +3377,14 @@
         </w:rPr>
         <w:t>在</w:t>
       </w:r>
+      <w:proofErr w:type="spellStart"/>
       <w:r>
         <w:rPr>
           <w:rFonts w:ascii="Consolas" w:eastAsia="微軟正黑體" w:hAnsi="Consolas"/>
         </w:rPr>
         <w:t>Xmodem</w:t>
       </w:r>
+      <w:proofErr w:type="spellEnd"/>
       <w:r>
         <w:rPr>
           <w:rFonts w:ascii="Consolas" w:eastAsia="微軟正黑體" w:hAnsi="Consolas"/>
@@ -3594,8 +3776,16 @@
         <w:rPr>
           <w:rFonts w:ascii="Consolas" w:eastAsia="微軟正黑體" w:hAnsi="Consolas"/>
         </w:rPr>
-        <w:t>其中資料塊均以</w:t>
-      </w:r>
+        <w:t>其中資料</w:t>
+      </w:r>
+      <w:proofErr w:type="gramStart"/>
+      <w:r>
+        <w:rPr>
+          <w:rFonts w:ascii="Consolas" w:eastAsia="微軟正黑體" w:hAnsi="Consolas"/>
+        </w:rPr>
+        <w:t>塊均以</w:t>
+      </w:r>
+      <w:proofErr w:type="gramEnd"/>
       <w:r>
         <w:rPr>
           <w:rFonts w:ascii="Consolas" w:eastAsia="微軟正黑體" w:hAnsi="Consolas"/>
@@ -3702,7 +3892,21 @@
         <w:rPr>
           <w:rFonts w:ascii="Consolas" w:eastAsia="微軟正黑體" w:hAnsi="Consolas" w:hint="eastAsia"/>
         </w:rPr>
-        <w:t>最後為校驗和，其</w:t>
+        <w:t>最後為校驗</w:t>
+      </w:r>
+      <w:proofErr w:type="gramStart"/>
+      <w:r>
+        <w:rPr>
+          <w:rFonts w:ascii="Consolas" w:eastAsia="微軟正黑體" w:hAnsi="Consolas" w:hint="eastAsia"/>
+        </w:rPr>
+        <w:t>和</w:t>
+      </w:r>
+      <w:proofErr w:type="gramEnd"/>
+      <w:r>
+        <w:rPr>
+          <w:rFonts w:ascii="Consolas" w:eastAsia="微軟正黑體" w:hAnsi="Consolas" w:hint="eastAsia"/>
+        </w:rPr>
+        <w:t>，其</w:t>
       </w:r>
       <w:r>
         <w:rPr>
@@ -3812,7 +4016,21 @@
         <w:rPr>
           <w:rFonts w:ascii="Consolas" w:eastAsia="微軟正黑體" w:hAnsi="Consolas" w:hint="eastAsia"/>
         </w:rPr>
-        <w:t>需注意的是，不論傳送資料的大小，每個資料塊中的數據區塊長度均固定為</w:t>
+        <w:t>需注意的是，不論傳送資料的大小，每</w:t>
+      </w:r>
+      <w:proofErr w:type="gramStart"/>
+      <w:r>
+        <w:rPr>
+          <w:rFonts w:ascii="Consolas" w:eastAsia="微軟正黑體" w:hAnsi="Consolas" w:hint="eastAsia"/>
+        </w:rPr>
+        <w:t>個</w:t>
+      </w:r>
+      <w:proofErr w:type="gramEnd"/>
+      <w:r>
+        <w:rPr>
+          <w:rFonts w:ascii="Consolas" w:eastAsia="微軟正黑體" w:hAnsi="Consolas" w:hint="eastAsia"/>
+        </w:rPr>
+        <w:t>資料塊中的數據區塊長度均固定為</w:t>
       </w:r>
       <w:r>
         <w:rPr>
@@ -3824,8 +4042,16 @@
         <w:rPr>
           <w:rFonts w:ascii="Consolas" w:eastAsia="微軟正黑體" w:hAnsi="Consolas" w:hint="eastAsia"/>
         </w:rPr>
-        <w:t>。意即，當傳輸至資料末端時，數據長度可能會不滿足</w:t>
-      </w:r>
+        <w:t>。意即，當傳輸至資料末端時，數據長度可能會</w:t>
+      </w:r>
+      <w:proofErr w:type="gramStart"/>
+      <w:r>
+        <w:rPr>
+          <w:rFonts w:ascii="Consolas" w:eastAsia="微軟正黑體" w:hAnsi="Consolas" w:hint="eastAsia"/>
+        </w:rPr>
+        <w:t>不滿足</w:t>
+      </w:r>
+      <w:proofErr w:type="gramEnd"/>
       <w:r>
         <w:rPr>
           <w:rFonts w:ascii="Consolas" w:eastAsia="微軟正黑體" w:hAnsi="Consolas" w:hint="eastAsia"/>
@@ -3888,6 +4114,7 @@
           <w:rFonts w:ascii="Consolas" w:eastAsia="微軟正黑體" w:hAnsi="Consolas"/>
         </w:rPr>
       </w:pPr>
+      <w:proofErr w:type="spellStart"/>
       <w:r>
         <w:rPr>
           <w:rFonts w:ascii="Consolas" w:eastAsia="微軟正黑體" w:hAnsi="Consolas"/>
@@ -3900,17 +4127,26 @@
         </w:rPr>
         <w:t>modem</w:t>
       </w:r>
+      <w:proofErr w:type="spellEnd"/>
       <w:r>
         <w:rPr>
           <w:rFonts w:ascii="Consolas" w:eastAsia="微軟正黑體" w:hAnsi="Consolas" w:hint="eastAsia"/>
         </w:rPr>
         <w:t>協定亦有其他增強型變體，如</w:t>
       </w:r>
-      <w:r>
-        <w:rPr>
-          <w:rFonts w:ascii="Consolas" w:eastAsia="微軟正黑體" w:hAnsi="Consolas" w:hint="eastAsia"/>
-        </w:rPr>
-        <w:t>Xmodem-CRC</w:t>
+      <w:proofErr w:type="spellStart"/>
+      <w:r>
+        <w:rPr>
+          <w:rFonts w:ascii="Consolas" w:eastAsia="微軟正黑體" w:hAnsi="Consolas" w:hint="eastAsia"/>
+        </w:rPr>
+        <w:t>Xmodem</w:t>
+      </w:r>
+      <w:proofErr w:type="spellEnd"/>
+      <w:r>
+        <w:rPr>
+          <w:rFonts w:ascii="Consolas" w:eastAsia="微軟正黑體" w:hAnsi="Consolas" w:hint="eastAsia"/>
+        </w:rPr>
+        <w:t>-CRC</w:t>
       </w:r>
       <w:r>
         <w:rPr>
@@ -3930,24 +4166,28 @@
         </w:rPr>
         <w:t>，以及改良協定如</w:t>
       </w:r>
+      <w:proofErr w:type="spellStart"/>
       <w:r>
         <w:rPr>
           <w:rFonts w:ascii="Consolas" w:eastAsia="微軟正黑體" w:hAnsi="Consolas" w:hint="eastAsia"/>
         </w:rPr>
         <w:t>Ymodem</w:t>
       </w:r>
+      <w:proofErr w:type="spellEnd"/>
       <w:r>
         <w:rPr>
           <w:rFonts w:ascii="Consolas" w:eastAsia="微軟正黑體" w:hAnsi="Consolas" w:hint="eastAsia"/>
         </w:rPr>
         <w:t>、</w:t>
       </w:r>
+      <w:proofErr w:type="spellStart"/>
       <w:r>
         <w:rPr>
           <w:rFonts w:ascii="Consolas" w:eastAsia="微軟正黑體" w:hAnsi="Consolas" w:hint="eastAsia"/>
         </w:rPr>
         <w:t>Zmodem</w:t>
       </w:r>
+      <w:proofErr w:type="spellEnd"/>
       <w:r>
         <w:rPr>
           <w:rFonts w:ascii="Consolas" w:eastAsia="微軟正黑體" w:hAnsi="Consolas" w:hint="eastAsia"/>
@@ -3994,11 +4234,19 @@
         </w:rPr>
         <w:t>設備即預設使用</w:t>
       </w:r>
-      <w:r>
-        <w:rPr>
-          <w:rFonts w:ascii="Consolas" w:eastAsia="微軟正黑體" w:hAnsi="Consolas" w:hint="eastAsia"/>
-        </w:rPr>
-        <w:t>Xmodem-CRC</w:t>
+      <w:proofErr w:type="spellStart"/>
+      <w:r>
+        <w:rPr>
+          <w:rFonts w:ascii="Consolas" w:eastAsia="微軟正黑體" w:hAnsi="Consolas" w:hint="eastAsia"/>
+        </w:rPr>
+        <w:t>Xmodem</w:t>
+      </w:r>
+      <w:proofErr w:type="spellEnd"/>
+      <w:r>
+        <w:rPr>
+          <w:rFonts w:ascii="Consolas" w:eastAsia="微軟正黑體" w:hAnsi="Consolas" w:hint="eastAsia"/>
+        </w:rPr>
+        <w:t>-CRC</w:t>
       </w:r>
       <w:r>
         <w:rPr>
@@ -4036,11 +4284,19 @@
           <w:rFonts w:ascii="Consolas" w:eastAsia="微軟正黑體" w:hAnsi="Consolas"/>
         </w:rPr>
       </w:pPr>
-      <w:r>
-        <w:rPr>
-          <w:rFonts w:ascii="Consolas" w:eastAsia="微軟正黑體" w:hAnsi="Consolas" w:hint="eastAsia"/>
-        </w:rPr>
-        <w:t>Xmodem-CRC</w:t>
+      <w:proofErr w:type="spellStart"/>
+      <w:r>
+        <w:rPr>
+          <w:rFonts w:ascii="Consolas" w:eastAsia="微軟正黑體" w:hAnsi="Consolas" w:hint="eastAsia"/>
+        </w:rPr>
+        <w:t>Xmodem</w:t>
+      </w:r>
+      <w:proofErr w:type="spellEnd"/>
+      <w:r>
+        <w:rPr>
+          <w:rFonts w:ascii="Consolas" w:eastAsia="微軟正黑體" w:hAnsi="Consolas" w:hint="eastAsia"/>
+        </w:rPr>
+        <w:t>-CRC</w:t>
       </w:r>
       <w:r>
         <w:rPr>
@@ -4433,12 +4689,14 @@
         </w:rPr>
         <w:t>會向</w:t>
       </w:r>
+      <w:proofErr w:type="spellStart"/>
       <w:r>
         <w:rPr>
           <w:rFonts w:ascii="Consolas" w:eastAsia="微軟正黑體" w:hAnsi="Consolas" w:hint="eastAsia"/>
         </w:rPr>
         <w:t>Tx</w:t>
       </w:r>
+      <w:proofErr w:type="spellEnd"/>
       <w:r>
         <w:rPr>
           <w:rFonts w:ascii="Consolas" w:eastAsia="微軟正黑體" w:hAnsi="Consolas" w:hint="eastAsia"/>
@@ -4598,7 +4856,7 @@
                     <pic:cNvPicPr/>
                   </pic:nvPicPr>
                   <pic:blipFill>
-                    <a:blip r:embed="rId19">
+                    <a:blip r:embed="rId21">
                       <a:extLst>
                         <a:ext uri="{28A0092B-C50C-407E-A947-70E740481C1C}">
                           <a14:useLocalDpi xmlns:a14="http://schemas.microsoft.com/office/drawing/2010/main" val="0"/>
@@ -4886,6 +5144,7 @@
         </w:rPr>
         <w:t>，</w:t>
       </w:r>
+      <w:proofErr w:type="gramStart"/>
       <w:r>
         <w:rPr>
           <w:rFonts w:ascii="Consolas" w:eastAsia="微軟正黑體" w:hAnsi="Consolas" w:hint="eastAsia"/>
@@ -4896,7 +5155,14 @@
         <w:rPr>
           <w:rFonts w:ascii="Consolas" w:eastAsia="微軟正黑體" w:hAnsi="Consolas" w:hint="eastAsia"/>
         </w:rPr>
-        <w:t>表頭以</w:t>
+        <w:t>表頭</w:t>
+      </w:r>
+      <w:proofErr w:type="gramEnd"/>
+      <w:r>
+        <w:rPr>
+          <w:rFonts w:ascii="Consolas" w:eastAsia="微軟正黑體" w:hAnsi="Consolas" w:hint="eastAsia"/>
+        </w:rPr>
+        <w:t>以</w:t>
       </w:r>
       <w:r>
         <w:rPr>
@@ -5345,6 +5611,7 @@
         </w:rPr>
         <w:t>下表為</w:t>
       </w:r>
+      <w:proofErr w:type="spellStart"/>
       <w:r>
         <w:rPr>
           <w:rFonts w:ascii="Consolas" w:eastAsia="微軟正黑體" w:hAnsi="Consolas"/>
@@ -5357,6 +5624,7 @@
         </w:rPr>
         <w:t>modem</w:t>
       </w:r>
+      <w:proofErr w:type="spellEnd"/>
       <w:r>
         <w:rPr>
           <w:rFonts w:ascii="Consolas" w:eastAsia="微軟正黑體" w:hAnsi="Consolas" w:hint="eastAsia"/>
@@ -5613,11 +5881,19 @@
                 <w:rFonts w:ascii="Consolas" w:eastAsia="微軟正黑體" w:hAnsi="Consolas"/>
               </w:rPr>
             </w:pPr>
-            <w:r>
-              <w:rPr>
-                <w:rFonts w:ascii="Consolas" w:eastAsia="微軟正黑體" w:hAnsi="Consolas"/>
-              </w:rPr>
-              <w:t>資料塊表頭，用以表示數據區塊為</w:t>
+            <w:proofErr w:type="gramStart"/>
+            <w:r>
+              <w:rPr>
+                <w:rFonts w:ascii="Consolas" w:eastAsia="微軟正黑體" w:hAnsi="Consolas"/>
+              </w:rPr>
+              <w:t>資料塊表頭</w:t>
+            </w:r>
+            <w:proofErr w:type="gramEnd"/>
+            <w:r>
+              <w:rPr>
+                <w:rFonts w:ascii="Consolas" w:eastAsia="微軟正黑體" w:hAnsi="Consolas"/>
+              </w:rPr>
+              <w:t>，用以表示數據區塊為</w:t>
             </w:r>
             <w:r>
               <w:rPr>
@@ -5639,6 +5915,7 @@
                 <w:rFonts w:ascii="Consolas" w:eastAsia="微軟正黑體" w:hAnsi="Consolas"/>
               </w:rPr>
             </w:pPr>
+            <w:proofErr w:type="spellStart"/>
             <w:r>
               <w:rPr>
                 <w:rFonts w:ascii="Consolas" w:eastAsia="微軟正黑體" w:hAnsi="Consolas"/>
@@ -5651,6 +5928,7 @@
               </w:rPr>
               <w:t>x</w:t>
             </w:r>
+            <w:proofErr w:type="spellEnd"/>
           </w:p>
         </w:tc>
       </w:tr>
@@ -5727,11 +6005,19 @@
                 <w:rFonts w:ascii="Consolas" w:eastAsia="微軟正黑體" w:hAnsi="Consolas"/>
               </w:rPr>
             </w:pPr>
-            <w:r>
-              <w:rPr>
-                <w:rFonts w:ascii="Consolas" w:eastAsia="微軟正黑體" w:hAnsi="Consolas"/>
-              </w:rPr>
-              <w:t>資料塊表頭，用以表示數據區塊為</w:t>
+            <w:proofErr w:type="gramStart"/>
+            <w:r>
+              <w:rPr>
+                <w:rFonts w:ascii="Consolas" w:eastAsia="微軟正黑體" w:hAnsi="Consolas"/>
+              </w:rPr>
+              <w:t>資料塊表頭</w:t>
+            </w:r>
+            <w:proofErr w:type="gramEnd"/>
+            <w:r>
+              <w:rPr>
+                <w:rFonts w:ascii="Consolas" w:eastAsia="微軟正黑體" w:hAnsi="Consolas"/>
+              </w:rPr>
+              <w:t>，用以表示數據區塊為</w:t>
             </w:r>
             <w:r>
               <w:rPr>
@@ -5753,12 +6039,14 @@
                 <w:rFonts w:ascii="Consolas" w:eastAsia="微軟正黑體" w:hAnsi="Consolas"/>
               </w:rPr>
             </w:pPr>
+            <w:proofErr w:type="spellStart"/>
             <w:r>
               <w:rPr>
                 <w:rFonts w:ascii="Consolas" w:eastAsia="微軟正黑體" w:hAnsi="Consolas" w:hint="eastAsia"/>
               </w:rPr>
               <w:t>Tx</w:t>
             </w:r>
+            <w:proofErr w:type="spellEnd"/>
           </w:p>
         </w:tc>
       </w:tr>
@@ -5835,12 +6123,14 @@
                 <w:rFonts w:ascii="Consolas" w:eastAsia="微軟正黑體" w:hAnsi="Consolas"/>
               </w:rPr>
             </w:pPr>
+            <w:proofErr w:type="spellStart"/>
             <w:r>
               <w:rPr>
                 <w:rFonts w:ascii="Consolas" w:eastAsia="微軟正黑體" w:hAnsi="Consolas" w:hint="eastAsia"/>
               </w:rPr>
               <w:t>Tx</w:t>
             </w:r>
+            <w:proofErr w:type="spellEnd"/>
             <w:r>
               <w:rPr>
                 <w:rFonts w:ascii="Consolas" w:eastAsia="微軟正黑體" w:hAnsi="Consolas" w:hint="eastAsia"/>
@@ -5885,12 +6175,14 @@
                 <w:rFonts w:ascii="Consolas" w:eastAsia="微軟正黑體" w:hAnsi="Consolas"/>
               </w:rPr>
             </w:pPr>
+            <w:proofErr w:type="spellStart"/>
             <w:r>
               <w:rPr>
                 <w:rFonts w:ascii="Consolas" w:eastAsia="微軟正黑體" w:hAnsi="Consolas" w:hint="eastAsia"/>
               </w:rPr>
               <w:t>Tx</w:t>
             </w:r>
+            <w:proofErr w:type="spellEnd"/>
           </w:p>
         </w:tc>
       </w:tr>
@@ -5987,12 +6279,14 @@
                 <w:rFonts w:ascii="Consolas" w:eastAsia="微軟正黑體" w:hAnsi="Consolas"/>
               </w:rPr>
             </w:pPr>
+            <w:proofErr w:type="spellStart"/>
             <w:r>
               <w:rPr>
                 <w:rFonts w:ascii="Consolas" w:eastAsia="微軟正黑體" w:hAnsi="Consolas" w:hint="eastAsia"/>
               </w:rPr>
               <w:t>Tx</w:t>
             </w:r>
+            <w:proofErr w:type="spellEnd"/>
           </w:p>
         </w:tc>
       </w:tr>
@@ -6069,11 +6363,19 @@
                 <w:rFonts w:ascii="Consolas" w:eastAsia="微軟正黑體" w:hAnsi="Consolas"/>
               </w:rPr>
             </w:pPr>
-            <w:r>
-              <w:rPr>
-                <w:rFonts w:ascii="Consolas" w:eastAsia="微軟正黑體" w:hAnsi="Consolas"/>
-              </w:rPr>
-              <w:t>資料塊校驗無誤，可發送下一個資料塊</w:t>
+            <w:proofErr w:type="gramStart"/>
+            <w:r>
+              <w:rPr>
+                <w:rFonts w:ascii="Consolas" w:eastAsia="微軟正黑體" w:hAnsi="Consolas"/>
+              </w:rPr>
+              <w:t>資料塊校驗</w:t>
+            </w:r>
+            <w:proofErr w:type="gramEnd"/>
+            <w:r>
+              <w:rPr>
+                <w:rFonts w:ascii="Consolas" w:eastAsia="微軟正黑體" w:hAnsi="Consolas"/>
+              </w:rPr>
+              <w:t>無誤，可發送下一個資料塊</w:t>
             </w:r>
           </w:p>
         </w:tc>
@@ -6215,18 +6517,28 @@
               </w:rPr>
               <w:t>知</w:t>
             </w:r>
+            <w:proofErr w:type="spellStart"/>
             <w:r>
               <w:rPr>
                 <w:rFonts w:ascii="Consolas" w:eastAsia="微軟正黑體" w:hAnsi="Consolas" w:hint="eastAsia"/>
               </w:rPr>
               <w:t>Tx</w:t>
             </w:r>
-            <w:r>
-              <w:rPr>
-                <w:rFonts w:ascii="Consolas" w:eastAsia="微軟正黑體" w:hAnsi="Consolas"/>
-              </w:rPr>
-              <w:t>使用校驗和</w:t>
-            </w:r>
+            <w:proofErr w:type="spellEnd"/>
+            <w:r>
+              <w:rPr>
+                <w:rFonts w:ascii="Consolas" w:eastAsia="微軟正黑體" w:hAnsi="Consolas"/>
+              </w:rPr>
+              <w:t>使用校驗</w:t>
+            </w:r>
+            <w:proofErr w:type="gramStart"/>
+            <w:r>
+              <w:rPr>
+                <w:rFonts w:ascii="Consolas" w:eastAsia="微軟正黑體" w:hAnsi="Consolas"/>
+              </w:rPr>
+              <w:t>和</w:t>
+            </w:r>
+            <w:proofErr w:type="gramEnd"/>
           </w:p>
           <w:p>
             <w:pPr>
@@ -6249,12 +6561,14 @@
               </w:rPr>
               <w:t xml:space="preserve"> </w:t>
             </w:r>
+            <w:proofErr w:type="gramStart"/>
             <w:r>
               <w:rPr>
                 <w:rFonts w:ascii="Consolas" w:eastAsia="微軟正黑體" w:hAnsi="Consolas"/>
               </w:rPr>
               <w:t>資料塊校驗</w:t>
             </w:r>
+            <w:proofErr w:type="gramEnd"/>
             <w:r>
               <w:rPr>
                 <w:rFonts w:ascii="Consolas" w:eastAsia="微軟正黑體" w:hAnsi="Consolas" w:hint="eastAsia"/>
@@ -6267,12 +6581,14 @@
               </w:rPr>
               <w:t>，通知</w:t>
             </w:r>
+            <w:proofErr w:type="spellStart"/>
             <w:r>
               <w:rPr>
                 <w:rFonts w:ascii="Consolas" w:eastAsia="微軟正黑體" w:hAnsi="Consolas"/>
               </w:rPr>
               <w:t>Tx</w:t>
             </w:r>
+            <w:proofErr w:type="spellEnd"/>
             <w:r>
               <w:rPr>
                 <w:rFonts w:ascii="Consolas" w:eastAsia="微軟正黑體" w:hAnsi="Consolas"/>
@@ -6401,6 +6717,7 @@
               </w:rPr>
               <w:t>無條件終止傳輸，</w:t>
             </w:r>
+            <w:proofErr w:type="spellStart"/>
             <w:r>
               <w:rPr>
                 <w:rFonts w:ascii="Consolas" w:eastAsia="微軟正黑體" w:hAnsi="Consolas"/>
@@ -6413,6 +6730,7 @@
               </w:rPr>
               <w:t>x</w:t>
             </w:r>
+            <w:proofErr w:type="spellEnd"/>
             <w:r>
               <w:rPr>
                 <w:rFonts w:ascii="Consolas" w:eastAsia="微軟正黑體" w:hAnsi="Consolas" w:hint="eastAsia"/>
@@ -6559,6 +6877,7 @@
                 <w:rFonts w:ascii="Consolas" w:eastAsia="微軟正黑體" w:hAnsi="Consolas"/>
               </w:rPr>
             </w:pPr>
+            <w:proofErr w:type="spellStart"/>
             <w:r>
               <w:rPr>
                 <w:rFonts w:ascii="Consolas" w:eastAsia="微軟正黑體" w:hAnsi="Consolas"/>
@@ -6571,6 +6890,7 @@
               </w:rPr>
               <w:t>x</w:t>
             </w:r>
+            <w:proofErr w:type="spellEnd"/>
           </w:p>
         </w:tc>
       </w:tr>
@@ -6671,12 +6991,14 @@
               </w:rPr>
               <w:t>通知</w:t>
             </w:r>
+            <w:proofErr w:type="spellStart"/>
             <w:r>
               <w:rPr>
                 <w:rFonts w:ascii="Consolas" w:eastAsia="微軟正黑體" w:hAnsi="Consolas"/>
               </w:rPr>
               <w:t>Tx</w:t>
             </w:r>
+            <w:proofErr w:type="spellEnd"/>
             <w:r>
               <w:rPr>
                 <w:rFonts w:ascii="Consolas" w:eastAsia="微軟正黑體" w:hAnsi="Consolas"/>
@@ -6744,12 +7066,14 @@
           <w:rFonts w:ascii="Consolas" w:eastAsia="微軟正黑體" w:hAnsi="Consolas"/>
         </w:rPr>
       </w:pPr>
+      <w:proofErr w:type="spellStart"/>
       <w:r>
         <w:rPr>
           <w:rFonts w:ascii="Consolas" w:eastAsia="微軟正黑體" w:hAnsi="Consolas" w:hint="eastAsia"/>
         </w:rPr>
         <w:t>Xmodem</w:t>
       </w:r>
+      <w:proofErr w:type="spellEnd"/>
       <w:r>
         <w:rPr>
           <w:rFonts w:ascii="Consolas" w:eastAsia="微軟正黑體" w:hAnsi="Consolas" w:hint="eastAsia"/>
@@ -6768,13 +7092,23 @@
         </w:rPr>
         <w:t>為主體，下列為</w:t>
       </w:r>
+      <w:proofErr w:type="spellStart"/>
       <w:r>
         <w:rPr>
           <w:rFonts w:ascii="微軟正黑體" w:eastAsia="微軟正黑體" w:hAnsi="微軟正黑體" w:hint="eastAsia"/>
           <w:color w:val="191919"/>
           <w:shd w:val="clear" w:color="auto" w:fill="FFFFFF"/>
         </w:rPr>
-        <w:t>Xmodem-CRC</w:t>
+        <w:t>Xmodem</w:t>
+      </w:r>
+      <w:proofErr w:type="spellEnd"/>
+      <w:r>
+        <w:rPr>
+          <w:rFonts w:ascii="微軟正黑體" w:eastAsia="微軟正黑體" w:hAnsi="微軟正黑體" w:hint="eastAsia"/>
+          <w:color w:val="191919"/>
+          <w:shd w:val="clear" w:color="auto" w:fill="FFFFFF"/>
+        </w:rPr>
+        <w:t>-CRC</w:t>
       </w:r>
       <w:r>
         <w:rPr>
@@ -6821,6 +7155,7 @@
                 <w:rFonts w:ascii="Consolas" w:eastAsia="微軟正黑體" w:hAnsi="Consolas"/>
               </w:rPr>
             </w:pPr>
+            <w:proofErr w:type="spellStart"/>
             <w:r>
               <w:rPr>
                 <w:rFonts w:ascii="Consolas" w:eastAsia="微軟正黑體" w:hAnsi="Consolas"/>
@@ -6833,6 +7168,7 @@
               </w:rPr>
               <w:t>x</w:t>
             </w:r>
+            <w:proofErr w:type="spellEnd"/>
           </w:p>
         </w:tc>
         <w:tc>
@@ -7945,6 +8281,7 @@
                 <w:rFonts w:ascii="Consolas" w:eastAsia="微軟正黑體" w:hAnsi="Consolas"/>
               </w:rPr>
             </w:pPr>
+            <w:proofErr w:type="spellStart"/>
             <w:r>
               <w:rPr>
                 <w:rFonts w:ascii="Consolas" w:eastAsia="微軟正黑體" w:hAnsi="Consolas"/>
@@ -7957,6 +8294,7 @@
               </w:rPr>
               <w:t>x</w:t>
             </w:r>
+            <w:proofErr w:type="spellEnd"/>
             <w:r>
               <w:rPr>
                 <w:rFonts w:ascii="Consolas" w:eastAsia="微軟正黑體" w:hAnsi="Consolas"/>
@@ -8063,6 +8401,7 @@
           <w:rFonts w:ascii="Consolas" w:eastAsia="微軟正黑體" w:hAnsi="Consolas"/>
         </w:rPr>
       </w:pPr>
+      <w:proofErr w:type="spellStart"/>
       <w:r>
         <w:rPr>
           <w:rFonts w:ascii="Consolas" w:eastAsia="微軟正黑體" w:hAnsi="Consolas" w:hint="eastAsia"/>
@@ -8070,6 +8409,7 @@
         <w:lastRenderedPageBreak/>
         <w:t>Xmodem</w:t>
       </w:r>
+      <w:proofErr w:type="spellEnd"/>
       <w:r>
         <w:rPr>
           <w:rFonts w:ascii="Consolas" w:eastAsia="微軟正黑體" w:hAnsi="Consolas" w:hint="eastAsia"/>
@@ -8658,8 +8998,16 @@
         <w:rPr>
           <w:rFonts w:ascii="Consolas" w:eastAsia="微軟正黑體" w:hAnsi="Consolas" w:hint="eastAsia"/>
         </w:rPr>
-        <w:t>Block No.(</w:t>
-      </w:r>
+        <w:t>Block No</w:t>
+      </w:r>
+      <w:proofErr w:type="gramStart"/>
+      <w:r>
+        <w:rPr>
+          <w:rFonts w:ascii="Consolas" w:eastAsia="微軟正黑體" w:hAnsi="Consolas" w:hint="eastAsia"/>
+        </w:rPr>
+        <w:t>.(</w:t>
+      </w:r>
+      <w:proofErr w:type="gramEnd"/>
       <w:r>
         <w:rPr>
           <w:rFonts w:ascii="Consolas" w:eastAsia="微軟正黑體" w:hAnsi="Consolas" w:hint="eastAsia"/>
@@ -8756,8 +9104,16 @@
         <w:rPr>
           <w:rFonts w:ascii="Consolas" w:eastAsia="微軟正黑體" w:hAnsi="Consolas" w:hint="eastAsia"/>
         </w:rPr>
-        <w:t>Block No.(</w:t>
-      </w:r>
+        <w:t>Block No</w:t>
+      </w:r>
+      <w:proofErr w:type="gramStart"/>
+      <w:r>
+        <w:rPr>
+          <w:rFonts w:ascii="Consolas" w:eastAsia="微軟正黑體" w:hAnsi="Consolas" w:hint="eastAsia"/>
+        </w:rPr>
+        <w:t>.(</w:t>
+      </w:r>
+      <w:proofErr w:type="gramEnd"/>
       <w:r>
         <w:rPr>
           <w:rFonts w:ascii="Consolas" w:eastAsia="微軟正黑體" w:hAnsi="Consolas" w:hint="eastAsia"/>
@@ -8803,7 +9159,21 @@
         <w:rPr>
           <w:rFonts w:ascii="Consolas" w:eastAsia="微軟正黑體" w:hAnsi="Consolas" w:hint="eastAsia"/>
         </w:rPr>
-        <w:t>OR 0xFC = 0xFFFF FFFF FFFF FF</w:t>
+        <w:t xml:space="preserve">OR 0xFC = 0xFFFF FFFF </w:t>
+      </w:r>
+      <w:proofErr w:type="spellStart"/>
+      <w:r>
+        <w:rPr>
+          <w:rFonts w:ascii="Consolas" w:eastAsia="微軟正黑體" w:hAnsi="Consolas" w:hint="eastAsia"/>
+        </w:rPr>
+        <w:t>FFFF</w:t>
+      </w:r>
+      <w:proofErr w:type="spellEnd"/>
+      <w:r>
+        <w:rPr>
+          <w:rFonts w:ascii="Consolas" w:eastAsia="微軟正黑體" w:hAnsi="Consolas" w:hint="eastAsia"/>
+        </w:rPr>
+        <w:t xml:space="preserve"> FF</w:t>
       </w:r>
       <w:r>
         <w:rPr>
@@ -8815,7 +9185,21 @@
         <w:rPr>
           <w:rFonts w:ascii="Consolas" w:eastAsia="微軟正黑體" w:hAnsi="Consolas" w:hint="eastAsia"/>
         </w:rPr>
-        <w:t xml:space="preserve"> (OverFlow)</w:t>
+        <w:t xml:space="preserve"> (</w:t>
+      </w:r>
+      <w:proofErr w:type="spellStart"/>
+      <w:r>
+        <w:rPr>
+          <w:rFonts w:ascii="Consolas" w:eastAsia="微軟正黑體" w:hAnsi="Consolas" w:hint="eastAsia"/>
+        </w:rPr>
+        <w:t>OverFlow</w:t>
+      </w:r>
+      <w:proofErr w:type="spellEnd"/>
+      <w:r>
+        <w:rPr>
+          <w:rFonts w:ascii="Consolas" w:eastAsia="微軟正黑體" w:hAnsi="Consolas" w:hint="eastAsia"/>
+        </w:rPr>
+        <w:t>)</w:t>
       </w:r>
     </w:p>
     <w:p>
@@ -8837,8 +9221,16 @@
         <w:rPr>
           <w:rFonts w:ascii="Consolas" w:eastAsia="微軟正黑體" w:hAnsi="Consolas"/>
         </w:rPr>
-        <w:t>因資料塊序號僅佔</w:t>
-      </w:r>
+        <w:t>因資料塊序號僅</w:t>
+      </w:r>
+      <w:proofErr w:type="gramStart"/>
+      <w:r>
+        <w:rPr>
+          <w:rFonts w:ascii="Consolas" w:eastAsia="微軟正黑體" w:hAnsi="Consolas"/>
+        </w:rPr>
+        <w:t>佔</w:t>
+      </w:r>
+      <w:proofErr w:type="gramEnd"/>
       <w:r>
         <w:rPr>
           <w:rFonts w:ascii="Consolas" w:eastAsia="微軟正黑體" w:hAnsi="Consolas"/>
@@ -8855,13 +9247,27 @@
         <w:rPr>
           <w:rFonts w:ascii="Consolas" w:eastAsia="微軟正黑體" w:hAnsi="Consolas"/>
         </w:rPr>
-        <w:t>其計算產生之</w:t>
-      </w:r>
-      <w:r>
-        <w:rPr>
-          <w:rFonts w:ascii="Consolas" w:eastAsia="微軟正黑體" w:hAnsi="Consolas" w:hint="eastAsia"/>
-        </w:rPr>
-        <w:t>溢位位元不計入驗證結果，最終值為</w:t>
+        <w:t>其計算</w:t>
+      </w:r>
+      <w:proofErr w:type="gramStart"/>
+      <w:r>
+        <w:rPr>
+          <w:rFonts w:ascii="Consolas" w:eastAsia="微軟正黑體" w:hAnsi="Consolas"/>
+        </w:rPr>
+        <w:t>產生之</w:t>
+      </w:r>
+      <w:r>
+        <w:rPr>
+          <w:rFonts w:ascii="Consolas" w:eastAsia="微軟正黑體" w:hAnsi="Consolas" w:hint="eastAsia"/>
+        </w:rPr>
+        <w:t>溢位</w:t>
+      </w:r>
+      <w:proofErr w:type="gramEnd"/>
+      <w:r>
+        <w:rPr>
+          <w:rFonts w:ascii="Consolas" w:eastAsia="微軟正黑體" w:hAnsi="Consolas" w:hint="eastAsia"/>
+        </w:rPr>
+        <w:t>位元不計入驗證結果，最終值為</w:t>
       </w:r>
       <w:r>
         <w:rPr>
@@ -8910,12 +9316,14 @@
         </w:rPr>
         <w:t>請求</w:t>
       </w:r>
+      <w:proofErr w:type="spellStart"/>
       <w:r>
         <w:rPr>
           <w:rFonts w:ascii="Consolas" w:eastAsia="微軟正黑體" w:hAnsi="Consolas" w:hint="eastAsia"/>
         </w:rPr>
         <w:t>Tx</w:t>
       </w:r>
+      <w:proofErr w:type="spellEnd"/>
       <w:r>
         <w:rPr>
           <w:rFonts w:ascii="Consolas" w:eastAsia="微軟正黑體" w:hAnsi="Consolas" w:hint="eastAsia"/>
@@ -9086,12 +9494,14 @@
         </w:rPr>
         <w:t>，並向</w:t>
       </w:r>
+      <w:proofErr w:type="spellStart"/>
       <w:r>
         <w:rPr>
           <w:rFonts w:ascii="Consolas" w:eastAsia="微軟正黑體" w:hAnsi="Consolas" w:hint="eastAsia"/>
         </w:rPr>
         <w:t>Tx</w:t>
       </w:r>
+      <w:proofErr w:type="spellEnd"/>
       <w:r>
         <w:rPr>
           <w:rFonts w:ascii="Consolas" w:eastAsia="微軟正黑體" w:hAnsi="Consolas" w:hint="eastAsia"/>
@@ -9522,8 +9932,16 @@
         <w:rPr>
           <w:rFonts w:ascii="Consolas" w:eastAsia="微軟正黑體" w:hAnsi="Consolas"/>
         </w:rPr>
-        <w:t>總和值餘除</w:t>
-      </w:r>
+        <w:t>總和</w:t>
+      </w:r>
+      <w:proofErr w:type="gramStart"/>
+      <w:r>
+        <w:rPr>
+          <w:rFonts w:ascii="Consolas" w:eastAsia="微軟正黑體" w:hAnsi="Consolas"/>
+        </w:rPr>
+        <w:t>值餘除</w:t>
+      </w:r>
+      <w:proofErr w:type="gramEnd"/>
       <w:r>
         <w:rPr>
           <w:rFonts w:ascii="Consolas" w:eastAsia="微軟正黑體" w:hAnsi="Consolas"/>
@@ -9736,6 +10154,7 @@
           <w:rFonts w:ascii="Consolas" w:eastAsia="微軟正黑體" w:hAnsi="Consolas"/>
         </w:rPr>
       </w:pPr>
+      <w:proofErr w:type="spellStart"/>
       <w:r>
         <w:rPr>
           <w:rFonts w:ascii="Consolas" w:eastAsia="微軟正黑體" w:hAnsi="Consolas" w:hint="eastAsia"/>
@@ -9743,6 +10162,7 @@
         <w:lastRenderedPageBreak/>
         <w:t>Xmodem</w:t>
       </w:r>
+      <w:proofErr w:type="spellEnd"/>
       <w:r>
         <w:rPr>
           <w:rFonts w:ascii="Consolas" w:eastAsia="微軟正黑體" w:hAnsi="Consolas" w:hint="eastAsia"/>
@@ -9782,12 +10202,14 @@
           <w:rFonts w:ascii="Consolas" w:eastAsia="微軟正黑體" w:hAnsi="Consolas"/>
         </w:rPr>
       </w:pPr>
+      <w:proofErr w:type="spellStart"/>
       <w:r>
         <w:rPr>
           <w:rFonts w:ascii="Consolas" w:eastAsia="微軟正黑體" w:hAnsi="Consolas" w:hint="eastAsia"/>
         </w:rPr>
         <w:t>Xmodem</w:t>
       </w:r>
+      <w:proofErr w:type="spellEnd"/>
       <w:r>
         <w:rPr>
           <w:rFonts w:ascii="Consolas" w:eastAsia="微軟正黑體" w:hAnsi="Consolas" w:hint="eastAsia"/>
@@ -9883,17 +10305,33 @@
         </w:rPr>
         <w:t xml:space="preserve">128 </w:t>
       </w:r>
+      <w:proofErr w:type="gramStart"/>
       <w:r>
         <w:rPr>
           <w:rFonts w:ascii="Consolas" w:eastAsia="微軟正黑體" w:hAnsi="Consolas"/>
         </w:rPr>
         <w:t>–</w:t>
       </w:r>
-      <w:r>
-        <w:rPr>
-          <w:rFonts w:ascii="Consolas" w:eastAsia="微軟正黑體" w:hAnsi="Consolas" w:hint="eastAsia"/>
-        </w:rPr>
-        <w:t xml:space="preserve"> [FileSize(Bytes) Mod 128] = </w:t>
+      <w:proofErr w:type="gramEnd"/>
+      <w:r>
+        <w:rPr>
+          <w:rFonts w:ascii="Consolas" w:eastAsia="微軟正黑體" w:hAnsi="Consolas" w:hint="eastAsia"/>
+        </w:rPr>
+        <w:t xml:space="preserve"> [</w:t>
+      </w:r>
+      <w:proofErr w:type="spellStart"/>
+      <w:r>
+        <w:rPr>
+          <w:rFonts w:ascii="Consolas" w:eastAsia="微軟正黑體" w:hAnsi="Consolas" w:hint="eastAsia"/>
+        </w:rPr>
+        <w:t>FileSize</w:t>
+      </w:r>
+      <w:proofErr w:type="spellEnd"/>
+      <w:r>
+        <w:rPr>
+          <w:rFonts w:ascii="Consolas" w:eastAsia="微軟正黑體" w:hAnsi="Consolas" w:hint="eastAsia"/>
+        </w:rPr>
+        <w:t xml:space="preserve">(Bytes) Mod 128] = </w:t>
       </w:r>
       <w:r>
         <w:rPr>
@@ -9931,17 +10369,33 @@
         </w:rPr>
         <w:t>1024</w:t>
       </w:r>
+      <w:proofErr w:type="gramStart"/>
       <w:r>
         <w:rPr>
           <w:rFonts w:ascii="Consolas" w:eastAsia="微軟正黑體" w:hAnsi="Consolas"/>
         </w:rPr>
         <w:t>–</w:t>
       </w:r>
-      <w:r>
-        <w:rPr>
-          <w:rFonts w:ascii="Consolas" w:eastAsia="微軟正黑體" w:hAnsi="Consolas" w:hint="eastAsia"/>
-        </w:rPr>
-        <w:t xml:space="preserve"> [FileSize(Bytes) Mod 1024] = </w:t>
+      <w:proofErr w:type="gramEnd"/>
+      <w:r>
+        <w:rPr>
+          <w:rFonts w:ascii="Consolas" w:eastAsia="微軟正黑體" w:hAnsi="Consolas" w:hint="eastAsia"/>
+        </w:rPr>
+        <w:t xml:space="preserve"> [</w:t>
+      </w:r>
+      <w:proofErr w:type="spellStart"/>
+      <w:r>
+        <w:rPr>
+          <w:rFonts w:ascii="Consolas" w:eastAsia="微軟正黑體" w:hAnsi="Consolas" w:hint="eastAsia"/>
+        </w:rPr>
+        <w:t>FileSize</w:t>
+      </w:r>
+      <w:proofErr w:type="spellEnd"/>
+      <w:r>
+        <w:rPr>
+          <w:rFonts w:ascii="Consolas" w:eastAsia="微軟正黑體" w:hAnsi="Consolas" w:hint="eastAsia"/>
+        </w:rPr>
+        <w:t xml:space="preserve">(Bytes) Mod 1024] = </w:t>
       </w:r>
       <w:r>
         <w:rPr>
@@ -10024,12 +10478,14 @@
         </w:rPr>
         <w:t>，透過</w:t>
       </w:r>
+      <w:proofErr w:type="spellStart"/>
       <w:r>
         <w:rPr>
           <w:rFonts w:ascii="Consolas" w:eastAsia="微軟正黑體" w:hAnsi="Consolas"/>
         </w:rPr>
         <w:t>Xmodem</w:t>
       </w:r>
+      <w:proofErr w:type="spellEnd"/>
       <w:r>
         <w:rPr>
           <w:rFonts w:ascii="Consolas" w:eastAsia="微軟正黑體" w:hAnsi="Consolas"/>
@@ -10125,7 +10581,7 @@
                     <pic:cNvPicPr/>
                   </pic:nvPicPr>
                   <pic:blipFill rotWithShape="1">
-                    <a:blip r:embed="rId22">
+                    <a:blip r:embed="rId25">
                       <a:extLst>
                         <a:ext uri="{28A0092B-C50C-407E-A947-70E740481C1C}">
                           <a14:useLocalDpi xmlns:a14="http://schemas.microsoft.com/office/drawing/2010/main" val="0"/>
@@ -10438,7 +10894,7 @@
                     <pic:cNvPicPr/>
                   </pic:nvPicPr>
                   <pic:blipFill>
-                    <a:blip r:embed="rId19">
+                    <a:blip r:embed="rId21">
                       <a:extLst>
                         <a:ext uri="{28A0092B-C50C-407E-A947-70E740481C1C}">
                           <a14:useLocalDpi xmlns:a14="http://schemas.microsoft.com/office/drawing/2010/main" val="0"/>
@@ -10648,7 +11104,21 @@
         <w:rPr>
           <w:rFonts w:ascii="Consolas" w:eastAsia="微軟正黑體" w:hAnsi="Consolas" w:hint="eastAsia"/>
         </w:rPr>
-        <w:t>之整數倍，</w:t>
+        <w:t>之整數</w:t>
+      </w:r>
+      <w:proofErr w:type="gramStart"/>
+      <w:r>
+        <w:rPr>
+          <w:rFonts w:ascii="Consolas" w:eastAsia="微軟正黑體" w:hAnsi="Consolas" w:hint="eastAsia"/>
+        </w:rPr>
+        <w:t>倍</w:t>
+      </w:r>
+      <w:proofErr w:type="gramEnd"/>
+      <w:r>
+        <w:rPr>
+          <w:rFonts w:ascii="Consolas" w:eastAsia="微軟正黑體" w:hAnsi="Consolas" w:hint="eastAsia"/>
+        </w:rPr>
+        <w:t>，</w:t>
       </w:r>
       <w:r>
         <w:rPr>
@@ -10672,8 +11142,16 @@
         <w:rPr>
           <w:rFonts w:ascii="Consolas" w:eastAsia="微軟正黑體" w:hAnsi="Consolas" w:hint="eastAsia"/>
         </w:rPr>
-        <w:t>之整數倍</w:t>
-      </w:r>
+        <w:t>之整數</w:t>
+      </w:r>
+      <w:proofErr w:type="gramStart"/>
+      <w:r>
+        <w:rPr>
+          <w:rFonts w:ascii="Consolas" w:eastAsia="微軟正黑體" w:hAnsi="Consolas" w:hint="eastAsia"/>
+        </w:rPr>
+        <w:t>倍</w:t>
+      </w:r>
+      <w:proofErr w:type="gramEnd"/>
     </w:p>
     <w:p>
       <w:pPr>
@@ -10729,8 +11207,16 @@
         <w:rPr>
           <w:rFonts w:ascii="Consolas" w:eastAsia="微軟正黑體" w:hAnsi="Consolas" w:hint="eastAsia"/>
         </w:rPr>
-        <w:t>Startup Config</w:t>
-      </w:r>
+        <w:t xml:space="preserve">Startup </w:t>
+      </w:r>
+      <w:proofErr w:type="spellStart"/>
+      <w:r>
+        <w:rPr>
+          <w:rFonts w:ascii="Consolas" w:eastAsia="微軟正黑體" w:hAnsi="Consolas" w:hint="eastAsia"/>
+        </w:rPr>
+        <w:t>Config</w:t>
+      </w:r>
+      <w:proofErr w:type="spellEnd"/>
       <w:r>
         <w:rPr>
           <w:rFonts w:ascii="Consolas" w:eastAsia="微軟正黑體" w:hAnsi="Consolas" w:hint="eastAsia"/>
@@ -10839,7 +11325,7 @@
         </w:rPr>
         <w:pict>
           <v:shape id="_x0000_s1031" type="#_x0000_t75" style="position:absolute;left:0;text-align:left;margin-left:35.25pt;margin-top:3.75pt;width:388.55pt;height:69.8pt;z-index:251691520;mso-position-horizontal-relative:text;mso-position-vertical-relative:text;mso-width-relative:page;mso-height-relative:page">
-            <v:imagedata r:id="rId23" o:title="ctrlZ head" croptop="21400f" cropbottom="34774f" cropright="36229f"/>
+            <v:imagedata r:id="rId26" o:title="ctrlZ head" croptop="21400f" cropbottom="34774f" cropright="36229f"/>
           </v:shape>
         </w:pict>
       </w:r>
@@ -10951,7 +11437,7 @@
         </w:rPr>
         <w:pict>
           <v:shape id="_x0000_s1032" type="#_x0000_t75" style="position:absolute;left:0;text-align:left;margin-left:35.25pt;margin-top:9pt;width:388.55pt;height:94.75pt;z-index:251693568;mso-position-horizontal-relative:text;mso-position-vertical-relative:text;mso-width-relative:page;mso-height-relative:page">
-            <v:imagedata r:id="rId24" o:title="ctrlZ Tail" croptop="44805f" cropbottom="8025f" cropright="36226f"/>
+            <v:imagedata r:id="rId27" o:title="ctrlZ Tail" croptop="44805f" cropbottom="8025f" cropright="36226f"/>
           </v:shape>
         </w:pict>
       </w:r>
@@ -11139,8 +11625,16 @@
         <w:rPr>
           <w:rFonts w:ascii="Consolas" w:eastAsia="微軟正黑體" w:hAnsi="Consolas" w:hint="eastAsia"/>
         </w:rPr>
-        <w:t>Startup Config</w:t>
-      </w:r>
+        <w:t xml:space="preserve">Startup </w:t>
+      </w:r>
+      <w:proofErr w:type="spellStart"/>
+      <w:r>
+        <w:rPr>
+          <w:rFonts w:ascii="Consolas" w:eastAsia="微軟正黑體" w:hAnsi="Consolas" w:hint="eastAsia"/>
+        </w:rPr>
+        <w:t>Config</w:t>
+      </w:r>
+      <w:proofErr w:type="spellEnd"/>
       <w:r>
         <w:rPr>
           <w:rFonts w:ascii="Consolas" w:eastAsia="微軟正黑體" w:hAnsi="Consolas" w:hint="eastAsia"/>
@@ -11177,12 +11671,14 @@
         </w:rPr>
         <w:t>其</w:t>
       </w:r>
+      <w:proofErr w:type="spellStart"/>
       <w:r>
         <w:rPr>
           <w:rFonts w:ascii="Consolas" w:eastAsia="微軟正黑體" w:hAnsi="Consolas" w:hint="eastAsia"/>
         </w:rPr>
         <w:t>Bootloader</w:t>
       </w:r>
+      <w:proofErr w:type="spellEnd"/>
       <w:r>
         <w:rPr>
           <w:rFonts w:ascii="Consolas" w:eastAsia="微軟正黑體" w:hAnsi="Consolas" w:hint="eastAsia"/>
@@ -11211,7 +11707,14 @@
         <w:rPr>
           <w:rFonts w:ascii="Consolas" w:eastAsia="微軟正黑體" w:hAnsi="Consolas" w:hint="eastAsia"/>
         </w:rPr>
-        <w:t>Startup C</w:t>
+        <w:t xml:space="preserve">Startup </w:t>
+      </w:r>
+      <w:proofErr w:type="spellStart"/>
+      <w:r>
+        <w:rPr>
+          <w:rFonts w:ascii="Consolas" w:eastAsia="微軟正黑體" w:hAnsi="Consolas" w:hint="eastAsia"/>
+        </w:rPr>
+        <w:t>C</w:t>
       </w:r>
       <w:r>
         <w:rPr>
@@ -11225,6 +11728,7 @@
         </w:rPr>
         <w:t>nfig</w:t>
       </w:r>
+      <w:proofErr w:type="spellEnd"/>
       <w:r>
         <w:rPr>
           <w:rFonts w:ascii="Consolas" w:eastAsia="微軟正黑體" w:hAnsi="Consolas" w:hint="eastAsia"/>
@@ -11235,8 +11739,16 @@
         <w:rPr>
           <w:rFonts w:ascii="Consolas" w:eastAsia="微軟正黑體" w:hAnsi="Consolas" w:hint="eastAsia"/>
         </w:rPr>
-        <w:t>Running Config</w:t>
-      </w:r>
+        <w:t xml:space="preserve">Running </w:t>
+      </w:r>
+      <w:proofErr w:type="spellStart"/>
+      <w:r>
+        <w:rPr>
+          <w:rFonts w:ascii="Consolas" w:eastAsia="微軟正黑體" w:hAnsi="Consolas" w:hint="eastAsia"/>
+        </w:rPr>
+        <w:t>Config</w:t>
+      </w:r>
+      <w:proofErr w:type="spellEnd"/>
       <w:r>
         <w:rPr>
           <w:rFonts w:ascii="Consolas" w:eastAsia="微軟正黑體" w:hAnsi="Consolas" w:hint="eastAsia"/>
@@ -11280,13 +11792,35 @@
         <w:rPr>
           <w:rFonts w:ascii="Consolas" w:eastAsia="微軟正黑體" w:hAnsi="Consolas" w:hint="eastAsia"/>
         </w:rPr>
-        <w:t>Startup Config</w:t>
-      </w:r>
-      <w:r>
-        <w:rPr>
-          <w:rFonts w:ascii="Consolas" w:eastAsia="微軟正黑體" w:hAnsi="Consolas" w:hint="eastAsia"/>
-        </w:rPr>
-        <w:t>內，填充控制碼前的最後一行指令為「</w:t>
+        <w:t xml:space="preserve">Startup </w:t>
+      </w:r>
+      <w:proofErr w:type="spellStart"/>
+      <w:r>
+        <w:rPr>
+          <w:rFonts w:ascii="Consolas" w:eastAsia="微軟正黑體" w:hAnsi="Consolas" w:hint="eastAsia"/>
+        </w:rPr>
+        <w:t>Config</w:t>
+      </w:r>
+      <w:proofErr w:type="spellEnd"/>
+      <w:r>
+        <w:rPr>
+          <w:rFonts w:ascii="Consolas" w:eastAsia="微軟正黑體" w:hAnsi="Consolas" w:hint="eastAsia"/>
+        </w:rPr>
+        <w:t>內，填充</w:t>
+      </w:r>
+      <w:proofErr w:type="gramStart"/>
+      <w:r>
+        <w:rPr>
+          <w:rFonts w:ascii="Consolas" w:eastAsia="微軟正黑體" w:hAnsi="Consolas" w:hint="eastAsia"/>
+        </w:rPr>
+        <w:t>控制碼前的</w:t>
+      </w:r>
+      <w:proofErr w:type="gramEnd"/>
+      <w:r>
+        <w:rPr>
+          <w:rFonts w:ascii="Consolas" w:eastAsia="微軟正黑體" w:hAnsi="Consolas" w:hint="eastAsia"/>
+        </w:rPr>
+        <w:t>最後一行指令為「</w:t>
       </w:r>
       <w:r>
         <w:rPr>
@@ -11318,6 +11852,7 @@
         </w:rPr>
         <w:t>(</w:t>
       </w:r>
+      <w:proofErr w:type="spellStart"/>
       <w:r>
         <w:rPr>
           <w:rFonts w:ascii="Consolas" w:eastAsia="微軟正黑體" w:hAnsi="Consolas"/>
@@ -11330,6 +11865,7 @@
         </w:rPr>
         <w:t>onfig</w:t>
       </w:r>
+      <w:proofErr w:type="spellEnd"/>
       <w:r>
         <w:rPr>
           <w:rFonts w:ascii="Consolas" w:eastAsia="微軟正黑體" w:hAnsi="Consolas"/>
@@ -11451,7 +11987,21 @@
         <w:rPr>
           <w:rFonts w:ascii="Consolas" w:eastAsia="微軟正黑體" w:hAnsi="Consolas" w:hint="eastAsia"/>
         </w:rPr>
-        <w:t>退出當前正在執行的互動式執行緒。</w:t>
+        <w:t>退出當前正在執行的互動式執行</w:t>
+      </w:r>
+      <w:proofErr w:type="gramStart"/>
+      <w:r>
+        <w:rPr>
+          <w:rFonts w:ascii="Consolas" w:eastAsia="微軟正黑體" w:hAnsi="Consolas" w:hint="eastAsia"/>
+        </w:rPr>
+        <w:t>緒</w:t>
+      </w:r>
+      <w:proofErr w:type="gramEnd"/>
+      <w:r>
+        <w:rPr>
+          <w:rFonts w:ascii="Consolas" w:eastAsia="微軟正黑體" w:hAnsi="Consolas" w:hint="eastAsia"/>
+        </w:rPr>
+        <w:t>。</w:t>
       </w:r>
     </w:p>
     <w:p>
@@ -11510,6 +12060,7 @@
         </w:rPr>
         <w:t>(</w:t>
       </w:r>
+      <w:proofErr w:type="spellStart"/>
       <w:r>
         <w:rPr>
           <w:rFonts w:ascii="Consolas" w:eastAsia="微軟正黑體" w:hAnsi="Consolas"/>
@@ -11522,6 +12073,7 @@
         </w:rPr>
         <w:t>onfig</w:t>
       </w:r>
+      <w:proofErr w:type="spellEnd"/>
       <w:r>
         <w:rPr>
           <w:rFonts w:ascii="Consolas" w:eastAsia="微軟正黑體" w:hAnsi="Consolas"/>
@@ -11726,7 +12278,7 @@
         </w:rPr>
         <w:pict>
           <v:shape id="_x0000_s1033" type="#_x0000_t75" style="position:absolute;left:0;text-align:left;margin-left:35.25pt;margin-top:4.5pt;width:380.75pt;height:52.5pt;z-index:251699712;mso-position-horizontal-relative:text;mso-position-vertical-relative:text;mso-width-relative:page;mso-height-relative:page">
-            <v:imagedata r:id="rId25" o:title="contrlZ to escape" croptop="51701f" cropbottom="7888f" cropright="41277f"/>
+            <v:imagedata r:id="rId28" o:title="contrlZ to escape" croptop="51701f" cropbottom="7888f" cropright="41277f"/>
           </v:shape>
         </w:pict>
       </w:r>
@@ -11765,11 +12317,19 @@
           <w:rFonts w:ascii="Consolas" w:eastAsia="微軟正黑體" w:hAnsi="Consolas"/>
         </w:rPr>
       </w:pPr>
-      <w:r>
-        <w:rPr>
-          <w:rFonts w:ascii="Consolas" w:eastAsia="微軟正黑體" w:hAnsi="Consolas"/>
-        </w:rPr>
-        <w:t>此外，在同屬</w:t>
+      <w:proofErr w:type="gramStart"/>
+      <w:r>
+        <w:rPr>
+          <w:rFonts w:ascii="Consolas" w:eastAsia="微軟正黑體" w:hAnsi="Consolas"/>
+        </w:rPr>
+        <w:t>此外，</w:t>
+      </w:r>
+      <w:proofErr w:type="gramEnd"/>
+      <w:r>
+        <w:rPr>
+          <w:rFonts w:ascii="Consolas" w:eastAsia="微軟正黑體" w:hAnsi="Consolas"/>
+        </w:rPr>
+        <w:t>在同屬</w:t>
       </w:r>
       <w:r>
         <w:rPr>
@@ -11837,12 +12397,14 @@
         </w:rPr>
         <w:t>與</w:t>
       </w:r>
+      <w:proofErr w:type="spellStart"/>
       <w:r>
         <w:rPr>
           <w:rFonts w:ascii="Consolas" w:eastAsia="微軟正黑體" w:hAnsi="Consolas" w:hint="eastAsia"/>
         </w:rPr>
         <w:t>Xmodem</w:t>
       </w:r>
+      <w:proofErr w:type="spellEnd"/>
       <w:r>
         <w:rPr>
           <w:rFonts w:ascii="Consolas" w:eastAsia="微軟正黑體" w:hAnsi="Consolas" w:hint="eastAsia"/>
@@ -11872,7 +12434,7 @@
         <w:spacing w:line="360" w:lineRule="exact"/>
         <w:ind w:left="480" w:firstLine="240"/>
         <w:rPr>
-          <w:rFonts w:ascii="Consolas" w:eastAsia="微軟正黑體" w:hAnsi="Consolas" w:hint="eastAsia"/>
+          <w:rFonts w:ascii="Consolas" w:eastAsia="微軟正黑體" w:hAnsi="Consolas"/>
         </w:rPr>
       </w:pPr>
       <w:r>
@@ -12005,7 +12567,14 @@
         <w:rPr>
           <w:rFonts w:ascii="Consolas" w:eastAsia="微軟正黑體" w:hAnsi="Consolas" w:hint="eastAsia"/>
         </w:rPr>
-        <w:t>控制碼兩者其一</w:t>
+        <w:t>控制碼兩者</w:t>
+      </w:r>
+      <w:proofErr w:type="gramStart"/>
+      <w:r>
+        <w:rPr>
+          <w:rFonts w:ascii="Consolas" w:eastAsia="微軟正黑體" w:hAnsi="Consolas" w:hint="eastAsia"/>
+        </w:rPr>
+        <w:t>其一</w:t>
       </w:r>
       <w:r>
         <w:rPr>
@@ -12013,6 +12582,7 @@
         </w:rPr>
         <w:t>(</w:t>
       </w:r>
+      <w:proofErr w:type="gramEnd"/>
       <w:r>
         <w:rPr>
           <w:rFonts w:ascii="Consolas" w:eastAsia="微軟正黑體" w:hAnsi="Consolas" w:hint="eastAsia"/>
@@ -12035,8 +12605,16 @@
         <w:rPr>
           <w:rFonts w:ascii="Consolas" w:eastAsia="微軟正黑體" w:hAnsi="Consolas" w:hint="eastAsia"/>
         </w:rPr>
-        <w:t>Startup Config</w:t>
-      </w:r>
+        <w:t xml:space="preserve">Startup </w:t>
+      </w:r>
+      <w:proofErr w:type="spellStart"/>
+      <w:r>
+        <w:rPr>
+          <w:rFonts w:ascii="Consolas" w:eastAsia="微軟正黑體" w:hAnsi="Consolas" w:hint="eastAsia"/>
+        </w:rPr>
+        <w:t>Config</w:t>
+      </w:r>
+      <w:proofErr w:type="spellEnd"/>
       <w:r>
         <w:rPr>
           <w:rFonts w:ascii="Consolas" w:eastAsia="微軟正黑體" w:hAnsi="Consolas" w:hint="eastAsia"/>
@@ -12074,7 +12652,7 @@
         <w:spacing w:line="360" w:lineRule="exact"/>
         <w:ind w:left="480" w:firstLine="240"/>
         <w:rPr>
-          <w:rFonts w:ascii="Consolas" w:eastAsia="微軟正黑體" w:hAnsi="Consolas" w:hint="eastAsia"/>
+          <w:rFonts w:ascii="Consolas" w:eastAsia="微軟正黑體" w:hAnsi="Consolas"/>
         </w:rPr>
       </w:pPr>
     </w:p>
@@ -12084,7 +12662,7 @@
         <w:spacing w:line="360" w:lineRule="exact"/>
         <w:ind w:left="480" w:firstLine="240"/>
         <w:rPr>
-          <w:rFonts w:ascii="Consolas" w:eastAsia="微軟正黑體" w:hAnsi="Consolas" w:hint="eastAsia"/>
+          <w:rFonts w:ascii="Consolas" w:eastAsia="微軟正黑體" w:hAnsi="Consolas"/>
         </w:rPr>
       </w:pPr>
     </w:p>
@@ -12094,7 +12672,7 @@
         <w:spacing w:line="360" w:lineRule="exact"/>
         <w:ind w:left="480" w:firstLine="240"/>
         <w:rPr>
-          <w:rFonts w:ascii="Consolas" w:eastAsia="微軟正黑體" w:hAnsi="Consolas" w:hint="eastAsia"/>
+          <w:rFonts w:ascii="Consolas" w:eastAsia="微軟正黑體" w:hAnsi="Consolas"/>
         </w:rPr>
       </w:pPr>
     </w:p>
@@ -12104,7 +12682,7 @@
         <w:spacing w:line="360" w:lineRule="exact"/>
         <w:ind w:left="480" w:firstLine="240"/>
         <w:rPr>
-          <w:rFonts w:ascii="Consolas" w:eastAsia="微軟正黑體" w:hAnsi="Consolas" w:hint="eastAsia"/>
+          <w:rFonts w:ascii="Consolas" w:eastAsia="微軟正黑體" w:hAnsi="Consolas"/>
         </w:rPr>
       </w:pPr>
     </w:p>
@@ -12114,7 +12692,7 @@
         <w:spacing w:line="360" w:lineRule="exact"/>
         <w:ind w:left="480" w:firstLine="240"/>
         <w:rPr>
-          <w:rFonts w:ascii="Consolas" w:eastAsia="微軟正黑體" w:hAnsi="Consolas" w:hint="eastAsia"/>
+          <w:rFonts w:ascii="Consolas" w:eastAsia="微軟正黑體" w:hAnsi="Consolas"/>
         </w:rPr>
       </w:pPr>
     </w:p>
@@ -12124,7 +12702,7 @@
         <w:spacing w:line="360" w:lineRule="exact"/>
         <w:ind w:left="480" w:firstLine="240"/>
         <w:rPr>
-          <w:rFonts w:ascii="Consolas" w:eastAsia="微軟正黑體" w:hAnsi="Consolas" w:hint="eastAsia"/>
+          <w:rFonts w:ascii="Consolas" w:eastAsia="微軟正黑體" w:hAnsi="Consolas"/>
         </w:rPr>
       </w:pPr>
     </w:p>
@@ -12134,7 +12712,7 @@
         <w:spacing w:line="360" w:lineRule="exact"/>
         <w:ind w:left="480" w:firstLine="240"/>
         <w:rPr>
-          <w:rFonts w:ascii="Consolas" w:eastAsia="微軟正黑體" w:hAnsi="Consolas" w:hint="eastAsia"/>
+          <w:rFonts w:ascii="Consolas" w:eastAsia="微軟正黑體" w:hAnsi="Consolas"/>
         </w:rPr>
       </w:pPr>
     </w:p>
@@ -12144,7 +12722,7 @@
         <w:spacing w:line="360" w:lineRule="exact"/>
         <w:ind w:left="480" w:firstLine="240"/>
         <w:rPr>
-          <w:rFonts w:ascii="Consolas" w:eastAsia="微軟正黑體" w:hAnsi="Consolas" w:hint="eastAsia"/>
+          <w:rFonts w:ascii="Consolas" w:eastAsia="微軟正黑體" w:hAnsi="Consolas"/>
         </w:rPr>
       </w:pPr>
     </w:p>
@@ -12154,7 +12732,7 @@
         <w:spacing w:line="360" w:lineRule="exact"/>
         <w:ind w:left="480" w:firstLine="240"/>
         <w:rPr>
-          <w:rFonts w:ascii="Consolas" w:eastAsia="微軟正黑體" w:hAnsi="Consolas" w:hint="eastAsia"/>
+          <w:rFonts w:ascii="Consolas" w:eastAsia="微軟正黑體" w:hAnsi="Consolas"/>
         </w:rPr>
       </w:pPr>
     </w:p>
@@ -12164,7 +12742,7 @@
         <w:spacing w:line="360" w:lineRule="exact"/>
         <w:ind w:left="480" w:firstLine="240"/>
         <w:rPr>
-          <w:rFonts w:ascii="Consolas" w:eastAsia="微軟正黑體" w:hAnsi="Consolas" w:hint="eastAsia"/>
+          <w:rFonts w:ascii="Consolas" w:eastAsia="微軟正黑體" w:hAnsi="Consolas"/>
         </w:rPr>
       </w:pPr>
     </w:p>
@@ -12174,7 +12752,7 @@
         <w:spacing w:line="360" w:lineRule="exact"/>
         <w:ind w:left="480" w:firstLine="240"/>
         <w:rPr>
-          <w:rFonts w:ascii="Consolas" w:eastAsia="微軟正黑體" w:hAnsi="Consolas" w:hint="eastAsia"/>
+          <w:rFonts w:ascii="Consolas" w:eastAsia="微軟正黑體" w:hAnsi="Consolas"/>
         </w:rPr>
       </w:pPr>
     </w:p>
@@ -12184,7 +12762,7 @@
         <w:spacing w:line="360" w:lineRule="exact"/>
         <w:ind w:left="480" w:firstLine="240"/>
         <w:rPr>
-          <w:rFonts w:ascii="Consolas" w:eastAsia="微軟正黑體" w:hAnsi="Consolas" w:hint="eastAsia"/>
+          <w:rFonts w:ascii="Consolas" w:eastAsia="微軟正黑體" w:hAnsi="Consolas"/>
         </w:rPr>
       </w:pPr>
     </w:p>
@@ -12194,7 +12772,7 @@
         <w:spacing w:line="360" w:lineRule="exact"/>
         <w:ind w:left="480" w:firstLine="240"/>
         <w:rPr>
-          <w:rFonts w:ascii="Consolas" w:eastAsia="微軟正黑體" w:hAnsi="Consolas" w:hint="eastAsia"/>
+          <w:rFonts w:ascii="Consolas" w:eastAsia="微軟正黑體" w:hAnsi="Consolas"/>
         </w:rPr>
       </w:pPr>
     </w:p>
@@ -12204,7 +12782,7 @@
         <w:spacing w:line="360" w:lineRule="exact"/>
         <w:ind w:left="480" w:firstLine="240"/>
         <w:rPr>
-          <w:rFonts w:ascii="Consolas" w:eastAsia="微軟正黑體" w:hAnsi="Consolas" w:hint="eastAsia"/>
+          <w:rFonts w:ascii="Consolas" w:eastAsia="微軟正黑體" w:hAnsi="Consolas"/>
         </w:rPr>
       </w:pPr>
     </w:p>
@@ -12214,7 +12792,7 @@
         <w:spacing w:line="360" w:lineRule="exact"/>
         <w:ind w:left="480" w:firstLine="240"/>
         <w:rPr>
-          <w:rFonts w:ascii="Consolas" w:eastAsia="微軟正黑體" w:hAnsi="Consolas" w:hint="eastAsia"/>
+          <w:rFonts w:ascii="Consolas" w:eastAsia="微軟正黑體" w:hAnsi="Consolas"/>
         </w:rPr>
       </w:pPr>
     </w:p>
@@ -12224,7 +12802,7 @@
         <w:spacing w:line="360" w:lineRule="exact"/>
         <w:ind w:left="480" w:firstLine="240"/>
         <w:rPr>
-          <w:rFonts w:ascii="Consolas" w:eastAsia="微軟正黑體" w:hAnsi="Consolas" w:hint="eastAsia"/>
+          <w:rFonts w:ascii="Consolas" w:eastAsia="微軟正黑體" w:hAnsi="Consolas"/>
         </w:rPr>
       </w:pPr>
     </w:p>
@@ -12234,7 +12812,7 @@
         <w:spacing w:line="360" w:lineRule="exact"/>
         <w:ind w:left="480" w:firstLine="240"/>
         <w:rPr>
-          <w:rFonts w:ascii="Consolas" w:eastAsia="微軟正黑體" w:hAnsi="Consolas" w:hint="eastAsia"/>
+          <w:rFonts w:ascii="Consolas" w:eastAsia="微軟正黑體" w:hAnsi="Consolas"/>
         </w:rPr>
       </w:pPr>
     </w:p>
@@ -12244,7 +12822,7 @@
         <w:spacing w:line="360" w:lineRule="exact"/>
         <w:ind w:left="480" w:firstLine="240"/>
         <w:rPr>
-          <w:rFonts w:ascii="Consolas" w:eastAsia="微軟正黑體" w:hAnsi="Consolas" w:hint="eastAsia"/>
+          <w:rFonts w:ascii="Consolas" w:eastAsia="微軟正黑體" w:hAnsi="Consolas"/>
         </w:rPr>
       </w:pPr>
     </w:p>
@@ -12254,7 +12832,7 @@
         <w:spacing w:line="360" w:lineRule="exact"/>
         <w:ind w:left="480" w:firstLine="240"/>
         <w:rPr>
-          <w:rFonts w:ascii="Consolas" w:eastAsia="微軟正黑體" w:hAnsi="Consolas" w:hint="eastAsia"/>
+          <w:rFonts w:ascii="Consolas" w:eastAsia="微軟正黑體" w:hAnsi="Consolas"/>
         </w:rPr>
       </w:pPr>
     </w:p>
@@ -12264,7 +12842,7 @@
         <w:spacing w:line="360" w:lineRule="exact"/>
         <w:ind w:left="480" w:firstLine="240"/>
         <w:rPr>
-          <w:rFonts w:ascii="Consolas" w:eastAsia="微軟正黑體" w:hAnsi="Consolas" w:hint="eastAsia"/>
+          <w:rFonts w:ascii="Consolas" w:eastAsia="微軟正黑體" w:hAnsi="Consolas"/>
         </w:rPr>
       </w:pPr>
     </w:p>
@@ -12274,7 +12852,7 @@
         <w:spacing w:line="360" w:lineRule="exact"/>
         <w:ind w:left="480" w:firstLine="240"/>
         <w:rPr>
-          <w:rFonts w:ascii="Consolas" w:eastAsia="微軟正黑體" w:hAnsi="Consolas" w:hint="eastAsia"/>
+          <w:rFonts w:ascii="Consolas" w:eastAsia="微軟正黑體" w:hAnsi="Consolas"/>
         </w:rPr>
       </w:pPr>
     </w:p>
@@ -12283,14 +12861,28 @@
         <w:widowControl/>
         <w:spacing w:line="360" w:lineRule="exact"/>
         <w:rPr>
-          <w:rFonts w:ascii="Consolas" w:eastAsia="微軟正黑體" w:hAnsi="Consolas" w:hint="eastAsia"/>
-        </w:rPr>
-      </w:pPr>
-      <w:r>
-        <w:rPr>
-          <w:rFonts w:ascii="Consolas" w:eastAsia="微軟正黑體" w:hAnsi="Consolas" w:hint="eastAsia"/>
-        </w:rPr>
-        <w:t>原始程式碼版控儲存庫：</w:t>
+          <w:rFonts w:ascii="Consolas" w:eastAsia="微軟正黑體" w:hAnsi="Consolas"/>
+        </w:rPr>
+      </w:pPr>
+      <w:r>
+        <w:rPr>
+          <w:rFonts w:ascii="Consolas" w:eastAsia="微軟正黑體" w:hAnsi="Consolas" w:hint="eastAsia"/>
+        </w:rPr>
+        <w:t>原始</w:t>
+      </w:r>
+      <w:proofErr w:type="gramStart"/>
+      <w:r>
+        <w:rPr>
+          <w:rFonts w:ascii="Consolas" w:eastAsia="微軟正黑體" w:hAnsi="Consolas" w:hint="eastAsia"/>
+        </w:rPr>
+        <w:t>程式碼版控儲存</w:t>
+      </w:r>
+      <w:proofErr w:type="gramEnd"/>
+      <w:r>
+        <w:rPr>
+          <w:rFonts w:ascii="Consolas" w:eastAsia="微軟正黑體" w:hAnsi="Consolas" w:hint="eastAsia"/>
+        </w:rPr>
+        <w:t>庫：</w:t>
       </w:r>
       <w:r>
         <w:rPr>
@@ -13749,6 +14341,7 @@
     <w:uiPriority w:val="59"/>
     <w:rsid w:val="00E317BC"/>
     <w:tblPr>
+      <w:tblInd w:w="0" w:type="dxa"/>
       <w:tblBorders>
         <w:top w:val="single" w:sz="4" w:space="0" w:color="auto"/>
         <w:left w:val="single" w:sz="4" w:space="0" w:color="auto"/>
@@ -13757,6 +14350,12 @@
         <w:insideH w:val="single" w:sz="4" w:space="0" w:color="auto"/>
         <w:insideV w:val="single" w:sz="4" w:space="0" w:color="auto"/>
       </w:tblBorders>
+      <w:tblCellMar>
+        <w:top w:w="0" w:type="dxa"/>
+        <w:left w:w="108" w:type="dxa"/>
+        <w:bottom w:w="0" w:type="dxa"/>
+        <w:right w:w="108" w:type="dxa"/>
+      </w:tblCellMar>
     </w:tblPr>
   </w:style>
   <w:style w:type="character" w:styleId="ac">
@@ -14075,6 +14674,7 @@
     <w:uiPriority w:val="59"/>
     <w:rsid w:val="00E317BC"/>
     <w:tblPr>
+      <w:tblInd w:w="0" w:type="dxa"/>
       <w:tblBorders>
         <w:top w:val="single" w:sz="4" w:space="0" w:color="auto"/>
         <w:left w:val="single" w:sz="4" w:space="0" w:color="auto"/>
@@ -14083,6 +14683,12 @@
         <w:insideH w:val="single" w:sz="4" w:space="0" w:color="auto"/>
         <w:insideV w:val="single" w:sz="4" w:space="0" w:color="auto"/>
       </w:tblBorders>
+      <w:tblCellMar>
+        <w:top w:w="0" w:type="dxa"/>
+        <w:left w:w="108" w:type="dxa"/>
+        <w:bottom w:w="0" w:type="dxa"/>
+        <w:right w:w="108" w:type="dxa"/>
+      </w:tblCellMar>
     </w:tblPr>
   </w:style>
   <w:style w:type="character" w:styleId="ac">
@@ -14389,7 +14995,7 @@
 </file>
 
 <file path=customXml/itemProps1.xml><?xml version="1.0" encoding="utf-8"?>
-<ds:datastoreItem xmlns:ds="http://schemas.openxmlformats.org/officeDocument/2006/customXml" ds:itemID="{CFBBB32B-9DAE-48F5-AE06-704F1358FABB}">
+<ds:datastoreItem xmlns:ds="http://schemas.openxmlformats.org/officeDocument/2006/customXml" ds:itemID="{25A73E70-206F-4570-8DB3-BC80D312B2DA}">
   <ds:schemaRefs>
     <ds:schemaRef ds:uri="http://schemas.openxmlformats.org/officeDocument/2006/bibliography"/>
   </ds:schemaRefs>

</xml_diff>